<commit_message>
Actualización de progreso en las prácticas
</commit_message>
<xml_diff>
--- a/Prácticas/Practica1_ABD.docx
+++ b/Prácticas/Practica1_ABD.docx
@@ -1,6 +1,6 @@
 
 <file path=word/document.xml><?xml version="1.0" encoding="utf-8"?>
-<w:document xmlns:wpc="http://schemas.microsoft.com/office/word/2010/wordprocessingCanvas" xmlns:cx="http://schemas.microsoft.com/office/drawing/2014/chartex" xmlns:cx1="http://schemas.microsoft.com/office/drawing/2015/9/8/chartex" xmlns:cx2="http://schemas.microsoft.com/office/drawing/2015/10/21/chartex" xmlns:cx3="http://schemas.microsoft.com/office/drawing/2016/5/9/chartex" xmlns:cx4="http://schemas.microsoft.com/office/drawing/2016/5/10/chartex" xmlns:cx5="http://schemas.microsoft.com/office/drawing/2016/5/11/chartex" xmlns:cx6="http://schemas.microsoft.com/office/drawing/2016/5/12/chartex" xmlns:cx7="http://schemas.microsoft.com/office/drawing/2016/5/13/chartex" xmlns:cx8="http://schemas.microsoft.com/office/drawing/2016/5/14/chartex" xmlns:mc="http://schemas.openxmlformats.org/markup-compatibility/2006" xmlns:aink="http://schemas.microsoft.com/office/drawing/2016/ink" xmlns:am3d="http://schemas.microsoft.com/office/drawing/2017/model3d" xmlns:o="urn:schemas-microsoft-com:office:office" xmlns:oel="http://schemas.microsoft.com/office/2019/extlst" xmlns:r="http://schemas.openxmlformats.org/officeDocument/2006/relationships" xmlns:m="http://schemas.openxmlformats.org/officeDocument/2006/math" xmlns:v="urn:schemas-microsoft-com:vml" xmlns:wp14="http://schemas.microsoft.com/office/word/2010/wordprocessingDrawing" xmlns:wp="http://schemas.openxmlformats.org/drawingml/2006/wordprocessingDrawing" xmlns:w10="urn:schemas-microsoft-com:office:word" xmlns:w="http://schemas.openxmlformats.org/wordprocessingml/2006/main" xmlns:w14="http://schemas.microsoft.com/office/word/2010/wordml" xmlns:w15="http://schemas.microsoft.com/office/word/2012/wordml" xmlns:w16cex="http://schemas.microsoft.com/office/word/2018/wordml/cex" xmlns:w16cid="http://schemas.microsoft.com/office/word/2016/wordml/cid" xmlns:w16="http://schemas.microsoft.com/office/word/2018/wordml" xmlns:w16sdtdh="http://schemas.microsoft.com/office/word/2020/wordml/sdtdatahash" xmlns:w16se="http://schemas.microsoft.com/office/word/2015/wordml/symex" xmlns:wpg="http://schemas.microsoft.com/office/word/2010/wordprocessingGroup" xmlns:wpi="http://schemas.microsoft.com/office/word/2010/wordprocessingInk" xmlns:wne="http://schemas.microsoft.com/office/word/2006/wordml" xmlns:wps="http://schemas.microsoft.com/office/word/2010/wordprocessingShape" mc:Ignorable="w14 w15 w16se w16cid w16 w16cex w16sdtdh wp14">
+<w:document xmlns:wpc="http://schemas.microsoft.com/office/word/2010/wordprocessingCanvas" xmlns:cx="http://schemas.microsoft.com/office/drawing/2014/chartex" xmlns:cx1="http://schemas.microsoft.com/office/drawing/2015/9/8/chartex" xmlns:cx2="http://schemas.microsoft.com/office/drawing/2015/10/21/chartex" xmlns:cx3="http://schemas.microsoft.com/office/drawing/2016/5/9/chartex" xmlns:cx4="http://schemas.microsoft.com/office/drawing/2016/5/10/chartex" xmlns:cx5="http://schemas.microsoft.com/office/drawing/2016/5/11/chartex" xmlns:cx6="http://schemas.microsoft.com/office/drawing/2016/5/12/chartex" xmlns:cx7="http://schemas.microsoft.com/office/drawing/2016/5/13/chartex" xmlns:cx8="http://schemas.microsoft.com/office/drawing/2016/5/14/chartex" xmlns:mc="http://schemas.openxmlformats.org/markup-compatibility/2006" xmlns:aink="http://schemas.microsoft.com/office/drawing/2016/ink" xmlns:am3d="http://schemas.microsoft.com/office/drawing/2017/model3d" xmlns:o="urn:schemas-microsoft-com:office:office" xmlns:oel="http://schemas.microsoft.com/office/2019/extlst" xmlns:r="http://schemas.openxmlformats.org/officeDocument/2006/relationships" xmlns:m="http://schemas.openxmlformats.org/officeDocument/2006/math" xmlns:v="urn:schemas-microsoft-com:vml" xmlns:wp14="http://schemas.microsoft.com/office/word/2010/wordprocessingDrawing" xmlns:wp="http://schemas.openxmlformats.org/drawingml/2006/wordprocessingDrawing" xmlns:w10="urn:schemas-microsoft-com:office:word" xmlns:w="http://schemas.openxmlformats.org/wordprocessingml/2006/main" xmlns:w14="http://schemas.microsoft.com/office/word/2010/wordml" xmlns:w15="http://schemas.microsoft.com/office/word/2012/wordml" xmlns:w16cex="http://schemas.microsoft.com/office/word/2018/wordml/cex" xmlns:w16cid="http://schemas.microsoft.com/office/word/2016/wordml/cid" xmlns:w16="http://schemas.microsoft.com/office/word/2018/wordml" xmlns:w16du="http://schemas.microsoft.com/office/word/2023/wordml/word16du" xmlns:w16sdtdh="http://schemas.microsoft.com/office/word/2020/wordml/sdtdatahash" xmlns:w16se="http://schemas.microsoft.com/office/word/2015/wordml/symex" xmlns:wpg="http://schemas.microsoft.com/office/word/2010/wordprocessingGroup" xmlns:wpi="http://schemas.microsoft.com/office/word/2010/wordprocessingInk" xmlns:wne="http://schemas.microsoft.com/office/word/2006/wordml" xmlns:wps="http://schemas.microsoft.com/office/word/2010/wordprocessingShape" mc:Ignorable="w14 w15 w16se w16cid w16 w16cex w16sdtdh wp14">
   <w:body>
     <w:p>
       <w:pPr>
@@ -1323,21 +1323,7 @@
         <w:rPr>
           <w:sz w:val="24"/>
         </w:rPr>
-        <w:t xml:space="preserve">V$SYSTEM_PARAMETER2: igual que la </w:t>
-      </w:r>
-      <w:proofErr w:type="gramStart"/>
-      <w:r>
-        <w:rPr>
-          <w:sz w:val="24"/>
-        </w:rPr>
-        <w:t>anterior</w:t>
-      </w:r>
-      <w:proofErr w:type="gramEnd"/>
-      <w:r>
-        <w:rPr>
-          <w:sz w:val="24"/>
-        </w:rPr>
-        <w:t xml:space="preserve"> pero con una visualización en</w:t>
+        <w:t>V$SYSTEM_PARAMETER2: igual que la anterior pero con una visualización en</w:t>
       </w:r>
       <w:r>
         <w:rPr>
@@ -1565,19 +1551,11 @@
         </w:rPr>
         <w:t xml:space="preserve"> </w:t>
       </w:r>
-      <w:proofErr w:type="gramStart"/>
-      <w:r>
-        <w:rPr>
-          <w:sz w:val="24"/>
-        </w:rPr>
-        <w:t>anteriores</w:t>
-      </w:r>
-      <w:proofErr w:type="gramEnd"/>
-      <w:r>
-        <w:rPr>
-          <w:sz w:val="24"/>
-        </w:rPr>
-        <w:t xml:space="preserve"> pero muestran los valores actuales de los parámetros de la sesión</w:t>
+      <w:r>
+        <w:rPr>
+          <w:sz w:val="24"/>
+        </w:rPr>
+        <w:t>anteriores pero muestran los valores actuales de los parámetros de la sesión</w:t>
       </w:r>
       <w:r>
         <w:rPr>
@@ -2301,14 +2279,12 @@
         </w:rPr>
         <w:t xml:space="preserve"> </w:t>
       </w:r>
-      <w:proofErr w:type="gramStart"/>
       <w:r>
         <w:rPr>
           <w:sz w:val="24"/>
         </w:rPr>
         <w:t>instancia?.</w:t>
       </w:r>
-      <w:proofErr w:type="gramEnd"/>
       <w:r>
         <w:rPr>
           <w:spacing w:val="-1"/>
@@ -2376,34 +2352,7 @@
           <w:color w:val="1F497D" w:themeColor="text2"/>
           <w:sz w:val="24"/>
         </w:rPr>
-        <w:t xml:space="preserve">Esto es debido a que </w:t>
-      </w:r>
-      <w:r>
-        <w:rPr>
-          <w:b/>
-          <w:bCs/>
-          <w:color w:val="1F497D" w:themeColor="text2"/>
-          <w:sz w:val="24"/>
-        </w:rPr>
-        <w:t>Oracle reparte esa cantidad entre la PGA y los componentes de la SGA gestionados</w:t>
-      </w:r>
-      <w:r>
-        <w:rPr>
-          <w:b/>
-          <w:bCs/>
-          <w:color w:val="1F497D" w:themeColor="text2"/>
-          <w:sz w:val="24"/>
-        </w:rPr>
-        <w:t xml:space="preserve"> a</w:t>
-      </w:r>
-      <w:r>
-        <w:rPr>
-          <w:b/>
-          <w:bCs/>
-          <w:color w:val="1F497D" w:themeColor="text2"/>
-          <w:sz w:val="24"/>
-        </w:rPr>
-        <w:t>utomáticamente</w:t>
+        <w:t>Esto es debido a que Oracle reparte esa cantidad entre la PGA y los componentes de la SGA gestionados automáticamente</w:t>
       </w:r>
       <w:r>
         <w:rPr>
@@ -3155,7 +3104,187 @@
     </w:p>
     <w:p>
       <w:pPr>
+        <w:tabs>
+          <w:tab w:val="left" w:pos="867"/>
+        </w:tabs>
+        <w:ind w:left="517"/>
+        <w:rPr>
+          <w:sz w:val="24"/>
+        </w:rPr>
+      </w:pPr>
+    </w:p>
+    <w:p>
+      <w:pPr>
+        <w:tabs>
+          <w:tab w:val="left" w:pos="867"/>
+        </w:tabs>
+        <w:ind w:left="517"/>
+        <w:jc w:val="both"/>
+        <w:rPr>
+          <w:b/>
+          <w:bCs/>
+          <w:color w:val="1F497D" w:themeColor="text2"/>
+          <w:sz w:val="24"/>
+        </w:rPr>
+      </w:pPr>
+      <w:r>
+        <w:rPr>
+          <w:b/>
+          <w:bCs/>
+          <w:color w:val="1F497D" w:themeColor="text2"/>
+          <w:sz w:val="24"/>
+        </w:rPr>
+        <w:t>Los parámetros explícitos son aquellos que se indican en el fichero de parámetros, es decir, en la vista V$SPPARAMETER.</w:t>
+      </w:r>
+    </w:p>
+    <w:p>
+      <w:pPr>
+        <w:tabs>
+          <w:tab w:val="left" w:pos="867"/>
+        </w:tabs>
+        <w:ind w:left="517"/>
+        <w:jc w:val="both"/>
+        <w:rPr>
+          <w:b/>
+          <w:bCs/>
+          <w:color w:val="1F497D" w:themeColor="text2"/>
+          <w:sz w:val="24"/>
+        </w:rPr>
+      </w:pPr>
+    </w:p>
+    <w:p>
+      <w:pPr>
+        <w:tabs>
+          <w:tab w:val="left" w:pos="867"/>
+        </w:tabs>
+        <w:ind w:left="517"/>
+        <w:jc w:val="both"/>
+        <w:rPr>
+          <w:b/>
+          <w:bCs/>
+          <w:color w:val="1F497D" w:themeColor="text2"/>
+          <w:sz w:val="24"/>
+        </w:rPr>
+      </w:pPr>
+      <w:r>
+        <w:rPr>
+          <w:b/>
+          <w:bCs/>
+          <w:color w:val="1F497D" w:themeColor="text2"/>
+          <w:sz w:val="24"/>
+        </w:rPr>
+        <w:t xml:space="preserve">Para poder saber el </w:t>
+      </w:r>
+      <w:proofErr w:type="spellStart"/>
+      <w:r>
+        <w:rPr>
+          <w:b/>
+          <w:bCs/>
+          <w:color w:val="1F497D" w:themeColor="text2"/>
+          <w:sz w:val="24"/>
+        </w:rPr>
+        <w:t>nº</w:t>
+      </w:r>
+      <w:proofErr w:type="spellEnd"/>
+      <w:r>
+        <w:rPr>
+          <w:b/>
+          <w:bCs/>
+          <w:color w:val="1F497D" w:themeColor="text2"/>
+          <w:sz w:val="24"/>
+        </w:rPr>
+        <w:t xml:space="preserve"> de parámetros explícitos, tendremos que comprobar aquellos que no tengan el valor a </w:t>
+      </w:r>
+      <w:proofErr w:type="spellStart"/>
+      <w:r>
+        <w:rPr>
+          <w:b/>
+          <w:bCs/>
+          <w:color w:val="1F497D" w:themeColor="text2"/>
+          <w:sz w:val="24"/>
+        </w:rPr>
+        <w:t>null</w:t>
+      </w:r>
+      <w:proofErr w:type="spellEnd"/>
+      <w:r>
+        <w:rPr>
+          <w:b/>
+          <w:bCs/>
+          <w:color w:val="1F497D" w:themeColor="text2"/>
+          <w:sz w:val="24"/>
+        </w:rPr>
+        <w:t>, y contarlos con COUNT:</w:t>
+      </w:r>
+    </w:p>
+    <w:p>
+      <w:pPr>
+        <w:tabs>
+          <w:tab w:val="left" w:pos="867"/>
+        </w:tabs>
+        <w:ind w:left="517"/>
+        <w:jc w:val="both"/>
+        <w:rPr>
+          <w:b/>
+          <w:bCs/>
+          <w:color w:val="1F497D" w:themeColor="text2"/>
+          <w:sz w:val="24"/>
+        </w:rPr>
+      </w:pPr>
+    </w:p>
+    <w:p>
+      <w:pPr>
+        <w:tabs>
+          <w:tab w:val="left" w:pos="867"/>
+        </w:tabs>
+        <w:ind w:left="517"/>
+        <w:jc w:val="both"/>
+        <w:rPr>
+          <w:b/>
+          <w:bCs/>
+          <w:color w:val="1F497D" w:themeColor="text2"/>
+          <w:sz w:val="24"/>
+          <w:lang w:val="en-GB"/>
+        </w:rPr>
+      </w:pPr>
+      <w:r>
+        <w:rPr>
+          <w:b/>
+          <w:bCs/>
+          <w:color w:val="1F497D" w:themeColor="text2"/>
+          <w:sz w:val="24"/>
+          <w:lang w:val="en-GB"/>
+        </w:rPr>
+        <w:t xml:space="preserve">select count(*) from </w:t>
+      </w:r>
+      <w:proofErr w:type="spellStart"/>
+      <w:r>
+        <w:rPr>
+          <w:b/>
+          <w:bCs/>
+          <w:color w:val="1F497D" w:themeColor="text2"/>
+          <w:sz w:val="24"/>
+          <w:lang w:val="en-GB"/>
+        </w:rPr>
+        <w:t>v$spparameter</w:t>
+      </w:r>
+      <w:proofErr w:type="spellEnd"/>
+      <w:r>
+        <w:rPr>
+          <w:b/>
+          <w:bCs/>
+          <w:color w:val="1F497D" w:themeColor="text2"/>
+          <w:sz w:val="24"/>
+          <w:lang w:val="en-GB"/>
+        </w:rPr>
+        <w:t xml:space="preserve"> where value is not null</w:t>
+      </w:r>
+    </w:p>
+    <w:p>
+      <w:pPr>
         <w:pStyle w:val="Textoindependiente"/>
+        <w:rPr>
+          <w:lang w:val="en-GB"/>
+        </w:rPr>
       </w:pPr>
     </w:p>
     <w:p>
@@ -3498,14 +3627,12 @@
         </w:rPr>
         <w:t xml:space="preserve"> </w:t>
       </w:r>
-      <w:proofErr w:type="gramStart"/>
       <w:r>
         <w:rPr>
           <w:sz w:val="24"/>
         </w:rPr>
         <w:t>compartida</w:t>
       </w:r>
-      <w:proofErr w:type="gramEnd"/>
       <w:r>
         <w:rPr>
           <w:spacing w:val="56"/>
@@ -3662,6 +3789,67 @@
           <w:sz w:val="24"/>
         </w:rPr>
         <w:t>)</w:t>
+      </w:r>
+    </w:p>
+    <w:p>
+      <w:pPr>
+        <w:pStyle w:val="Prrafodelista"/>
+        <w:tabs>
+          <w:tab w:val="left" w:pos="519"/>
+        </w:tabs>
+        <w:ind w:left="518" w:right="166" w:firstLine="0"/>
+        <w:rPr>
+          <w:sz w:val="24"/>
+        </w:rPr>
+      </w:pPr>
+    </w:p>
+    <w:p>
+      <w:pPr>
+        <w:pStyle w:val="Prrafodelista"/>
+        <w:tabs>
+          <w:tab w:val="left" w:pos="519"/>
+        </w:tabs>
+        <w:ind w:left="518" w:right="166" w:firstLine="0"/>
+        <w:jc w:val="both"/>
+        <w:rPr>
+          <w:b/>
+          <w:bCs/>
+          <w:color w:val="1F497D" w:themeColor="text2"/>
+          <w:sz w:val="24"/>
+          <w:lang w:val="en-GB"/>
+        </w:rPr>
+      </w:pPr>
+      <w:r>
+        <w:rPr>
+          <w:b/>
+          <w:bCs/>
+          <w:color w:val="1F497D" w:themeColor="text2"/>
+          <w:sz w:val="24"/>
+          <w:lang w:val="en-GB"/>
+        </w:rPr>
+        <w:t xml:space="preserve">alter system set </w:t>
+      </w:r>
+      <w:proofErr w:type="spellStart"/>
+      <w:r>
+        <w:rPr>
+          <w:b/>
+          <w:bCs/>
+          <w:color w:val="1F497D" w:themeColor="text2"/>
+          <w:sz w:val="24"/>
+          <w:lang w:val="en-GB"/>
+        </w:rPr>
+        <w:t>shared_pool_size</w:t>
+      </w:r>
+      <w:proofErr w:type="spellEnd"/>
+      <w:r>
+        <w:rPr>
+          <w:b/>
+          <w:bCs/>
+          <w:color w:val="1F497D" w:themeColor="text2"/>
+          <w:sz w:val="24"/>
+          <w:lang w:val="en-GB"/>
+        </w:rPr>
+        <w:t xml:space="preserve"> = 256M scope = MEMORY</w:t>
       </w:r>
     </w:p>
     <w:p>
@@ -3670,6 +3858,7 @@
         <w:spacing w:before="9"/>
         <w:rPr>
           <w:sz w:val="23"/>
+          <w:lang w:val="en-GB"/>
         </w:rPr>
       </w:pPr>
     </w:p>
@@ -3910,14 +4099,12 @@
         </w:rPr>
         <w:t xml:space="preserve"> </w:t>
       </w:r>
-      <w:proofErr w:type="gramStart"/>
       <w:r>
         <w:rPr>
           <w:sz w:val="24"/>
         </w:rPr>
         <w:t>valor</w:t>
       </w:r>
-      <w:proofErr w:type="gramEnd"/>
       <w:r>
         <w:rPr>
           <w:spacing w:val="-4"/>
@@ -3970,35 +4157,437 @@
         </w:rPr>
         <w:t>fichero de inicialización</w:t>
       </w:r>
-    </w:p>
-    <w:p>
-      <w:pPr>
-        <w:rPr>
-          <w:sz w:val="24"/>
-        </w:rPr>
-        <w:sectPr>
-          <w:headerReference w:type="default" r:id="rId8"/>
-          <w:footerReference w:type="default" r:id="rId9"/>
-          <w:pgSz w:w="11900" w:h="16840"/>
-          <w:pgMar w:top="1400" w:right="960" w:bottom="1420" w:left="1260" w:header="997" w:footer="1222" w:gutter="0"/>
-          <w:pgNumType w:start="1"/>
-          <w:cols w:space="720"/>
-        </w:sectPr>
-      </w:pPr>
-    </w:p>
-    <w:p>
-      <w:pPr>
-        <w:pStyle w:val="Textoindependiente"/>
-        <w:rPr>
-          <w:sz w:val="20"/>
-        </w:rPr>
-      </w:pPr>
-    </w:p>
-    <w:p>
-      <w:pPr>
-        <w:pStyle w:val="Textoindependiente"/>
-        <w:rPr>
-          <w:sz w:val="20"/>
+      <w:r>
+        <w:rPr>
+          <w:sz w:val="24"/>
+        </w:rPr>
+        <w:t>.</w:t>
+      </w:r>
+    </w:p>
+    <w:p>
+      <w:pPr>
+        <w:pStyle w:val="Prrafodelista"/>
+        <w:tabs>
+          <w:tab w:val="left" w:pos="519"/>
+        </w:tabs>
+        <w:spacing w:before="1"/>
+        <w:ind w:left="518" w:right="165" w:firstLine="0"/>
+        <w:rPr>
+          <w:sz w:val="24"/>
+        </w:rPr>
+      </w:pPr>
+    </w:p>
+    <w:p>
+      <w:pPr>
+        <w:pStyle w:val="Prrafodelista"/>
+        <w:tabs>
+          <w:tab w:val="left" w:pos="519"/>
+        </w:tabs>
+        <w:spacing w:before="1"/>
+        <w:ind w:left="518" w:right="165" w:firstLine="0"/>
+        <w:rPr>
+          <w:b/>
+          <w:bCs/>
+          <w:color w:val="1F497D" w:themeColor="text2"/>
+          <w:sz w:val="24"/>
+        </w:rPr>
+      </w:pPr>
+      <w:r>
+        <w:rPr>
+          <w:b/>
+          <w:bCs/>
+          <w:color w:val="1F497D" w:themeColor="text2"/>
+          <w:sz w:val="24"/>
+        </w:rPr>
+        <w:t>Para comprobar que el cambio es únicamente efectivo en la sesión actual, primero se comprobará la vista V$SYSTEM_PARAMETER para ver si ha tomado efecto el cambio:</w:t>
+      </w:r>
+    </w:p>
+    <w:p>
+      <w:pPr>
+        <w:pStyle w:val="Prrafodelista"/>
+        <w:tabs>
+          <w:tab w:val="left" w:pos="519"/>
+        </w:tabs>
+        <w:spacing w:before="1"/>
+        <w:ind w:left="518" w:right="165" w:firstLine="0"/>
+        <w:rPr>
+          <w:b/>
+          <w:bCs/>
+          <w:color w:val="1F497D" w:themeColor="text2"/>
+          <w:sz w:val="24"/>
+        </w:rPr>
+      </w:pPr>
+    </w:p>
+    <w:p>
+      <w:pPr>
+        <w:pStyle w:val="Prrafodelista"/>
+        <w:tabs>
+          <w:tab w:val="left" w:pos="519"/>
+        </w:tabs>
+        <w:spacing w:before="1"/>
+        <w:ind w:left="518" w:right="165" w:firstLine="0"/>
+        <w:rPr>
+          <w:b/>
+          <w:bCs/>
+          <w:color w:val="1F497D" w:themeColor="text2"/>
+          <w:sz w:val="24"/>
+          <w:lang w:val="en-GB"/>
+        </w:rPr>
+      </w:pPr>
+      <w:r>
+        <w:rPr>
+          <w:b/>
+          <w:bCs/>
+          <w:color w:val="1F497D" w:themeColor="text2"/>
+          <w:sz w:val="24"/>
+          <w:lang w:val="en-GB"/>
+        </w:rPr>
+        <w:t xml:space="preserve">select * from </w:t>
+      </w:r>
+      <w:proofErr w:type="spellStart"/>
+      <w:r>
+        <w:rPr>
+          <w:b/>
+          <w:bCs/>
+          <w:color w:val="1F497D" w:themeColor="text2"/>
+          <w:sz w:val="24"/>
+          <w:lang w:val="en-GB"/>
+        </w:rPr>
+        <w:t>v$system_parameter</w:t>
+      </w:r>
+      <w:proofErr w:type="spellEnd"/>
+      <w:r>
+        <w:rPr>
+          <w:b/>
+          <w:bCs/>
+          <w:color w:val="1F497D" w:themeColor="text2"/>
+          <w:sz w:val="24"/>
+          <w:lang w:val="en-GB"/>
+        </w:rPr>
+        <w:t xml:space="preserve"> where NAME = '</w:t>
+      </w:r>
+      <w:proofErr w:type="spellStart"/>
+      <w:r>
+        <w:rPr>
+          <w:b/>
+          <w:bCs/>
+          <w:color w:val="1F497D" w:themeColor="text2"/>
+          <w:sz w:val="24"/>
+          <w:lang w:val="en-GB"/>
+        </w:rPr>
+        <w:t>shared_pool_size</w:t>
+      </w:r>
+      <w:proofErr w:type="spellEnd"/>
+      <w:r>
+        <w:rPr>
+          <w:b/>
+          <w:bCs/>
+          <w:color w:val="1F497D" w:themeColor="text2"/>
+          <w:sz w:val="24"/>
+          <w:lang w:val="en-GB"/>
+        </w:rPr>
+        <w:t>'</w:t>
+      </w:r>
+    </w:p>
+    <w:p>
+      <w:pPr>
+        <w:pStyle w:val="Prrafodelista"/>
+        <w:tabs>
+          <w:tab w:val="left" w:pos="519"/>
+        </w:tabs>
+        <w:spacing w:before="1"/>
+        <w:ind w:left="518" w:right="165" w:firstLine="0"/>
+        <w:rPr>
+          <w:b/>
+          <w:bCs/>
+          <w:color w:val="1F497D" w:themeColor="text2"/>
+          <w:sz w:val="24"/>
+          <w:lang w:val="en-GB"/>
+        </w:rPr>
+      </w:pPr>
+    </w:p>
+    <w:p>
+      <w:pPr>
+        <w:pStyle w:val="Prrafodelista"/>
+        <w:tabs>
+          <w:tab w:val="left" w:pos="519"/>
+        </w:tabs>
+        <w:spacing w:before="1"/>
+        <w:ind w:left="518" w:right="165" w:firstLine="0"/>
+        <w:rPr>
+          <w:b/>
+          <w:bCs/>
+          <w:color w:val="1F497D" w:themeColor="text2"/>
+          <w:sz w:val="24"/>
+        </w:rPr>
+      </w:pPr>
+      <w:r>
+        <w:rPr>
+          <w:b/>
+          <w:bCs/>
+          <w:color w:val="1F497D" w:themeColor="text2"/>
+          <w:sz w:val="24"/>
+        </w:rPr>
+        <w:t>Como el cambio es ú</w:t>
+      </w:r>
+      <w:r>
+        <w:rPr>
+          <w:b/>
+          <w:bCs/>
+          <w:color w:val="1F497D" w:themeColor="text2"/>
+          <w:sz w:val="24"/>
+        </w:rPr>
+        <w:t xml:space="preserve">nicamente en </w:t>
+      </w:r>
+      <w:proofErr w:type="spellStart"/>
+      <w:r>
+        <w:rPr>
+          <w:b/>
+          <w:bCs/>
+          <w:color w:val="1F497D" w:themeColor="text2"/>
+          <w:sz w:val="24"/>
+        </w:rPr>
+        <w:t>memoría</w:t>
+      </w:r>
+      <w:proofErr w:type="spellEnd"/>
+      <w:r>
+        <w:rPr>
+          <w:b/>
+          <w:bCs/>
+          <w:color w:val="1F497D" w:themeColor="text2"/>
+          <w:sz w:val="24"/>
+        </w:rPr>
+        <w:t>, si comprobamos los parámetros del fichero de inicialización (vista V$SPPARAMETER), debería tener aún los valores originales:</w:t>
+      </w:r>
+    </w:p>
+    <w:p>
+      <w:pPr>
+        <w:pStyle w:val="Prrafodelista"/>
+        <w:tabs>
+          <w:tab w:val="left" w:pos="519"/>
+        </w:tabs>
+        <w:spacing w:before="1"/>
+        <w:ind w:left="518" w:right="165" w:firstLine="0"/>
+        <w:rPr>
+          <w:b/>
+          <w:bCs/>
+          <w:color w:val="1F497D" w:themeColor="text2"/>
+          <w:sz w:val="24"/>
+        </w:rPr>
+      </w:pPr>
+    </w:p>
+    <w:p>
+      <w:pPr>
+        <w:pStyle w:val="Prrafodelista"/>
+        <w:tabs>
+          <w:tab w:val="left" w:pos="519"/>
+        </w:tabs>
+        <w:spacing w:before="1"/>
+        <w:ind w:left="518" w:right="165" w:firstLine="0"/>
+        <w:rPr>
+          <w:b/>
+          <w:bCs/>
+          <w:color w:val="1F497D" w:themeColor="text2"/>
+          <w:sz w:val="24"/>
+          <w:lang w:val="en-GB"/>
+        </w:rPr>
+      </w:pPr>
+      <w:r>
+        <w:rPr>
+          <w:b/>
+          <w:bCs/>
+          <w:color w:val="1F497D" w:themeColor="text2"/>
+          <w:sz w:val="24"/>
+          <w:lang w:val="en-GB"/>
+        </w:rPr>
+        <w:t xml:space="preserve">select * from </w:t>
+      </w:r>
+      <w:proofErr w:type="spellStart"/>
+      <w:r>
+        <w:rPr>
+          <w:b/>
+          <w:bCs/>
+          <w:color w:val="1F497D" w:themeColor="text2"/>
+          <w:sz w:val="24"/>
+          <w:lang w:val="en-GB"/>
+        </w:rPr>
+        <w:t>v$spparameter</w:t>
+      </w:r>
+      <w:proofErr w:type="spellEnd"/>
+      <w:r>
+        <w:rPr>
+          <w:b/>
+          <w:bCs/>
+          <w:color w:val="1F497D" w:themeColor="text2"/>
+          <w:sz w:val="24"/>
+          <w:lang w:val="en-GB"/>
+        </w:rPr>
+        <w:t xml:space="preserve"> where NAME = '</w:t>
+      </w:r>
+      <w:proofErr w:type="spellStart"/>
+      <w:r>
+        <w:rPr>
+          <w:b/>
+          <w:bCs/>
+          <w:color w:val="1F497D" w:themeColor="text2"/>
+          <w:sz w:val="24"/>
+          <w:lang w:val="en-GB"/>
+        </w:rPr>
+        <w:t>shared_pool_size</w:t>
+      </w:r>
+      <w:proofErr w:type="spellEnd"/>
+      <w:r>
+        <w:rPr>
+          <w:b/>
+          <w:bCs/>
+          <w:color w:val="1F497D" w:themeColor="text2"/>
+          <w:sz w:val="24"/>
+          <w:lang w:val="en-GB"/>
+        </w:rPr>
+        <w:t>'</w:t>
+      </w:r>
+    </w:p>
+    <w:p>
+      <w:pPr>
+        <w:pStyle w:val="Prrafodelista"/>
+        <w:tabs>
+          <w:tab w:val="left" w:pos="519"/>
+        </w:tabs>
+        <w:spacing w:before="1"/>
+        <w:ind w:left="518" w:right="165" w:firstLine="0"/>
+        <w:rPr>
+          <w:b/>
+          <w:bCs/>
+          <w:color w:val="1F497D" w:themeColor="text2"/>
+          <w:sz w:val="24"/>
+          <w:lang w:val="en-GB"/>
+        </w:rPr>
+      </w:pPr>
+    </w:p>
+    <w:p>
+      <w:pPr>
+        <w:pStyle w:val="Prrafodelista"/>
+        <w:tabs>
+          <w:tab w:val="left" w:pos="519"/>
+        </w:tabs>
+        <w:spacing w:before="1"/>
+        <w:ind w:left="518" w:right="165" w:firstLine="0"/>
+        <w:rPr>
+          <w:b/>
+          <w:bCs/>
+          <w:color w:val="1F497D" w:themeColor="text2"/>
+          <w:sz w:val="24"/>
+        </w:rPr>
+      </w:pPr>
+      <w:r>
+        <w:rPr>
+          <w:b/>
+          <w:bCs/>
+          <w:color w:val="1F497D" w:themeColor="text2"/>
+          <w:sz w:val="24"/>
+        </w:rPr>
+        <w:lastRenderedPageBreak/>
+        <w:t>Para asignar el valor a</w:t>
+      </w:r>
+      <w:r>
+        <w:rPr>
+          <w:b/>
+          <w:bCs/>
+          <w:color w:val="1F497D" w:themeColor="text2"/>
+          <w:sz w:val="24"/>
+        </w:rPr>
+        <w:t>l fichero de inicialización:</w:t>
+      </w:r>
+    </w:p>
+    <w:p>
+      <w:pPr>
+        <w:pStyle w:val="Prrafodelista"/>
+        <w:tabs>
+          <w:tab w:val="left" w:pos="519"/>
+        </w:tabs>
+        <w:spacing w:before="1"/>
+        <w:ind w:left="518" w:right="165" w:firstLine="0"/>
+        <w:rPr>
+          <w:b/>
+          <w:bCs/>
+          <w:color w:val="1F497D" w:themeColor="text2"/>
+          <w:sz w:val="24"/>
+        </w:rPr>
+      </w:pPr>
+    </w:p>
+    <w:p>
+      <w:pPr>
+        <w:pStyle w:val="Prrafodelista"/>
+        <w:tabs>
+          <w:tab w:val="left" w:pos="519"/>
+        </w:tabs>
+        <w:ind w:left="518" w:right="166" w:firstLine="0"/>
+        <w:jc w:val="both"/>
+        <w:rPr>
+          <w:b/>
+          <w:bCs/>
+          <w:color w:val="1F497D" w:themeColor="text2"/>
+          <w:sz w:val="24"/>
+          <w:lang w:val="en-GB"/>
+        </w:rPr>
+      </w:pPr>
+      <w:r>
+        <w:rPr>
+          <w:b/>
+          <w:bCs/>
+          <w:color w:val="1F497D" w:themeColor="text2"/>
+          <w:sz w:val="24"/>
+          <w:lang w:val="en-GB"/>
+        </w:rPr>
+        <w:t xml:space="preserve">alter system set </w:t>
+      </w:r>
+      <w:proofErr w:type="spellStart"/>
+      <w:r>
+        <w:rPr>
+          <w:b/>
+          <w:bCs/>
+          <w:color w:val="1F497D" w:themeColor="text2"/>
+          <w:sz w:val="24"/>
+          <w:lang w:val="en-GB"/>
+        </w:rPr>
+        <w:t>shared_pool_size</w:t>
+      </w:r>
+      <w:proofErr w:type="spellEnd"/>
+      <w:r>
+        <w:rPr>
+          <w:b/>
+          <w:bCs/>
+          <w:color w:val="1F497D" w:themeColor="text2"/>
+          <w:sz w:val="24"/>
+          <w:lang w:val="en-GB"/>
+        </w:rPr>
+        <w:t xml:space="preserve"> = 256M scope = </w:t>
+      </w:r>
+      <w:r>
+        <w:rPr>
+          <w:b/>
+          <w:bCs/>
+          <w:color w:val="1F497D" w:themeColor="text2"/>
+          <w:sz w:val="24"/>
+          <w:lang w:val="en-GB"/>
+        </w:rPr>
+        <w:t>SPFILE</w:t>
+      </w:r>
+    </w:p>
+    <w:p>
+      <w:pPr>
+        <w:pStyle w:val="Prrafodelista"/>
+        <w:tabs>
+          <w:tab w:val="left" w:pos="519"/>
+        </w:tabs>
+        <w:spacing w:before="1"/>
+        <w:ind w:left="518" w:right="165" w:firstLine="0"/>
+        <w:rPr>
+          <w:b/>
+          <w:bCs/>
+          <w:color w:val="1F497D" w:themeColor="text2"/>
+          <w:sz w:val="24"/>
+          <w:lang w:val="en-GB"/>
         </w:rPr>
       </w:pPr>
     </w:p>
@@ -4041,7 +4630,371 @@
     </w:p>
     <w:p>
       <w:pPr>
+        <w:pStyle w:val="Prrafodelista"/>
+        <w:tabs>
+          <w:tab w:val="left" w:pos="519"/>
+        </w:tabs>
+        <w:spacing w:before="179"/>
+        <w:ind w:left="518" w:right="165" w:firstLine="0"/>
+        <w:jc w:val="both"/>
+        <w:rPr>
+          <w:b/>
+          <w:bCs/>
+          <w:color w:val="1F497D" w:themeColor="text2"/>
+          <w:sz w:val="24"/>
+        </w:rPr>
+      </w:pPr>
+      <w:r>
+        <w:rPr>
+          <w:b/>
+          <w:bCs/>
+          <w:color w:val="1F497D" w:themeColor="text2"/>
+          <w:sz w:val="24"/>
+        </w:rPr>
+        <w:t xml:space="preserve">Para cerrar la base de datos, vamos a </w:t>
+      </w:r>
+      <w:proofErr w:type="spellStart"/>
+      <w:r>
+        <w:rPr>
+          <w:b/>
+          <w:bCs/>
+          <w:color w:val="1F497D" w:themeColor="text2"/>
+          <w:sz w:val="24"/>
+        </w:rPr>
+        <w:t>sqlplus</w:t>
+      </w:r>
+      <w:proofErr w:type="spellEnd"/>
+      <w:r>
+        <w:rPr>
+          <w:b/>
+          <w:bCs/>
+          <w:color w:val="1F497D" w:themeColor="text2"/>
+          <w:sz w:val="24"/>
+        </w:rPr>
+        <w:t>:</w:t>
+      </w:r>
+    </w:p>
+    <w:p>
+      <w:pPr>
+        <w:pStyle w:val="Prrafodelista"/>
+        <w:tabs>
+          <w:tab w:val="left" w:pos="519"/>
+        </w:tabs>
+        <w:spacing w:before="179"/>
+        <w:ind w:left="518" w:right="165"/>
+        <w:jc w:val="both"/>
+        <w:rPr>
+          <w:b/>
+          <w:bCs/>
+          <w:color w:val="1F497D" w:themeColor="text2"/>
+          <w:sz w:val="24"/>
+          <w:lang w:val="en-GB"/>
+        </w:rPr>
+      </w:pPr>
+      <w:r>
+        <w:rPr>
+          <w:b/>
+          <w:bCs/>
+          <w:color w:val="1F497D" w:themeColor="text2"/>
+          <w:sz w:val="24"/>
+          <w:lang w:val="en-GB"/>
+        </w:rPr>
+        <w:tab/>
+      </w:r>
+      <w:r>
+        <w:rPr>
+          <w:b/>
+          <w:bCs/>
+          <w:color w:val="1F497D" w:themeColor="text2"/>
+          <w:sz w:val="24"/>
+          <w:lang w:val="en-GB"/>
+        </w:rPr>
+        <w:t>CONNECT / AS SYSDBA;</w:t>
+      </w:r>
+    </w:p>
+    <w:p>
+      <w:pPr>
+        <w:pStyle w:val="Prrafodelista"/>
+        <w:tabs>
+          <w:tab w:val="left" w:pos="519"/>
+        </w:tabs>
+        <w:spacing w:before="179"/>
+        <w:ind w:left="518" w:right="165" w:firstLine="0"/>
+        <w:jc w:val="both"/>
+        <w:rPr>
+          <w:b/>
+          <w:bCs/>
+          <w:color w:val="1F497D" w:themeColor="text2"/>
+          <w:sz w:val="24"/>
+          <w:lang w:val="en-GB"/>
+        </w:rPr>
+      </w:pPr>
+      <w:r>
+        <w:rPr>
+          <w:b/>
+          <w:bCs/>
+          <w:color w:val="1F497D" w:themeColor="text2"/>
+          <w:sz w:val="24"/>
+          <w:lang w:val="en-GB"/>
+        </w:rPr>
+        <w:t>SHUTDOWN IMMEDIATE;</w:t>
+      </w:r>
+    </w:p>
+    <w:p>
+      <w:pPr>
+        <w:pStyle w:val="Prrafodelista"/>
+        <w:tabs>
+          <w:tab w:val="left" w:pos="519"/>
+        </w:tabs>
+        <w:spacing w:before="179"/>
+        <w:ind w:left="518" w:right="165" w:firstLine="0"/>
+        <w:jc w:val="both"/>
+        <w:rPr>
+          <w:b/>
+          <w:bCs/>
+          <w:color w:val="1F497D" w:themeColor="text2"/>
+          <w:sz w:val="24"/>
+        </w:rPr>
+      </w:pPr>
+      <w:r>
+        <w:rPr>
+          <w:b/>
+          <w:bCs/>
+          <w:color w:val="1F497D" w:themeColor="text2"/>
+          <w:sz w:val="24"/>
+        </w:rPr>
+        <w:t xml:space="preserve">Y para </w:t>
+      </w:r>
+      <w:r>
+        <w:rPr>
+          <w:b/>
+          <w:bCs/>
+          <w:color w:val="1F497D" w:themeColor="text2"/>
+          <w:sz w:val="24"/>
+        </w:rPr>
+        <w:t>v</w:t>
+      </w:r>
+      <w:r>
+        <w:rPr>
+          <w:b/>
+          <w:bCs/>
+          <w:color w:val="1F497D" w:themeColor="text2"/>
+          <w:sz w:val="24"/>
+        </w:rPr>
+        <w:t>olver a i</w:t>
+      </w:r>
+      <w:r>
+        <w:rPr>
+          <w:b/>
+          <w:bCs/>
+          <w:color w:val="1F497D" w:themeColor="text2"/>
+          <w:sz w:val="24"/>
+        </w:rPr>
+        <w:t>niciarla:</w:t>
+      </w:r>
+    </w:p>
+    <w:p>
+      <w:pPr>
+        <w:pStyle w:val="Prrafodelista"/>
+        <w:tabs>
+          <w:tab w:val="left" w:pos="519"/>
+        </w:tabs>
+        <w:spacing w:before="179"/>
+        <w:ind w:left="518" w:right="165"/>
+        <w:jc w:val="both"/>
+        <w:rPr>
+          <w:b/>
+          <w:bCs/>
+          <w:color w:val="1F497D" w:themeColor="text2"/>
+          <w:sz w:val="24"/>
+          <w:lang w:val="en-GB"/>
+        </w:rPr>
+      </w:pPr>
+      <w:r>
+        <w:rPr>
+          <w:b/>
+          <w:bCs/>
+          <w:color w:val="1F497D" w:themeColor="text2"/>
+          <w:sz w:val="24"/>
+          <w:lang w:val="en-GB"/>
+        </w:rPr>
+        <w:tab/>
+      </w:r>
+      <w:r>
+        <w:rPr>
+          <w:b/>
+          <w:bCs/>
+          <w:color w:val="1F497D" w:themeColor="text2"/>
+          <w:sz w:val="24"/>
+          <w:lang w:val="en-GB"/>
+        </w:rPr>
+        <w:t>CONNECT / AS SYSDBA;</w:t>
+      </w:r>
+    </w:p>
+    <w:p>
+      <w:pPr>
+        <w:pStyle w:val="Prrafodelista"/>
+        <w:tabs>
+          <w:tab w:val="left" w:pos="519"/>
+        </w:tabs>
+        <w:spacing w:before="179"/>
+        <w:ind w:left="518" w:right="165"/>
+        <w:jc w:val="both"/>
+        <w:rPr>
+          <w:b/>
+          <w:bCs/>
+          <w:color w:val="1F497D" w:themeColor="text2"/>
+          <w:sz w:val="24"/>
+          <w:lang w:val="en-GB"/>
+        </w:rPr>
+      </w:pPr>
+      <w:r>
+        <w:rPr>
+          <w:b/>
+          <w:bCs/>
+          <w:color w:val="1F497D" w:themeColor="text2"/>
+          <w:sz w:val="24"/>
+          <w:lang w:val="en-GB"/>
+        </w:rPr>
+        <w:tab/>
+      </w:r>
+      <w:r>
+        <w:rPr>
+          <w:b/>
+          <w:bCs/>
+          <w:color w:val="1F497D" w:themeColor="text2"/>
+          <w:sz w:val="24"/>
+          <w:lang w:val="en-GB"/>
+        </w:rPr>
+        <w:t>STARTUP MOUNT;</w:t>
+      </w:r>
+    </w:p>
+    <w:p>
+      <w:pPr>
+        <w:pStyle w:val="Prrafodelista"/>
+        <w:tabs>
+          <w:tab w:val="left" w:pos="519"/>
+        </w:tabs>
+        <w:spacing w:before="179"/>
+        <w:ind w:left="518" w:right="165" w:firstLine="0"/>
+        <w:jc w:val="both"/>
+        <w:rPr>
+          <w:b/>
+          <w:bCs/>
+          <w:color w:val="1F497D" w:themeColor="text2"/>
+          <w:sz w:val="24"/>
+        </w:rPr>
+      </w:pPr>
+      <w:r>
+        <w:rPr>
+          <w:b/>
+          <w:bCs/>
+          <w:color w:val="1F497D" w:themeColor="text2"/>
+          <w:sz w:val="24"/>
+        </w:rPr>
+        <w:t>ALTER DATABASE OPEN;</w:t>
+      </w:r>
+    </w:p>
+    <w:p>
+      <w:pPr>
+        <w:pStyle w:val="Prrafodelista"/>
+        <w:tabs>
+          <w:tab w:val="left" w:pos="519"/>
+        </w:tabs>
+        <w:spacing w:before="179"/>
+        <w:ind w:left="518" w:right="165" w:firstLine="0"/>
+        <w:jc w:val="both"/>
+        <w:rPr>
+          <w:b/>
+          <w:bCs/>
+          <w:color w:val="1F497D" w:themeColor="text2"/>
+          <w:sz w:val="24"/>
+          <w:lang w:val="en-GB"/>
+        </w:rPr>
+      </w:pPr>
+      <w:r>
+        <w:rPr>
+          <w:b/>
+          <w:bCs/>
+          <w:color w:val="1F497D" w:themeColor="text2"/>
+          <w:sz w:val="24"/>
+          <w:lang w:val="en-GB"/>
+        </w:rPr>
+        <w:t xml:space="preserve">select </w:t>
+      </w:r>
+      <w:proofErr w:type="spellStart"/>
+      <w:r>
+        <w:rPr>
+          <w:b/>
+          <w:bCs/>
+          <w:color w:val="1F497D" w:themeColor="text2"/>
+          <w:sz w:val="24"/>
+          <w:lang w:val="en-GB"/>
+        </w:rPr>
+        <w:t>display_value</w:t>
+      </w:r>
+      <w:proofErr w:type="spellEnd"/>
+      <w:r>
+        <w:rPr>
+          <w:b/>
+          <w:bCs/>
+          <w:color w:val="1F497D" w:themeColor="text2"/>
+          <w:sz w:val="24"/>
+          <w:lang w:val="en-GB"/>
+        </w:rPr>
+        <w:t xml:space="preserve"> from </w:t>
+      </w:r>
+      <w:proofErr w:type="spellStart"/>
+      <w:r>
+        <w:rPr>
+          <w:b/>
+          <w:bCs/>
+          <w:color w:val="1F497D" w:themeColor="text2"/>
+          <w:sz w:val="24"/>
+          <w:lang w:val="en-GB"/>
+        </w:rPr>
+        <w:t>v$system_parameter</w:t>
+      </w:r>
+      <w:proofErr w:type="spellEnd"/>
+      <w:r>
+        <w:rPr>
+          <w:b/>
+          <w:bCs/>
+          <w:color w:val="1F497D" w:themeColor="text2"/>
+          <w:sz w:val="24"/>
+          <w:lang w:val="en-GB"/>
+        </w:rPr>
+        <w:t xml:space="preserve"> where NAME = '</w:t>
+      </w:r>
+      <w:proofErr w:type="spellStart"/>
+      <w:r>
+        <w:rPr>
+          <w:b/>
+          <w:bCs/>
+          <w:color w:val="1F497D" w:themeColor="text2"/>
+          <w:sz w:val="24"/>
+          <w:lang w:val="en-GB"/>
+        </w:rPr>
+        <w:t>shared_pool_size</w:t>
+      </w:r>
+      <w:proofErr w:type="spellEnd"/>
+      <w:r>
+        <w:rPr>
+          <w:b/>
+          <w:bCs/>
+          <w:color w:val="1F497D" w:themeColor="text2"/>
+          <w:sz w:val="24"/>
+          <w:lang w:val="en-GB"/>
+        </w:rPr>
+        <w:t>'</w:t>
+      </w:r>
+    </w:p>
+    <w:p>
+      <w:pPr>
         <w:pStyle w:val="Textoindependiente"/>
+        <w:rPr>
+          <w:lang w:val="en-GB"/>
+        </w:rPr>
       </w:pPr>
     </w:p>
     <w:p>
@@ -4082,7 +5035,72 @@
     </w:p>
     <w:p>
       <w:pPr>
+        <w:pStyle w:val="Prrafodelista"/>
+        <w:tabs>
+          <w:tab w:val="left" w:pos="519"/>
+        </w:tabs>
+        <w:ind w:left="518" w:right="163" w:firstLine="0"/>
+        <w:jc w:val="both"/>
+        <w:rPr>
+          <w:sz w:val="24"/>
+        </w:rPr>
+      </w:pPr>
+    </w:p>
+    <w:p>
+      <w:pPr>
+        <w:pStyle w:val="Prrafodelista"/>
+        <w:tabs>
+          <w:tab w:val="left" w:pos="519"/>
+        </w:tabs>
+        <w:ind w:left="518" w:right="163" w:firstLine="0"/>
+        <w:jc w:val="both"/>
+        <w:rPr>
+          <w:b/>
+          <w:bCs/>
+          <w:color w:val="1F497D" w:themeColor="text2"/>
+          <w:sz w:val="24"/>
+          <w:lang w:val="en-GB"/>
+        </w:rPr>
+      </w:pPr>
+      <w:r>
+        <w:rPr>
+          <w:b/>
+          <w:bCs/>
+          <w:color w:val="1F497D" w:themeColor="text2"/>
+          <w:sz w:val="24"/>
+          <w:lang w:val="en-GB"/>
+        </w:rPr>
+        <w:t xml:space="preserve">select * from </w:t>
+      </w:r>
+      <w:proofErr w:type="spellStart"/>
+      <w:r>
+        <w:rPr>
+          <w:b/>
+          <w:bCs/>
+          <w:color w:val="1F497D" w:themeColor="text2"/>
+          <w:sz w:val="24"/>
+          <w:lang w:val="en-GB"/>
+        </w:rPr>
+        <w:t>v$system_parameter</w:t>
+      </w:r>
+      <w:proofErr w:type="spellEnd"/>
+      <w:r>
+        <w:rPr>
+          <w:b/>
+          <w:bCs/>
+          <w:color w:val="1F497D" w:themeColor="text2"/>
+          <w:sz w:val="24"/>
+          <w:lang w:val="en-GB"/>
+        </w:rPr>
+        <w:t xml:space="preserve"> where ISSES_MODIFIABLE = 'TRUE'</w:t>
+      </w:r>
+    </w:p>
+    <w:p>
+      <w:pPr>
         <w:pStyle w:val="Textoindependiente"/>
+        <w:rPr>
+          <w:lang w:val="en-GB"/>
+        </w:rPr>
       </w:pPr>
     </w:p>
     <w:p>
@@ -4097,9 +5115,6 @@
         </w:tabs>
         <w:ind w:right="163"/>
         <w:jc w:val="both"/>
-        <w:rPr>
-          <w:sz w:val="24"/>
-        </w:rPr>
       </w:pPr>
       <w:r>
         <w:rPr>
@@ -4485,12 +5500,30 @@
     </w:p>
     <w:p>
       <w:pPr>
-        <w:pStyle w:val="Textoindependiente"/>
-      </w:pPr>
-    </w:p>
-    <w:p>
-      <w:pPr>
-        <w:pStyle w:val="Textoindependiente"/>
+        <w:pStyle w:val="Prrafodelista"/>
+        <w:tabs>
+          <w:tab w:val="left" w:pos="519"/>
+        </w:tabs>
+        <w:ind w:left="518" w:right="163" w:firstLine="0"/>
+        <w:jc w:val="both"/>
+        <w:rPr>
+          <w:sz w:val="24"/>
+        </w:rPr>
+      </w:pPr>
+    </w:p>
+    <w:p>
+      <w:pPr>
+        <w:pStyle w:val="Prrafodelista"/>
+        <w:tabs>
+          <w:tab w:val="left" w:pos="519"/>
+        </w:tabs>
+        <w:ind w:left="518" w:right="163" w:firstLine="0"/>
+        <w:jc w:val="both"/>
+        <w:rPr>
+          <w:b/>
+          <w:bCs/>
+          <w:color w:val="1F497D" w:themeColor="text2"/>
+        </w:rPr>
       </w:pPr>
     </w:p>
     <w:p>
@@ -4649,17 +5682,806 @@
     </w:p>
     <w:p>
       <w:pPr>
+        <w:pStyle w:val="Prrafodelista"/>
+        <w:tabs>
+          <w:tab w:val="left" w:pos="519"/>
+        </w:tabs>
+        <w:ind w:left="518" w:right="165" w:firstLine="0"/>
+        <w:jc w:val="both"/>
+        <w:rPr>
+          <w:sz w:val="24"/>
+        </w:rPr>
+      </w:pPr>
+    </w:p>
+    <w:p>
+      <w:pPr>
+        <w:pStyle w:val="Prrafodelista"/>
+        <w:tabs>
+          <w:tab w:val="left" w:pos="519"/>
+        </w:tabs>
+        <w:ind w:left="518" w:right="165" w:firstLine="0"/>
+        <w:jc w:val="both"/>
+        <w:rPr>
+          <w:b/>
+          <w:bCs/>
+          <w:color w:val="1F497D" w:themeColor="text2"/>
+          <w:sz w:val="24"/>
+        </w:rPr>
+      </w:pPr>
+      <w:r>
+        <w:rPr>
+          <w:b/>
+          <w:bCs/>
+          <w:color w:val="1F497D" w:themeColor="text2"/>
+          <w:sz w:val="24"/>
+        </w:rPr>
+        <w:t xml:space="preserve">Una vez dentro del archivo, en MISCELLANEOUS, se añade el parámetro </w:t>
+      </w:r>
+      <w:proofErr w:type="spellStart"/>
+      <w:r>
+        <w:rPr>
+          <w:b/>
+          <w:bCs/>
+          <w:color w:val="1F497D" w:themeColor="text2"/>
+          <w:sz w:val="24"/>
+        </w:rPr>
+        <w:t>memory_max_target</w:t>
+      </w:r>
+      <w:proofErr w:type="spellEnd"/>
+      <w:r>
+        <w:rPr>
+          <w:b/>
+          <w:bCs/>
+          <w:color w:val="1F497D" w:themeColor="text2"/>
+          <w:sz w:val="24"/>
+        </w:rPr>
+        <w:t>:</w:t>
+      </w:r>
+    </w:p>
+    <w:p>
+      <w:pPr>
+        <w:pStyle w:val="Prrafodelista"/>
+        <w:tabs>
+          <w:tab w:val="left" w:pos="519"/>
+        </w:tabs>
+        <w:ind w:left="518" w:right="165" w:firstLine="0"/>
+        <w:jc w:val="both"/>
+        <w:rPr>
+          <w:b/>
+          <w:bCs/>
+          <w:color w:val="1F497D" w:themeColor="text2"/>
+          <w:sz w:val="24"/>
+        </w:rPr>
+      </w:pPr>
+    </w:p>
+    <w:p>
+      <w:pPr>
+        <w:pStyle w:val="Prrafodelista"/>
+        <w:tabs>
+          <w:tab w:val="left" w:pos="519"/>
+        </w:tabs>
+        <w:ind w:left="518" w:right="165"/>
+        <w:jc w:val="both"/>
+        <w:rPr>
+          <w:b/>
+          <w:bCs/>
+          <w:color w:val="1F497D" w:themeColor="text2"/>
+          <w:sz w:val="24"/>
+          <w:lang w:val="en-GB"/>
+        </w:rPr>
+      </w:pPr>
+      <w:r>
+        <w:rPr>
+          <w:b/>
+          <w:bCs/>
+          <w:color w:val="1F497D" w:themeColor="text2"/>
+          <w:sz w:val="24"/>
+          <w:lang w:val="en-GB"/>
+        </w:rPr>
+        <w:tab/>
+      </w:r>
+      <w:r>
+        <w:rPr>
+          <w:b/>
+          <w:bCs/>
+          <w:color w:val="1F497D" w:themeColor="text2"/>
+          <w:sz w:val="24"/>
+          <w:lang w:val="en-GB"/>
+        </w:rPr>
+        <w:t>###########################################</w:t>
+      </w:r>
+    </w:p>
+    <w:p>
+      <w:pPr>
+        <w:pStyle w:val="Prrafodelista"/>
+        <w:tabs>
+          <w:tab w:val="left" w:pos="519"/>
+        </w:tabs>
+        <w:ind w:left="518" w:right="165"/>
+        <w:jc w:val="both"/>
+        <w:rPr>
+          <w:b/>
+          <w:bCs/>
+          <w:color w:val="1F497D" w:themeColor="text2"/>
+          <w:sz w:val="24"/>
+          <w:lang w:val="en-GB"/>
+        </w:rPr>
+      </w:pPr>
+      <w:r>
+        <w:rPr>
+          <w:b/>
+          <w:bCs/>
+          <w:color w:val="1F497D" w:themeColor="text2"/>
+          <w:sz w:val="24"/>
+          <w:lang w:val="en-GB"/>
+        </w:rPr>
+        <w:tab/>
+      </w:r>
+      <w:r>
+        <w:rPr>
+          <w:b/>
+          <w:bCs/>
+          <w:color w:val="1F497D" w:themeColor="text2"/>
+          <w:sz w:val="24"/>
+          <w:lang w:val="en-GB"/>
+        </w:rPr>
+        <w:t># Miscellaneous</w:t>
+      </w:r>
+    </w:p>
+    <w:p>
+      <w:pPr>
+        <w:pStyle w:val="Prrafodelista"/>
+        <w:tabs>
+          <w:tab w:val="left" w:pos="519"/>
+        </w:tabs>
+        <w:ind w:left="518" w:right="165"/>
+        <w:jc w:val="both"/>
+        <w:rPr>
+          <w:b/>
+          <w:bCs/>
+          <w:color w:val="1F497D" w:themeColor="text2"/>
+          <w:sz w:val="24"/>
+          <w:lang w:val="en-GB"/>
+        </w:rPr>
+      </w:pPr>
+      <w:r>
+        <w:rPr>
+          <w:b/>
+          <w:bCs/>
+          <w:color w:val="1F497D" w:themeColor="text2"/>
+          <w:sz w:val="24"/>
+          <w:lang w:val="en-GB"/>
+        </w:rPr>
+        <w:tab/>
+      </w:r>
+      <w:r>
+        <w:rPr>
+          <w:b/>
+          <w:bCs/>
+          <w:color w:val="1F497D" w:themeColor="text2"/>
+          <w:sz w:val="24"/>
+          <w:lang w:val="en-GB"/>
+        </w:rPr>
+        <w:t>###########################################</w:t>
+      </w:r>
+    </w:p>
+    <w:p>
+      <w:pPr>
+        <w:pStyle w:val="Prrafodelista"/>
+        <w:tabs>
+          <w:tab w:val="left" w:pos="519"/>
+        </w:tabs>
+        <w:ind w:left="518" w:right="165"/>
+        <w:jc w:val="both"/>
+        <w:rPr>
+          <w:b/>
+          <w:bCs/>
+          <w:color w:val="1F497D" w:themeColor="text2"/>
+          <w:sz w:val="24"/>
+          <w:lang w:val="en-GB"/>
+        </w:rPr>
+      </w:pPr>
+      <w:r>
+        <w:rPr>
+          <w:b/>
+          <w:bCs/>
+          <w:color w:val="1F497D" w:themeColor="text2"/>
+          <w:sz w:val="24"/>
+          <w:lang w:val="en-GB"/>
+        </w:rPr>
+        <w:tab/>
+      </w:r>
+      <w:r>
+        <w:rPr>
+          <w:b/>
+          <w:bCs/>
+          <w:color w:val="1F497D" w:themeColor="text2"/>
+          <w:sz w:val="24"/>
+          <w:lang w:val="en-GB"/>
+        </w:rPr>
+        <w:t>compatible=11.2.0.0.0</w:t>
+      </w:r>
+    </w:p>
+    <w:p>
+      <w:pPr>
+        <w:pStyle w:val="Prrafodelista"/>
+        <w:tabs>
+          <w:tab w:val="left" w:pos="519"/>
+        </w:tabs>
+        <w:ind w:left="518" w:right="165"/>
+        <w:jc w:val="both"/>
+        <w:rPr>
+          <w:b/>
+          <w:bCs/>
+          <w:color w:val="1F497D" w:themeColor="text2"/>
+          <w:sz w:val="24"/>
+          <w:lang w:val="en-GB"/>
+        </w:rPr>
+      </w:pPr>
+      <w:r>
+        <w:rPr>
+          <w:b/>
+          <w:bCs/>
+          <w:color w:val="1F497D" w:themeColor="text2"/>
+          <w:sz w:val="24"/>
+          <w:lang w:val="en-GB"/>
+        </w:rPr>
+        <w:tab/>
+      </w:r>
+      <w:proofErr w:type="spellStart"/>
+      <w:r>
+        <w:rPr>
+          <w:b/>
+          <w:bCs/>
+          <w:color w:val="1F497D" w:themeColor="text2"/>
+          <w:sz w:val="24"/>
+          <w:lang w:val="en-GB"/>
+        </w:rPr>
+        <w:t>diagnostic_dest</w:t>
+      </w:r>
+      <w:proofErr w:type="spellEnd"/>
+      <w:r>
+        <w:rPr>
+          <w:b/>
+          <w:bCs/>
+          <w:color w:val="1F497D" w:themeColor="text2"/>
+          <w:sz w:val="24"/>
+          <w:lang w:val="en-GB"/>
+        </w:rPr>
+        <w:t>=C:\app\AdminBBDD</w:t>
+      </w:r>
+    </w:p>
+    <w:p>
+      <w:pPr>
+        <w:pStyle w:val="Prrafodelista"/>
+        <w:tabs>
+          <w:tab w:val="left" w:pos="519"/>
+        </w:tabs>
+        <w:ind w:left="518" w:right="165"/>
+        <w:jc w:val="both"/>
+        <w:rPr>
+          <w:b/>
+          <w:bCs/>
+          <w:color w:val="1F497D" w:themeColor="text2"/>
+          <w:sz w:val="24"/>
+          <w:lang w:val="en-GB"/>
+        </w:rPr>
+      </w:pPr>
+      <w:r>
+        <w:rPr>
+          <w:b/>
+          <w:bCs/>
+          <w:color w:val="1F497D" w:themeColor="text2"/>
+          <w:sz w:val="24"/>
+          <w:lang w:val="en-GB"/>
+        </w:rPr>
+        <w:tab/>
+      </w:r>
+      <w:proofErr w:type="spellStart"/>
+      <w:r>
+        <w:rPr>
+          <w:b/>
+          <w:bCs/>
+          <w:color w:val="1F497D" w:themeColor="text2"/>
+          <w:sz w:val="24"/>
+          <w:lang w:val="en-GB"/>
+        </w:rPr>
+        <w:t>memory_target</w:t>
+      </w:r>
+      <w:proofErr w:type="spellEnd"/>
+      <w:r>
+        <w:rPr>
+          <w:b/>
+          <w:bCs/>
+          <w:color w:val="1F497D" w:themeColor="text2"/>
+          <w:sz w:val="24"/>
+          <w:lang w:val="en-GB"/>
+        </w:rPr>
+        <w:t>=1717567488</w:t>
+      </w:r>
+    </w:p>
+    <w:p>
+      <w:pPr>
+        <w:pStyle w:val="Prrafodelista"/>
+        <w:tabs>
+          <w:tab w:val="left" w:pos="519"/>
+        </w:tabs>
+        <w:ind w:left="518" w:right="165" w:firstLine="0"/>
+        <w:jc w:val="both"/>
+        <w:rPr>
+          <w:b/>
+          <w:bCs/>
+          <w:color w:val="1F497D" w:themeColor="text2"/>
+          <w:sz w:val="24"/>
+          <w:lang w:val="en-GB"/>
+        </w:rPr>
+      </w:pPr>
+      <w:proofErr w:type="spellStart"/>
+      <w:r>
+        <w:rPr>
+          <w:b/>
+          <w:bCs/>
+          <w:color w:val="1F497D" w:themeColor="text2"/>
+          <w:sz w:val="24"/>
+          <w:lang w:val="en-GB"/>
+        </w:rPr>
+        <w:t>memory_max_target</w:t>
+      </w:r>
+      <w:proofErr w:type="spellEnd"/>
+      <w:r>
+        <w:rPr>
+          <w:b/>
+          <w:bCs/>
+          <w:color w:val="1F497D" w:themeColor="text2"/>
+          <w:sz w:val="24"/>
+          <w:lang w:val="en-GB"/>
+        </w:rPr>
+        <w:t xml:space="preserve"> = 2G</w:t>
+      </w:r>
+    </w:p>
+    <w:p>
+      <w:pPr>
+        <w:pStyle w:val="Prrafodelista"/>
+        <w:tabs>
+          <w:tab w:val="left" w:pos="519"/>
+        </w:tabs>
+        <w:ind w:left="518" w:right="165" w:firstLine="0"/>
+        <w:jc w:val="both"/>
+        <w:rPr>
+          <w:b/>
+          <w:bCs/>
+          <w:color w:val="1F497D" w:themeColor="text2"/>
+          <w:sz w:val="24"/>
+          <w:lang w:val="en-GB"/>
+        </w:rPr>
+      </w:pPr>
+    </w:p>
+    <w:p>
+      <w:pPr>
+        <w:pStyle w:val="Prrafodelista"/>
+        <w:tabs>
+          <w:tab w:val="left" w:pos="519"/>
+        </w:tabs>
+        <w:ind w:left="518" w:right="165" w:firstLine="0"/>
+        <w:jc w:val="both"/>
+        <w:rPr>
+          <w:b/>
+          <w:bCs/>
+          <w:color w:val="1F497D" w:themeColor="text2"/>
+          <w:sz w:val="24"/>
+          <w:lang w:val="en-GB"/>
+        </w:rPr>
+      </w:pPr>
+    </w:p>
+    <w:p>
+      <w:pPr>
+        <w:pStyle w:val="Prrafodelista"/>
+        <w:tabs>
+          <w:tab w:val="left" w:pos="519"/>
+        </w:tabs>
+        <w:ind w:left="518" w:right="165" w:firstLine="0"/>
+        <w:jc w:val="both"/>
+        <w:rPr>
+          <w:b/>
+          <w:bCs/>
+          <w:color w:val="1F497D" w:themeColor="text2"/>
+          <w:sz w:val="24"/>
+        </w:rPr>
+      </w:pPr>
+      <w:r>
+        <w:rPr>
+          <w:b/>
+          <w:bCs/>
+          <w:color w:val="1F497D" w:themeColor="text2"/>
+          <w:sz w:val="24"/>
+        </w:rPr>
+        <w:lastRenderedPageBreak/>
+        <w:t>Una vez puesto el p</w:t>
+      </w:r>
+      <w:r>
+        <w:rPr>
+          <w:b/>
+          <w:bCs/>
+          <w:color w:val="1F497D" w:themeColor="text2"/>
+          <w:sz w:val="24"/>
+        </w:rPr>
+        <w:t xml:space="preserve">arámetro, será necesario crear un nuevo fichero </w:t>
+      </w:r>
+      <w:proofErr w:type="spellStart"/>
+      <w:r>
+        <w:rPr>
+          <w:b/>
+          <w:bCs/>
+          <w:color w:val="1F497D" w:themeColor="text2"/>
+          <w:sz w:val="24"/>
+        </w:rPr>
+        <w:t>spfile</w:t>
+      </w:r>
+      <w:proofErr w:type="spellEnd"/>
+      <w:r>
+        <w:rPr>
+          <w:b/>
+          <w:bCs/>
+          <w:color w:val="1F497D" w:themeColor="text2"/>
+          <w:sz w:val="24"/>
+        </w:rPr>
+        <w:t xml:space="preserve"> para que tome efecto este aumento de la memoria máxima</w:t>
+      </w:r>
+      <w:r>
+        <w:rPr>
+          <w:b/>
+          <w:bCs/>
+          <w:color w:val="1F497D" w:themeColor="text2"/>
+          <w:sz w:val="24"/>
+        </w:rPr>
+        <w:t>. Para ello deberemos iniciar sesión como SYSDBA en SQLPLUS:</w:t>
+      </w:r>
+    </w:p>
+    <w:p>
+      <w:pPr>
+        <w:pStyle w:val="Prrafodelista"/>
+        <w:tabs>
+          <w:tab w:val="left" w:pos="519"/>
+        </w:tabs>
+        <w:ind w:left="518" w:right="165" w:firstLine="0"/>
+        <w:jc w:val="both"/>
+        <w:rPr>
+          <w:b/>
+          <w:bCs/>
+          <w:color w:val="1F497D" w:themeColor="text2"/>
+          <w:sz w:val="24"/>
+        </w:rPr>
+      </w:pPr>
+    </w:p>
+    <w:p>
+      <w:pPr>
+        <w:pStyle w:val="Prrafodelista"/>
+        <w:tabs>
+          <w:tab w:val="left" w:pos="519"/>
+        </w:tabs>
+        <w:ind w:left="518" w:right="165" w:firstLine="0"/>
+        <w:rPr>
+          <w:b/>
+          <w:bCs/>
+          <w:color w:val="1F497D" w:themeColor="text2"/>
+          <w:sz w:val="24"/>
+          <w:lang w:val="en-GB"/>
+        </w:rPr>
+      </w:pPr>
+      <w:r>
+        <w:rPr>
+          <w:b/>
+          <w:bCs/>
+          <w:color w:val="1F497D" w:themeColor="text2"/>
+          <w:sz w:val="24"/>
+          <w:lang w:val="en-GB"/>
+        </w:rPr>
+        <w:t xml:space="preserve">create </w:t>
+      </w:r>
+      <w:proofErr w:type="spellStart"/>
+      <w:r>
+        <w:rPr>
+          <w:b/>
+          <w:bCs/>
+          <w:color w:val="1F497D" w:themeColor="text2"/>
+          <w:sz w:val="24"/>
+          <w:lang w:val="en-GB"/>
+        </w:rPr>
+        <w:t>spfile</w:t>
+      </w:r>
+      <w:proofErr w:type="spellEnd"/>
+      <w:r>
+        <w:rPr>
+          <w:b/>
+          <w:bCs/>
+          <w:color w:val="1F497D" w:themeColor="text2"/>
+          <w:sz w:val="24"/>
+          <w:lang w:val="en-GB"/>
+        </w:rPr>
+        <w:t xml:space="preserve"> = 'C:\app\AdminBBDD\product\11.2.0\dbhome_2\database\SPFILEONUBA.ORA.NEW' from </w:t>
+      </w:r>
+      <w:proofErr w:type="spellStart"/>
+      <w:r>
+        <w:rPr>
+          <w:b/>
+          <w:bCs/>
+          <w:color w:val="1F497D" w:themeColor="text2"/>
+          <w:sz w:val="24"/>
+          <w:lang w:val="en-GB"/>
+        </w:rPr>
+        <w:t>pfile</w:t>
+      </w:r>
+      <w:proofErr w:type="spellEnd"/>
+      <w:r>
+        <w:rPr>
+          <w:b/>
+          <w:bCs/>
+          <w:color w:val="1F497D" w:themeColor="text2"/>
+          <w:sz w:val="24"/>
+          <w:lang w:val="en-GB"/>
+        </w:rPr>
+        <w:t xml:space="preserve"> = 'C:\app\</w:t>
+      </w:r>
+      <w:proofErr w:type="spellStart"/>
+      <w:r>
+        <w:rPr>
+          <w:b/>
+          <w:bCs/>
+          <w:color w:val="1F497D" w:themeColor="text2"/>
+          <w:sz w:val="24"/>
+          <w:lang w:val="en-GB"/>
+        </w:rPr>
+        <w:t>AdminBBDD</w:t>
+      </w:r>
+      <w:proofErr w:type="spellEnd"/>
+      <w:r>
+        <w:rPr>
+          <w:b/>
+          <w:bCs/>
+          <w:color w:val="1F497D" w:themeColor="text2"/>
+          <w:sz w:val="24"/>
+          <w:lang w:val="en-GB"/>
+        </w:rPr>
+        <w:t>\admin\</w:t>
+      </w:r>
+      <w:proofErr w:type="spellStart"/>
+      <w:r>
+        <w:rPr>
+          <w:b/>
+          <w:bCs/>
+          <w:color w:val="1F497D" w:themeColor="text2"/>
+          <w:sz w:val="24"/>
+          <w:lang w:val="en-GB"/>
+        </w:rPr>
+        <w:t>Onuba</w:t>
+      </w:r>
+      <w:proofErr w:type="spellEnd"/>
+      <w:r>
+        <w:rPr>
+          <w:b/>
+          <w:bCs/>
+          <w:color w:val="1F497D" w:themeColor="text2"/>
+          <w:sz w:val="24"/>
+          <w:lang w:val="en-GB"/>
+        </w:rPr>
+        <w:t>\</w:t>
+      </w:r>
+      <w:proofErr w:type="spellStart"/>
+      <w:r>
+        <w:rPr>
+          <w:b/>
+          <w:bCs/>
+          <w:color w:val="1F497D" w:themeColor="text2"/>
+          <w:sz w:val="24"/>
+          <w:lang w:val="en-GB"/>
+        </w:rPr>
+        <w:t>pfile</w:t>
+      </w:r>
+      <w:proofErr w:type="spellEnd"/>
+      <w:r>
+        <w:rPr>
+          <w:b/>
+          <w:bCs/>
+          <w:color w:val="1F497D" w:themeColor="text2"/>
+          <w:sz w:val="24"/>
+          <w:lang w:val="en-GB"/>
+        </w:rPr>
+        <w:t>\init.ora.1132023124134'</w:t>
+      </w:r>
+    </w:p>
+    <w:p>
+      <w:pPr>
+        <w:pStyle w:val="Prrafodelista"/>
+        <w:tabs>
+          <w:tab w:val="left" w:pos="519"/>
+        </w:tabs>
+        <w:ind w:left="518" w:right="165" w:firstLine="0"/>
+        <w:jc w:val="both"/>
+        <w:rPr>
+          <w:b/>
+          <w:bCs/>
+          <w:color w:val="1F497D" w:themeColor="text2"/>
+          <w:sz w:val="24"/>
+          <w:lang w:val="en-GB"/>
+        </w:rPr>
+      </w:pPr>
+    </w:p>
+    <w:p>
+      <w:pPr>
+        <w:pStyle w:val="Prrafodelista"/>
+        <w:tabs>
+          <w:tab w:val="left" w:pos="519"/>
+        </w:tabs>
+        <w:ind w:left="518" w:right="165" w:firstLine="0"/>
+        <w:jc w:val="both"/>
+        <w:rPr>
+          <w:b/>
+          <w:bCs/>
+          <w:color w:val="1F497D" w:themeColor="text2"/>
+          <w:sz w:val="24"/>
+        </w:rPr>
+      </w:pPr>
+      <w:r>
+        <w:rPr>
+          <w:b/>
+          <w:bCs/>
+          <w:color w:val="1F497D" w:themeColor="text2"/>
+          <w:sz w:val="24"/>
+        </w:rPr>
+        <w:t>Una vez creado el f</w:t>
+      </w:r>
+      <w:r>
+        <w:rPr>
+          <w:b/>
+          <w:bCs/>
+          <w:color w:val="1F497D" w:themeColor="text2"/>
+          <w:sz w:val="24"/>
+        </w:rPr>
+        <w:t>ichero, se cambiará de nombre el SPFILE original a SPFILEONUBA.ORA.ORIGINAL y el que hemos creado a SPFILEONUBA.ORA.</w:t>
+      </w:r>
+    </w:p>
+    <w:p>
+      <w:pPr>
+        <w:pStyle w:val="Prrafodelista"/>
+        <w:tabs>
+          <w:tab w:val="left" w:pos="519"/>
+        </w:tabs>
+        <w:ind w:left="518" w:right="165" w:firstLine="0"/>
+        <w:jc w:val="both"/>
+        <w:rPr>
+          <w:b/>
+          <w:bCs/>
+          <w:color w:val="1F497D" w:themeColor="text2"/>
+          <w:sz w:val="24"/>
+        </w:rPr>
+      </w:pPr>
+    </w:p>
+    <w:p>
+      <w:pPr>
+        <w:pStyle w:val="Prrafodelista"/>
+        <w:tabs>
+          <w:tab w:val="left" w:pos="519"/>
+        </w:tabs>
+        <w:ind w:left="518" w:right="165" w:firstLine="0"/>
+        <w:jc w:val="both"/>
+        <w:rPr>
+          <w:b/>
+          <w:bCs/>
+          <w:color w:val="1F497D" w:themeColor="text2"/>
+          <w:sz w:val="24"/>
+        </w:rPr>
+      </w:pPr>
+      <w:r>
+        <w:rPr>
+          <w:b/>
+          <w:bCs/>
+          <w:color w:val="1F497D" w:themeColor="text2"/>
+          <w:sz w:val="24"/>
+        </w:rPr>
+        <w:t>Posteriormente se procederá a comprobar que se ha hecho efectivo el cambio con:</w:t>
+      </w:r>
+    </w:p>
+    <w:p>
+      <w:pPr>
+        <w:pStyle w:val="Prrafodelista"/>
+        <w:tabs>
+          <w:tab w:val="left" w:pos="519"/>
+        </w:tabs>
+        <w:ind w:left="518" w:right="165" w:firstLine="0"/>
+        <w:jc w:val="both"/>
+        <w:rPr>
+          <w:b/>
+          <w:bCs/>
+          <w:color w:val="1F497D" w:themeColor="text2"/>
+          <w:sz w:val="24"/>
+        </w:rPr>
+      </w:pPr>
+    </w:p>
+    <w:p>
+      <w:pPr>
+        <w:pStyle w:val="Prrafodelista"/>
+        <w:tabs>
+          <w:tab w:val="left" w:pos="519"/>
+        </w:tabs>
+        <w:ind w:left="518" w:right="165" w:firstLine="0"/>
+        <w:jc w:val="both"/>
+        <w:rPr>
+          <w:b/>
+          <w:bCs/>
+          <w:color w:val="1F497D" w:themeColor="text2"/>
+          <w:sz w:val="24"/>
+          <w:lang w:val="en-GB"/>
+        </w:rPr>
+      </w:pPr>
+      <w:r>
+        <w:rPr>
+          <w:b/>
+          <w:bCs/>
+          <w:color w:val="1F497D" w:themeColor="text2"/>
+          <w:sz w:val="24"/>
+          <w:lang w:val="en-GB"/>
+        </w:rPr>
+        <w:t xml:space="preserve">select * from </w:t>
+      </w:r>
+      <w:proofErr w:type="spellStart"/>
+      <w:r>
+        <w:rPr>
+          <w:b/>
+          <w:bCs/>
+          <w:color w:val="1F497D" w:themeColor="text2"/>
+          <w:sz w:val="24"/>
+          <w:lang w:val="en-GB"/>
+        </w:rPr>
+        <w:t>v$system_parameter</w:t>
+      </w:r>
+      <w:proofErr w:type="spellEnd"/>
+      <w:r>
+        <w:rPr>
+          <w:b/>
+          <w:bCs/>
+          <w:color w:val="1F497D" w:themeColor="text2"/>
+          <w:sz w:val="24"/>
+          <w:lang w:val="en-GB"/>
+        </w:rPr>
+        <w:t xml:space="preserve"> where NAME = '</w:t>
+      </w:r>
+      <w:proofErr w:type="spellStart"/>
+      <w:r>
+        <w:rPr>
+          <w:b/>
+          <w:bCs/>
+          <w:color w:val="1F497D" w:themeColor="text2"/>
+          <w:sz w:val="24"/>
+          <w:lang w:val="en-GB"/>
+        </w:rPr>
+        <w:t>memory_max_target</w:t>
+      </w:r>
+      <w:proofErr w:type="spellEnd"/>
+      <w:r>
+        <w:rPr>
+          <w:b/>
+          <w:bCs/>
+          <w:color w:val="1F497D" w:themeColor="text2"/>
+          <w:sz w:val="24"/>
+          <w:lang w:val="en-GB"/>
+        </w:rPr>
+        <w:t>'</w:t>
+      </w:r>
+    </w:p>
+    <w:p>
+      <w:pPr>
         <w:pStyle w:val="Textoindependiente"/>
+        <w:rPr>
+          <w:lang w:val="en-GB"/>
+        </w:rPr>
       </w:pPr>
     </w:p>
     <w:p>
       <w:pPr>
         <w:pStyle w:val="Textoindependiente"/>
-      </w:pPr>
-    </w:p>
-    <w:p>
-      <w:pPr>
-        <w:pStyle w:val="Textoindependiente"/>
+        <w:rPr>
+          <w:lang w:val="en-GB"/>
+        </w:rPr>
       </w:pPr>
     </w:p>
     <w:p>
@@ -5240,7 +7062,180 @@
     </w:p>
     <w:p>
       <w:pPr>
+        <w:pStyle w:val="Prrafodelista"/>
+        <w:tabs>
+          <w:tab w:val="left" w:pos="519"/>
+        </w:tabs>
+        <w:spacing w:before="182"/>
+        <w:ind w:left="518" w:right="165" w:firstLine="0"/>
+        <w:jc w:val="both"/>
+        <w:rPr>
+          <w:b/>
+          <w:bCs/>
+          <w:color w:val="1F497D" w:themeColor="text2"/>
+          <w:sz w:val="24"/>
+        </w:rPr>
+      </w:pPr>
+      <w:r>
+        <w:rPr>
+          <w:b/>
+          <w:bCs/>
+          <w:color w:val="1F497D" w:themeColor="text2"/>
+          <w:sz w:val="24"/>
+        </w:rPr>
+        <w:t>Para ver el tamaño de</w:t>
+      </w:r>
+      <w:r>
+        <w:rPr>
+          <w:b/>
+          <w:bCs/>
+          <w:color w:val="1F497D" w:themeColor="text2"/>
+          <w:sz w:val="24"/>
+        </w:rPr>
+        <w:t xml:space="preserve"> la SGA fija:</w:t>
+      </w:r>
+    </w:p>
+    <w:p>
+      <w:pPr>
+        <w:pStyle w:val="Prrafodelista"/>
+        <w:tabs>
+          <w:tab w:val="left" w:pos="519"/>
+        </w:tabs>
+        <w:spacing w:before="182"/>
+        <w:ind w:left="518" w:right="165" w:firstLine="0"/>
+        <w:jc w:val="both"/>
+        <w:rPr>
+          <w:b/>
+          <w:bCs/>
+          <w:color w:val="1F497D" w:themeColor="text2"/>
+          <w:sz w:val="24"/>
+          <w:lang w:val="en-GB"/>
+        </w:rPr>
+      </w:pPr>
+      <w:r>
+        <w:rPr>
+          <w:b/>
+          <w:bCs/>
+          <w:color w:val="1F497D" w:themeColor="text2"/>
+          <w:sz w:val="24"/>
+          <w:lang w:val="en-GB"/>
+        </w:rPr>
+        <w:t xml:space="preserve">select BYTES from </w:t>
+      </w:r>
+      <w:proofErr w:type="spellStart"/>
+      <w:r>
+        <w:rPr>
+          <w:b/>
+          <w:bCs/>
+          <w:color w:val="1F497D" w:themeColor="text2"/>
+          <w:sz w:val="24"/>
+          <w:lang w:val="en-GB"/>
+        </w:rPr>
+        <w:t>v$sgainfo</w:t>
+      </w:r>
+      <w:proofErr w:type="spellEnd"/>
+      <w:r>
+        <w:rPr>
+          <w:b/>
+          <w:bCs/>
+          <w:color w:val="1F497D" w:themeColor="text2"/>
+          <w:sz w:val="24"/>
+          <w:lang w:val="en-GB"/>
+        </w:rPr>
+        <w:t xml:space="preserve"> where NAME = 'Fixed SGA Size'</w:t>
+      </w:r>
+    </w:p>
+    <w:p>
+      <w:pPr>
+        <w:pStyle w:val="Prrafodelista"/>
+        <w:tabs>
+          <w:tab w:val="left" w:pos="519"/>
+        </w:tabs>
+        <w:spacing w:before="182"/>
+        <w:ind w:left="518" w:right="165" w:firstLine="0"/>
+        <w:jc w:val="both"/>
+        <w:rPr>
+          <w:b/>
+          <w:bCs/>
+          <w:color w:val="1F497D" w:themeColor="text2"/>
+          <w:sz w:val="24"/>
+        </w:rPr>
+      </w:pPr>
+      <w:r>
+        <w:rPr>
+          <w:b/>
+          <w:bCs/>
+          <w:color w:val="1F497D" w:themeColor="text2"/>
+          <w:sz w:val="24"/>
+        </w:rPr>
+        <w:t>Para ver el buffer d</w:t>
+      </w:r>
+      <w:r>
+        <w:rPr>
+          <w:b/>
+          <w:bCs/>
+          <w:color w:val="1F497D" w:themeColor="text2"/>
+          <w:sz w:val="24"/>
+        </w:rPr>
+        <w:t>el registro de deshacer:</w:t>
+      </w:r>
+    </w:p>
+    <w:p>
+      <w:pPr>
+        <w:pStyle w:val="Prrafodelista"/>
+        <w:tabs>
+          <w:tab w:val="left" w:pos="519"/>
+        </w:tabs>
+        <w:spacing w:before="182"/>
+        <w:ind w:left="518" w:right="165" w:firstLine="0"/>
+        <w:jc w:val="both"/>
+        <w:rPr>
+          <w:b/>
+          <w:bCs/>
+          <w:color w:val="1F497D" w:themeColor="text2"/>
+          <w:sz w:val="24"/>
+          <w:lang w:val="en-GB"/>
+        </w:rPr>
+      </w:pPr>
+      <w:r>
+        <w:rPr>
+          <w:b/>
+          <w:bCs/>
+          <w:color w:val="1F497D" w:themeColor="text2"/>
+          <w:sz w:val="24"/>
+          <w:lang w:val="en-GB"/>
+        </w:rPr>
+        <w:t xml:space="preserve">select BYTES from </w:t>
+      </w:r>
+      <w:proofErr w:type="spellStart"/>
+      <w:r>
+        <w:rPr>
+          <w:b/>
+          <w:bCs/>
+          <w:color w:val="1F497D" w:themeColor="text2"/>
+          <w:sz w:val="24"/>
+          <w:lang w:val="en-GB"/>
+        </w:rPr>
+        <w:t>v$sgainfo</w:t>
+      </w:r>
+      <w:proofErr w:type="spellEnd"/>
+      <w:r>
+        <w:rPr>
+          <w:b/>
+          <w:bCs/>
+          <w:color w:val="1F497D" w:themeColor="text2"/>
+          <w:sz w:val="24"/>
+          <w:lang w:val="en-GB"/>
+        </w:rPr>
+        <w:t xml:space="preserve"> where NAME = 'Redo Buffers'</w:t>
+      </w:r>
+    </w:p>
+    <w:p>
+      <w:pPr>
         <w:pStyle w:val="Textoindependiente"/>
+        <w:rPr>
+          <w:lang w:val="en-GB"/>
+        </w:rPr>
       </w:pPr>
     </w:p>
     <w:p>
@@ -5249,6 +7244,7 @@
         <w:spacing w:before="1"/>
         <w:rPr>
           <w:sz w:val="20"/>
+          <w:lang w:val="en-GB"/>
         </w:rPr>
       </w:pPr>
     </w:p>
@@ -5404,6 +7400,697 @@
     </w:p>
     <w:p>
       <w:pPr>
+        <w:pStyle w:val="Prrafodelista"/>
+        <w:tabs>
+          <w:tab w:val="left" w:pos="519"/>
+        </w:tabs>
+        <w:ind w:left="518" w:right="163" w:firstLine="0"/>
+        <w:jc w:val="both"/>
+        <w:rPr>
+          <w:sz w:val="24"/>
+        </w:rPr>
+      </w:pPr>
+    </w:p>
+    <w:p>
+      <w:pPr>
+        <w:pStyle w:val="Prrafodelista"/>
+        <w:tabs>
+          <w:tab w:val="left" w:pos="519"/>
+        </w:tabs>
+        <w:ind w:left="518" w:right="163" w:firstLine="0"/>
+        <w:jc w:val="both"/>
+        <w:rPr>
+          <w:b/>
+          <w:bCs/>
+          <w:color w:val="1F497D" w:themeColor="text2"/>
+          <w:sz w:val="24"/>
+        </w:rPr>
+      </w:pPr>
+      <w:r>
+        <w:rPr>
+          <w:b/>
+          <w:bCs/>
+          <w:color w:val="1F497D" w:themeColor="text2"/>
+          <w:sz w:val="24"/>
+        </w:rPr>
+        <w:t>Para ver el tamaño de la SGA:</w:t>
+      </w:r>
+    </w:p>
+    <w:p>
+      <w:pPr>
+        <w:pStyle w:val="Prrafodelista"/>
+        <w:tabs>
+          <w:tab w:val="left" w:pos="519"/>
+        </w:tabs>
+        <w:ind w:left="518" w:right="163" w:firstLine="0"/>
+        <w:jc w:val="both"/>
+        <w:rPr>
+          <w:b/>
+          <w:bCs/>
+          <w:color w:val="1F497D" w:themeColor="text2"/>
+          <w:sz w:val="24"/>
+        </w:rPr>
+      </w:pPr>
+    </w:p>
+    <w:p>
+      <w:pPr>
+        <w:pStyle w:val="Prrafodelista"/>
+        <w:tabs>
+          <w:tab w:val="left" w:pos="519"/>
+        </w:tabs>
+        <w:ind w:left="518" w:right="163" w:firstLine="0"/>
+        <w:jc w:val="both"/>
+        <w:rPr>
+          <w:b/>
+          <w:bCs/>
+          <w:color w:val="1F497D" w:themeColor="text2"/>
+          <w:sz w:val="24"/>
+          <w:lang w:val="en-GB"/>
+        </w:rPr>
+      </w:pPr>
+      <w:r>
+        <w:rPr>
+          <w:b/>
+          <w:bCs/>
+          <w:color w:val="1F497D" w:themeColor="text2"/>
+          <w:sz w:val="24"/>
+          <w:lang w:val="en-GB"/>
+        </w:rPr>
+        <w:t xml:space="preserve">select component, </w:t>
+      </w:r>
+      <w:proofErr w:type="spellStart"/>
+      <w:r>
+        <w:rPr>
+          <w:b/>
+          <w:bCs/>
+          <w:color w:val="1F497D" w:themeColor="text2"/>
+          <w:sz w:val="24"/>
+          <w:lang w:val="en-GB"/>
+        </w:rPr>
+        <w:t>current_size</w:t>
+      </w:r>
+      <w:proofErr w:type="spellEnd"/>
+      <w:r>
+        <w:rPr>
+          <w:b/>
+          <w:bCs/>
+          <w:color w:val="1F497D" w:themeColor="text2"/>
+          <w:sz w:val="24"/>
+          <w:lang w:val="en-GB"/>
+        </w:rPr>
+        <w:t xml:space="preserve">/(1024 * 1024) as </w:t>
+      </w:r>
+      <w:proofErr w:type="spellStart"/>
+      <w:r>
+        <w:rPr>
+          <w:b/>
+          <w:bCs/>
+          <w:color w:val="1F497D" w:themeColor="text2"/>
+          <w:sz w:val="24"/>
+          <w:lang w:val="en-GB"/>
+        </w:rPr>
+        <w:t>CurrentSizeMB</w:t>
+      </w:r>
+      <w:proofErr w:type="spellEnd"/>
+      <w:r>
+        <w:rPr>
+          <w:b/>
+          <w:bCs/>
+          <w:color w:val="1F497D" w:themeColor="text2"/>
+          <w:sz w:val="24"/>
+          <w:lang w:val="en-GB"/>
+        </w:rPr>
+        <w:t xml:space="preserve">, </w:t>
+      </w:r>
+      <w:proofErr w:type="spellStart"/>
+      <w:r>
+        <w:rPr>
+          <w:b/>
+          <w:bCs/>
+          <w:color w:val="1F497D" w:themeColor="text2"/>
+          <w:sz w:val="24"/>
+          <w:lang w:val="en-GB"/>
+        </w:rPr>
+        <w:t>user_specified_size</w:t>
+      </w:r>
+      <w:proofErr w:type="spellEnd"/>
+      <w:r>
+        <w:rPr>
+          <w:b/>
+          <w:bCs/>
+          <w:color w:val="1F497D" w:themeColor="text2"/>
+          <w:sz w:val="24"/>
+          <w:lang w:val="en-GB"/>
+        </w:rPr>
+        <w:t xml:space="preserve">/(1024 * 1024) as </w:t>
+      </w:r>
+      <w:proofErr w:type="spellStart"/>
+      <w:r>
+        <w:rPr>
+          <w:b/>
+          <w:bCs/>
+          <w:color w:val="1F497D" w:themeColor="text2"/>
+          <w:sz w:val="24"/>
+          <w:lang w:val="en-GB"/>
+        </w:rPr>
+        <w:t>UserSizeMB</w:t>
+      </w:r>
+      <w:proofErr w:type="spellEnd"/>
+      <w:r>
+        <w:rPr>
+          <w:b/>
+          <w:bCs/>
+          <w:color w:val="1F497D" w:themeColor="text2"/>
+          <w:sz w:val="24"/>
+          <w:lang w:val="en-GB"/>
+        </w:rPr>
+        <w:t xml:space="preserve"> from </w:t>
+      </w:r>
+      <w:proofErr w:type="spellStart"/>
+      <w:r>
+        <w:rPr>
+          <w:b/>
+          <w:bCs/>
+          <w:color w:val="1F497D" w:themeColor="text2"/>
+          <w:sz w:val="24"/>
+          <w:lang w:val="en-GB"/>
+        </w:rPr>
+        <w:lastRenderedPageBreak/>
+        <w:t>v$memory_dynamic_components</w:t>
+      </w:r>
+      <w:proofErr w:type="spellEnd"/>
+      <w:r>
+        <w:rPr>
+          <w:b/>
+          <w:bCs/>
+          <w:color w:val="1F497D" w:themeColor="text2"/>
+          <w:sz w:val="24"/>
+          <w:lang w:val="en-GB"/>
+        </w:rPr>
+        <w:t xml:space="preserve"> where COMPONENT = 'SGA Target'</w:t>
+      </w:r>
+    </w:p>
+    <w:p>
+      <w:pPr>
+        <w:pStyle w:val="Prrafodelista"/>
+        <w:tabs>
+          <w:tab w:val="left" w:pos="519"/>
+        </w:tabs>
+        <w:ind w:left="518" w:right="163" w:firstLine="0"/>
+        <w:jc w:val="both"/>
+        <w:rPr>
+          <w:b/>
+          <w:bCs/>
+          <w:color w:val="1F497D" w:themeColor="text2"/>
+          <w:sz w:val="24"/>
+          <w:lang w:val="en-GB"/>
+        </w:rPr>
+      </w:pPr>
+    </w:p>
+    <w:p>
+      <w:pPr>
+        <w:pStyle w:val="Prrafodelista"/>
+        <w:tabs>
+          <w:tab w:val="left" w:pos="519"/>
+        </w:tabs>
+        <w:ind w:left="518" w:right="163" w:firstLine="0"/>
+        <w:jc w:val="both"/>
+        <w:rPr>
+          <w:b/>
+          <w:bCs/>
+          <w:color w:val="1F497D" w:themeColor="text2"/>
+          <w:sz w:val="24"/>
+        </w:rPr>
+      </w:pPr>
+      <w:r>
+        <w:rPr>
+          <w:b/>
+          <w:bCs/>
+          <w:color w:val="1F497D" w:themeColor="text2"/>
+          <w:sz w:val="24"/>
+        </w:rPr>
+        <w:t>Para ver el tamaño de la PGA:</w:t>
+      </w:r>
+    </w:p>
+    <w:p>
+      <w:pPr>
+        <w:pStyle w:val="Prrafodelista"/>
+        <w:tabs>
+          <w:tab w:val="left" w:pos="519"/>
+        </w:tabs>
+        <w:ind w:left="518" w:right="163" w:firstLine="0"/>
+        <w:jc w:val="both"/>
+        <w:rPr>
+          <w:b/>
+          <w:bCs/>
+          <w:color w:val="1F497D" w:themeColor="text2"/>
+          <w:sz w:val="24"/>
+        </w:rPr>
+      </w:pPr>
+    </w:p>
+    <w:p>
+      <w:pPr>
+        <w:pStyle w:val="Prrafodelista"/>
+        <w:tabs>
+          <w:tab w:val="left" w:pos="519"/>
+        </w:tabs>
+        <w:ind w:left="518" w:right="163" w:firstLine="0"/>
+        <w:jc w:val="both"/>
+        <w:rPr>
+          <w:b/>
+          <w:bCs/>
+          <w:color w:val="1F497D" w:themeColor="text2"/>
+          <w:sz w:val="24"/>
+          <w:lang w:val="en-GB"/>
+        </w:rPr>
+      </w:pPr>
+      <w:r>
+        <w:rPr>
+          <w:b/>
+          <w:bCs/>
+          <w:color w:val="1F497D" w:themeColor="text2"/>
+          <w:sz w:val="24"/>
+          <w:lang w:val="en-GB"/>
+        </w:rPr>
+        <w:t xml:space="preserve">select component, </w:t>
+      </w:r>
+      <w:proofErr w:type="spellStart"/>
+      <w:r>
+        <w:rPr>
+          <w:b/>
+          <w:bCs/>
+          <w:color w:val="1F497D" w:themeColor="text2"/>
+          <w:sz w:val="24"/>
+          <w:lang w:val="en-GB"/>
+        </w:rPr>
+        <w:t>current_size</w:t>
+      </w:r>
+      <w:proofErr w:type="spellEnd"/>
+      <w:r>
+        <w:rPr>
+          <w:b/>
+          <w:bCs/>
+          <w:color w:val="1F497D" w:themeColor="text2"/>
+          <w:sz w:val="24"/>
+          <w:lang w:val="en-GB"/>
+        </w:rPr>
+        <w:t xml:space="preserve">/(1024 * 1024) as </w:t>
+      </w:r>
+      <w:proofErr w:type="spellStart"/>
+      <w:r>
+        <w:rPr>
+          <w:b/>
+          <w:bCs/>
+          <w:color w:val="1F497D" w:themeColor="text2"/>
+          <w:sz w:val="24"/>
+          <w:lang w:val="en-GB"/>
+        </w:rPr>
+        <w:t>CurrentSizeMB</w:t>
+      </w:r>
+      <w:proofErr w:type="spellEnd"/>
+      <w:r>
+        <w:rPr>
+          <w:b/>
+          <w:bCs/>
+          <w:color w:val="1F497D" w:themeColor="text2"/>
+          <w:sz w:val="24"/>
+          <w:lang w:val="en-GB"/>
+        </w:rPr>
+        <w:t xml:space="preserve">, </w:t>
+      </w:r>
+      <w:proofErr w:type="spellStart"/>
+      <w:r>
+        <w:rPr>
+          <w:b/>
+          <w:bCs/>
+          <w:color w:val="1F497D" w:themeColor="text2"/>
+          <w:sz w:val="24"/>
+          <w:lang w:val="en-GB"/>
+        </w:rPr>
+        <w:t>user_specified_size</w:t>
+      </w:r>
+      <w:proofErr w:type="spellEnd"/>
+      <w:r>
+        <w:rPr>
+          <w:b/>
+          <w:bCs/>
+          <w:color w:val="1F497D" w:themeColor="text2"/>
+          <w:sz w:val="24"/>
+          <w:lang w:val="en-GB"/>
+        </w:rPr>
+        <w:t xml:space="preserve">/(1024 * 1024) as </w:t>
+      </w:r>
+      <w:proofErr w:type="spellStart"/>
+      <w:r>
+        <w:rPr>
+          <w:b/>
+          <w:bCs/>
+          <w:color w:val="1F497D" w:themeColor="text2"/>
+          <w:sz w:val="24"/>
+          <w:lang w:val="en-GB"/>
+        </w:rPr>
+        <w:t>UserSizeMB</w:t>
+      </w:r>
+      <w:proofErr w:type="spellEnd"/>
+      <w:r>
+        <w:rPr>
+          <w:b/>
+          <w:bCs/>
+          <w:color w:val="1F497D" w:themeColor="text2"/>
+          <w:sz w:val="24"/>
+          <w:lang w:val="en-GB"/>
+        </w:rPr>
+        <w:t xml:space="preserve"> from </w:t>
+      </w:r>
+      <w:proofErr w:type="spellStart"/>
+      <w:r>
+        <w:rPr>
+          <w:b/>
+          <w:bCs/>
+          <w:color w:val="1F497D" w:themeColor="text2"/>
+          <w:sz w:val="24"/>
+          <w:lang w:val="en-GB"/>
+        </w:rPr>
+        <w:t>v$memory_dynamic_components</w:t>
+      </w:r>
+      <w:proofErr w:type="spellEnd"/>
+      <w:r>
+        <w:rPr>
+          <w:b/>
+          <w:bCs/>
+          <w:color w:val="1F497D" w:themeColor="text2"/>
+          <w:sz w:val="24"/>
+          <w:lang w:val="en-GB"/>
+        </w:rPr>
+        <w:t xml:space="preserve"> where COMPONENT = 'PGA Target'</w:t>
+      </w:r>
+    </w:p>
+    <w:p>
+      <w:pPr>
+        <w:pStyle w:val="Prrafodelista"/>
+        <w:tabs>
+          <w:tab w:val="left" w:pos="519"/>
+        </w:tabs>
+        <w:ind w:left="518" w:right="163" w:firstLine="0"/>
+        <w:jc w:val="both"/>
+        <w:rPr>
+          <w:b/>
+          <w:bCs/>
+          <w:color w:val="1F497D" w:themeColor="text2"/>
+          <w:sz w:val="24"/>
+          <w:lang w:val="en-GB"/>
+        </w:rPr>
+      </w:pPr>
+    </w:p>
+    <w:p>
+      <w:pPr>
+        <w:pStyle w:val="Prrafodelista"/>
+        <w:tabs>
+          <w:tab w:val="left" w:pos="519"/>
+        </w:tabs>
+        <w:ind w:left="518" w:right="163" w:firstLine="0"/>
+        <w:jc w:val="both"/>
+        <w:rPr>
+          <w:b/>
+          <w:bCs/>
+          <w:color w:val="1F497D" w:themeColor="text2"/>
+          <w:sz w:val="24"/>
+        </w:rPr>
+      </w:pPr>
+      <w:r>
+        <w:rPr>
+          <w:b/>
+          <w:bCs/>
+          <w:color w:val="1F497D" w:themeColor="text2"/>
+          <w:sz w:val="24"/>
+        </w:rPr>
+        <w:t xml:space="preserve">El tamaño de la </w:t>
+      </w:r>
+      <w:proofErr w:type="spellStart"/>
+      <w:r>
+        <w:rPr>
+          <w:b/>
+          <w:bCs/>
+          <w:color w:val="1F497D" w:themeColor="text2"/>
+          <w:sz w:val="24"/>
+        </w:rPr>
+        <w:t>s</w:t>
+      </w:r>
+      <w:r>
+        <w:rPr>
+          <w:b/>
+          <w:bCs/>
+          <w:color w:val="1F497D" w:themeColor="text2"/>
+          <w:sz w:val="24"/>
+        </w:rPr>
+        <w:t>hared</w:t>
+      </w:r>
+      <w:proofErr w:type="spellEnd"/>
+      <w:r>
+        <w:rPr>
+          <w:b/>
+          <w:bCs/>
+          <w:color w:val="1F497D" w:themeColor="text2"/>
+          <w:sz w:val="24"/>
+        </w:rPr>
+        <w:t xml:space="preserve"> pool se puede observar mediante:</w:t>
+      </w:r>
+    </w:p>
+    <w:p>
+      <w:pPr>
+        <w:pStyle w:val="Prrafodelista"/>
+        <w:tabs>
+          <w:tab w:val="left" w:pos="519"/>
+        </w:tabs>
+        <w:ind w:left="518" w:right="163" w:firstLine="0"/>
+        <w:jc w:val="both"/>
+        <w:rPr>
+          <w:b/>
+          <w:bCs/>
+          <w:color w:val="1F497D" w:themeColor="text2"/>
+          <w:sz w:val="24"/>
+        </w:rPr>
+      </w:pPr>
+    </w:p>
+    <w:p>
+      <w:pPr>
+        <w:pStyle w:val="Prrafodelista"/>
+        <w:tabs>
+          <w:tab w:val="left" w:pos="519"/>
+        </w:tabs>
+        <w:ind w:left="518" w:right="163" w:firstLine="0"/>
+        <w:jc w:val="both"/>
+        <w:rPr>
+          <w:b/>
+          <w:bCs/>
+          <w:color w:val="1F497D" w:themeColor="text2"/>
+          <w:sz w:val="24"/>
+          <w:lang w:val="en-GB"/>
+        </w:rPr>
+      </w:pPr>
+      <w:r>
+        <w:rPr>
+          <w:b/>
+          <w:bCs/>
+          <w:color w:val="1F497D" w:themeColor="text2"/>
+          <w:sz w:val="24"/>
+          <w:lang w:val="en-GB"/>
+        </w:rPr>
+        <w:t xml:space="preserve">select component, </w:t>
+      </w:r>
+      <w:proofErr w:type="spellStart"/>
+      <w:r>
+        <w:rPr>
+          <w:b/>
+          <w:bCs/>
+          <w:color w:val="1F497D" w:themeColor="text2"/>
+          <w:sz w:val="24"/>
+          <w:lang w:val="en-GB"/>
+        </w:rPr>
+        <w:t>current_size</w:t>
+      </w:r>
+      <w:proofErr w:type="spellEnd"/>
+      <w:r>
+        <w:rPr>
+          <w:b/>
+          <w:bCs/>
+          <w:color w:val="1F497D" w:themeColor="text2"/>
+          <w:sz w:val="24"/>
+          <w:lang w:val="en-GB"/>
+        </w:rPr>
+        <w:t xml:space="preserve">/(1024 * 1024) as </w:t>
+      </w:r>
+      <w:proofErr w:type="spellStart"/>
+      <w:r>
+        <w:rPr>
+          <w:b/>
+          <w:bCs/>
+          <w:color w:val="1F497D" w:themeColor="text2"/>
+          <w:sz w:val="24"/>
+          <w:lang w:val="en-GB"/>
+        </w:rPr>
+        <w:t>CurrentSizeMB</w:t>
+      </w:r>
+      <w:proofErr w:type="spellEnd"/>
+      <w:r>
+        <w:rPr>
+          <w:b/>
+          <w:bCs/>
+          <w:color w:val="1F497D" w:themeColor="text2"/>
+          <w:sz w:val="24"/>
+          <w:lang w:val="en-GB"/>
+        </w:rPr>
+        <w:t xml:space="preserve">, </w:t>
+      </w:r>
+      <w:proofErr w:type="spellStart"/>
+      <w:r>
+        <w:rPr>
+          <w:b/>
+          <w:bCs/>
+          <w:color w:val="1F497D" w:themeColor="text2"/>
+          <w:sz w:val="24"/>
+          <w:lang w:val="en-GB"/>
+        </w:rPr>
+        <w:t>user_specified_size</w:t>
+      </w:r>
+      <w:proofErr w:type="spellEnd"/>
+      <w:r>
+        <w:rPr>
+          <w:b/>
+          <w:bCs/>
+          <w:color w:val="1F497D" w:themeColor="text2"/>
+          <w:sz w:val="24"/>
+          <w:lang w:val="en-GB"/>
+        </w:rPr>
+        <w:t xml:space="preserve">/(1024 * 1024) as </w:t>
+      </w:r>
+      <w:proofErr w:type="spellStart"/>
+      <w:r>
+        <w:rPr>
+          <w:b/>
+          <w:bCs/>
+          <w:color w:val="1F497D" w:themeColor="text2"/>
+          <w:sz w:val="24"/>
+          <w:lang w:val="en-GB"/>
+        </w:rPr>
+        <w:t>UserSizeMB</w:t>
+      </w:r>
+      <w:proofErr w:type="spellEnd"/>
+      <w:r>
+        <w:rPr>
+          <w:b/>
+          <w:bCs/>
+          <w:color w:val="1F497D" w:themeColor="text2"/>
+          <w:sz w:val="24"/>
+          <w:lang w:val="en-GB"/>
+        </w:rPr>
+        <w:t xml:space="preserve"> from </w:t>
+      </w:r>
+      <w:proofErr w:type="spellStart"/>
+      <w:r>
+        <w:rPr>
+          <w:b/>
+          <w:bCs/>
+          <w:color w:val="1F497D" w:themeColor="text2"/>
+          <w:sz w:val="24"/>
+          <w:lang w:val="en-GB"/>
+        </w:rPr>
+        <w:t>v$memory_dynamic_components</w:t>
+      </w:r>
+      <w:proofErr w:type="spellEnd"/>
+      <w:r>
+        <w:rPr>
+          <w:b/>
+          <w:bCs/>
+          <w:color w:val="1F497D" w:themeColor="text2"/>
+          <w:sz w:val="24"/>
+          <w:lang w:val="en-GB"/>
+        </w:rPr>
+        <w:t xml:space="preserve"> where COMPONENT = 'shared pool'</w:t>
+      </w:r>
+    </w:p>
+    <w:p>
+      <w:pPr>
+        <w:pStyle w:val="Prrafodelista"/>
+        <w:tabs>
+          <w:tab w:val="left" w:pos="519"/>
+        </w:tabs>
+        <w:ind w:left="518" w:right="163" w:firstLine="0"/>
+        <w:jc w:val="both"/>
+        <w:rPr>
+          <w:b/>
+          <w:bCs/>
+          <w:color w:val="1F497D" w:themeColor="text2"/>
+          <w:sz w:val="24"/>
+          <w:lang w:val="en-GB"/>
+        </w:rPr>
+      </w:pPr>
+    </w:p>
+    <w:p>
+      <w:pPr>
+        <w:pStyle w:val="Prrafodelista"/>
+        <w:tabs>
+          <w:tab w:val="left" w:pos="519"/>
+        </w:tabs>
+        <w:ind w:left="518" w:right="163" w:firstLine="0"/>
+        <w:jc w:val="both"/>
+        <w:rPr>
+          <w:b/>
+          <w:bCs/>
+          <w:color w:val="1F497D" w:themeColor="text2"/>
+          <w:sz w:val="24"/>
+        </w:rPr>
+      </w:pPr>
+      <w:r>
+        <w:rPr>
+          <w:b/>
+          <w:bCs/>
+          <w:color w:val="1F497D" w:themeColor="text2"/>
+          <w:sz w:val="24"/>
+        </w:rPr>
+        <w:t>Es distinto al establecido e</w:t>
+      </w:r>
+      <w:r>
+        <w:rPr>
+          <w:b/>
+          <w:bCs/>
+          <w:color w:val="1F497D" w:themeColor="text2"/>
+          <w:sz w:val="24"/>
+        </w:rPr>
+        <w:t>n el ejercicio 3 ya que reconstruimos el archivo SPFILEONUBA.ORA</w:t>
+      </w:r>
+      <w:r>
+        <w:rPr>
+          <w:b/>
+          <w:bCs/>
+          <w:color w:val="1F497D" w:themeColor="text2"/>
+          <w:sz w:val="24"/>
+        </w:rPr>
+        <w:t xml:space="preserve"> mediante un archivo de inicialización que no contemplaba el parámetro </w:t>
+      </w:r>
+      <w:proofErr w:type="spellStart"/>
+      <w:r>
+        <w:rPr>
+          <w:b/>
+          <w:bCs/>
+          <w:color w:val="1F497D" w:themeColor="text2"/>
+          <w:sz w:val="24"/>
+        </w:rPr>
+        <w:t>shared</w:t>
+      </w:r>
+      <w:proofErr w:type="spellEnd"/>
+      <w:r>
+        <w:rPr>
+          <w:b/>
+          <w:bCs/>
+          <w:color w:val="1F497D" w:themeColor="text2"/>
+          <w:sz w:val="24"/>
+        </w:rPr>
+        <w:t xml:space="preserve"> pool.</w:t>
+      </w:r>
+    </w:p>
+    <w:p>
+      <w:pPr>
         <w:pStyle w:val="Textoindependiente"/>
       </w:pPr>
     </w:p>
@@ -5601,21 +8288,7 @@
         <w:rPr>
           <w:sz w:val="24"/>
         </w:rPr>
-        <w:t xml:space="preserve">creada la base de datos </w:t>
-      </w:r>
-      <w:proofErr w:type="gramStart"/>
-      <w:r>
-        <w:rPr>
-          <w:sz w:val="24"/>
-        </w:rPr>
-        <w:t>ONUBA?.</w:t>
-      </w:r>
-      <w:proofErr w:type="gramEnd"/>
-      <w:r>
-        <w:rPr>
-          <w:sz w:val="24"/>
-        </w:rPr>
-        <w:t xml:space="preserve"> ¿Cómo se llama la máquina en la que corre la</w:t>
+        <w:t>creada la base de datos ONUBA?. ¿Cómo se llama la máquina en la que corre la</w:t>
       </w:r>
       <w:r>
         <w:rPr>
@@ -5659,23 +8332,232 @@
     </w:p>
     <w:p>
       <w:pPr>
+        <w:pStyle w:val="Prrafodelista"/>
+        <w:tabs>
+          <w:tab w:val="left" w:pos="519"/>
+        </w:tabs>
+        <w:ind w:left="518" w:right="164" w:firstLine="0"/>
         <w:jc w:val="both"/>
         <w:rPr>
           <w:sz w:val="24"/>
         </w:rPr>
-        <w:sectPr>
-          <w:pgSz w:w="11900" w:h="16840"/>
-          <w:pgMar w:top="1400" w:right="960" w:bottom="1420" w:left="1260" w:header="997" w:footer="1222" w:gutter="0"/>
-          <w:cols w:space="720"/>
-        </w:sectPr>
-      </w:pPr>
-    </w:p>
-    <w:p>
-      <w:pPr>
-        <w:pStyle w:val="Textoindependiente"/>
-        <w:spacing w:before="2"/>
-        <w:rPr>
-          <w:sz w:val="26"/>
+      </w:pPr>
+    </w:p>
+    <w:p>
+      <w:pPr>
+        <w:pStyle w:val="Prrafodelista"/>
+        <w:tabs>
+          <w:tab w:val="left" w:pos="519"/>
+        </w:tabs>
+        <w:ind w:left="518" w:right="164" w:firstLine="0"/>
+        <w:jc w:val="both"/>
+        <w:rPr>
+          <w:b/>
+          <w:bCs/>
+          <w:color w:val="1F497D" w:themeColor="text2"/>
+          <w:sz w:val="24"/>
+        </w:rPr>
+      </w:pPr>
+      <w:r>
+        <w:rPr>
+          <w:b/>
+          <w:bCs/>
+          <w:color w:val="1F497D" w:themeColor="text2"/>
+          <w:sz w:val="24"/>
+        </w:rPr>
+        <w:t>Para ver la fecha de creación de ONUBA:</w:t>
+      </w:r>
+    </w:p>
+    <w:p>
+      <w:pPr>
+        <w:pStyle w:val="Prrafodelista"/>
+        <w:tabs>
+          <w:tab w:val="left" w:pos="519"/>
+        </w:tabs>
+        <w:ind w:left="518" w:right="164" w:firstLine="0"/>
+        <w:jc w:val="both"/>
+        <w:rPr>
+          <w:b/>
+          <w:bCs/>
+          <w:color w:val="1F497D" w:themeColor="text2"/>
+          <w:sz w:val="24"/>
+        </w:rPr>
+      </w:pPr>
+    </w:p>
+    <w:p>
+      <w:pPr>
+        <w:pStyle w:val="Prrafodelista"/>
+        <w:tabs>
+          <w:tab w:val="left" w:pos="519"/>
+        </w:tabs>
+        <w:ind w:left="518" w:right="164" w:firstLine="0"/>
+        <w:jc w:val="both"/>
+        <w:rPr>
+          <w:b/>
+          <w:bCs/>
+          <w:color w:val="1F497D" w:themeColor="text2"/>
+          <w:sz w:val="24"/>
+        </w:rPr>
+      </w:pPr>
+      <w:proofErr w:type="spellStart"/>
+      <w:r>
+        <w:rPr>
+          <w:b/>
+          <w:bCs/>
+          <w:color w:val="1F497D" w:themeColor="text2"/>
+          <w:sz w:val="24"/>
+        </w:rPr>
+        <w:t>select</w:t>
+      </w:r>
+      <w:proofErr w:type="spellEnd"/>
+      <w:r>
+        <w:rPr>
+          <w:b/>
+          <w:bCs/>
+          <w:color w:val="1F497D" w:themeColor="text2"/>
+          <w:sz w:val="24"/>
+        </w:rPr>
+        <w:t xml:space="preserve"> CREATED </w:t>
+      </w:r>
+      <w:proofErr w:type="spellStart"/>
+      <w:r>
+        <w:rPr>
+          <w:b/>
+          <w:bCs/>
+          <w:color w:val="1F497D" w:themeColor="text2"/>
+          <w:sz w:val="24"/>
+        </w:rPr>
+        <w:t>from</w:t>
+      </w:r>
+      <w:proofErr w:type="spellEnd"/>
+      <w:r>
+        <w:rPr>
+          <w:b/>
+          <w:bCs/>
+          <w:color w:val="1F497D" w:themeColor="text2"/>
+          <w:sz w:val="24"/>
+        </w:rPr>
+        <w:t xml:space="preserve"> </w:t>
+      </w:r>
+      <w:proofErr w:type="spellStart"/>
+      <w:r>
+        <w:rPr>
+          <w:b/>
+          <w:bCs/>
+          <w:color w:val="1F497D" w:themeColor="text2"/>
+          <w:sz w:val="24"/>
+        </w:rPr>
+        <w:t>v$database</w:t>
+      </w:r>
+      <w:proofErr w:type="spellEnd"/>
+    </w:p>
+    <w:p>
+      <w:pPr>
+        <w:pStyle w:val="Prrafodelista"/>
+        <w:tabs>
+          <w:tab w:val="left" w:pos="519"/>
+        </w:tabs>
+        <w:ind w:left="518" w:right="164" w:firstLine="0"/>
+        <w:jc w:val="both"/>
+        <w:rPr>
+          <w:b/>
+          <w:bCs/>
+          <w:color w:val="1F497D" w:themeColor="text2"/>
+          <w:sz w:val="24"/>
+        </w:rPr>
+      </w:pPr>
+    </w:p>
+    <w:p>
+      <w:pPr>
+        <w:pStyle w:val="Prrafodelista"/>
+        <w:tabs>
+          <w:tab w:val="left" w:pos="519"/>
+        </w:tabs>
+        <w:ind w:left="518" w:right="164" w:firstLine="0"/>
+        <w:jc w:val="both"/>
+        <w:rPr>
+          <w:b/>
+          <w:bCs/>
+          <w:color w:val="1F497D" w:themeColor="text2"/>
+          <w:sz w:val="24"/>
+        </w:rPr>
+      </w:pPr>
+      <w:r>
+        <w:rPr>
+          <w:b/>
+          <w:bCs/>
+          <w:color w:val="1F497D" w:themeColor="text2"/>
+          <w:sz w:val="24"/>
+        </w:rPr>
+        <w:t>Para ver la máquina en la que corre la instancia:</w:t>
+      </w:r>
+    </w:p>
+    <w:p>
+      <w:pPr>
+        <w:pStyle w:val="Prrafodelista"/>
+        <w:tabs>
+          <w:tab w:val="left" w:pos="519"/>
+        </w:tabs>
+        <w:ind w:left="518" w:right="164" w:firstLine="0"/>
+        <w:jc w:val="both"/>
+        <w:rPr>
+          <w:b/>
+          <w:bCs/>
+          <w:color w:val="1F497D" w:themeColor="text2"/>
+          <w:sz w:val="24"/>
+        </w:rPr>
+      </w:pPr>
+    </w:p>
+    <w:p>
+      <w:pPr>
+        <w:pStyle w:val="Prrafodelista"/>
+        <w:tabs>
+          <w:tab w:val="left" w:pos="519"/>
+        </w:tabs>
+        <w:ind w:left="518" w:right="164" w:firstLine="0"/>
+        <w:jc w:val="both"/>
+        <w:rPr>
+          <w:b/>
+          <w:bCs/>
+          <w:color w:val="1F497D" w:themeColor="text2"/>
+          <w:sz w:val="24"/>
+          <w:lang w:val="en-GB"/>
+        </w:rPr>
+      </w:pPr>
+      <w:r>
+        <w:rPr>
+          <w:b/>
+          <w:bCs/>
+          <w:color w:val="1F497D" w:themeColor="text2"/>
+          <w:sz w:val="24"/>
+          <w:lang w:val="en-GB"/>
+        </w:rPr>
+        <w:t xml:space="preserve">select HOST_NAME from </w:t>
+      </w:r>
+      <w:proofErr w:type="spellStart"/>
+      <w:r>
+        <w:rPr>
+          <w:b/>
+          <w:bCs/>
+          <w:color w:val="1F497D" w:themeColor="text2"/>
+          <w:sz w:val="24"/>
+          <w:lang w:val="en-GB"/>
+        </w:rPr>
+        <w:t>v$instance</w:t>
+      </w:r>
+      <w:proofErr w:type="spellEnd"/>
+    </w:p>
+    <w:p>
+      <w:pPr>
+        <w:pStyle w:val="Prrafodelista"/>
+        <w:tabs>
+          <w:tab w:val="left" w:pos="519"/>
+        </w:tabs>
+        <w:ind w:left="518" w:right="164" w:firstLine="0"/>
+        <w:jc w:val="both"/>
+        <w:rPr>
+          <w:sz w:val="24"/>
+          <w:lang w:val="en-GB"/>
         </w:rPr>
       </w:pPr>
     </w:p>
@@ -5993,12 +8875,283 @@
     </w:p>
     <w:p>
       <w:pPr>
+        <w:pStyle w:val="Prrafodelista"/>
+        <w:tabs>
+          <w:tab w:val="left" w:pos="519"/>
+        </w:tabs>
+        <w:spacing w:before="62"/>
+        <w:ind w:left="518" w:right="164" w:firstLine="0"/>
+        <w:jc w:val="both"/>
+        <w:rPr>
+          <w:sz w:val="24"/>
+        </w:rPr>
+      </w:pPr>
+    </w:p>
+    <w:p>
+      <w:pPr>
+        <w:pStyle w:val="Prrafodelista"/>
+        <w:tabs>
+          <w:tab w:val="left" w:pos="519"/>
+        </w:tabs>
+        <w:spacing w:before="62"/>
+        <w:ind w:left="518" w:right="164" w:firstLine="0"/>
+        <w:jc w:val="both"/>
+        <w:rPr>
+          <w:b/>
+          <w:bCs/>
+          <w:color w:val="1F497D" w:themeColor="text2"/>
+          <w:sz w:val="24"/>
+        </w:rPr>
+      </w:pPr>
+      <w:r>
+        <w:rPr>
+          <w:b/>
+          <w:bCs/>
+          <w:color w:val="1F497D" w:themeColor="text2"/>
+          <w:sz w:val="24"/>
+        </w:rPr>
+        <w:t>Para ver si el servidor es dedicado o compartido:</w:t>
+      </w:r>
+    </w:p>
+    <w:p>
+      <w:pPr>
+        <w:pStyle w:val="Prrafodelista"/>
+        <w:tabs>
+          <w:tab w:val="left" w:pos="519"/>
+        </w:tabs>
+        <w:spacing w:before="62"/>
+        <w:ind w:left="518" w:right="164" w:firstLine="0"/>
+        <w:jc w:val="both"/>
+        <w:rPr>
+          <w:b/>
+          <w:bCs/>
+          <w:color w:val="1F497D" w:themeColor="text2"/>
+          <w:sz w:val="24"/>
+        </w:rPr>
+      </w:pPr>
+    </w:p>
+    <w:p>
+      <w:pPr>
+        <w:pStyle w:val="Prrafodelista"/>
+        <w:tabs>
+          <w:tab w:val="left" w:pos="519"/>
+        </w:tabs>
+        <w:spacing w:before="62"/>
+        <w:ind w:left="518" w:right="164" w:firstLine="0"/>
+        <w:jc w:val="both"/>
+        <w:rPr>
+          <w:b/>
+          <w:bCs/>
+          <w:color w:val="1F497D" w:themeColor="text2"/>
+          <w:sz w:val="24"/>
+          <w:lang w:val="en-GB"/>
+        </w:rPr>
+      </w:pPr>
+      <w:r>
+        <w:rPr>
+          <w:b/>
+          <w:bCs/>
+          <w:color w:val="1F497D" w:themeColor="text2"/>
+          <w:sz w:val="24"/>
+          <w:lang w:val="en-GB"/>
+        </w:rPr>
+        <w:t xml:space="preserve">select server from </w:t>
+      </w:r>
+      <w:proofErr w:type="spellStart"/>
+      <w:r>
+        <w:rPr>
+          <w:b/>
+          <w:bCs/>
+          <w:color w:val="1F497D" w:themeColor="text2"/>
+          <w:sz w:val="24"/>
+          <w:lang w:val="en-GB"/>
+        </w:rPr>
+        <w:t>v$s</w:t>
+      </w:r>
+      <w:r>
+        <w:rPr>
+          <w:b/>
+          <w:bCs/>
+          <w:color w:val="1F497D" w:themeColor="text2"/>
+          <w:sz w:val="24"/>
+          <w:lang w:val="en-GB"/>
+        </w:rPr>
+        <w:t>ession</w:t>
+      </w:r>
+      <w:proofErr w:type="spellEnd"/>
+      <w:r>
+        <w:rPr>
+          <w:b/>
+          <w:bCs/>
+          <w:color w:val="1F497D" w:themeColor="text2"/>
+          <w:sz w:val="24"/>
+          <w:lang w:val="en-GB"/>
+        </w:rPr>
+        <w:t xml:space="preserve"> where SCHEMANAME = ‘SYSTEM’</w:t>
+      </w:r>
+    </w:p>
+    <w:p>
+      <w:pPr>
+        <w:pStyle w:val="Prrafodelista"/>
+        <w:tabs>
+          <w:tab w:val="left" w:pos="519"/>
+        </w:tabs>
+        <w:spacing w:before="62"/>
+        <w:ind w:left="518" w:right="164" w:firstLine="0"/>
+        <w:jc w:val="both"/>
+        <w:rPr>
+          <w:b/>
+          <w:bCs/>
+          <w:color w:val="1F497D" w:themeColor="text2"/>
+          <w:sz w:val="24"/>
+          <w:lang w:val="en-GB"/>
+        </w:rPr>
+      </w:pPr>
+    </w:p>
+    <w:p>
+      <w:pPr>
+        <w:pStyle w:val="Prrafodelista"/>
+        <w:tabs>
+          <w:tab w:val="left" w:pos="519"/>
+        </w:tabs>
+        <w:spacing w:before="62"/>
+        <w:ind w:left="518" w:right="164" w:firstLine="0"/>
+        <w:jc w:val="both"/>
+        <w:rPr>
+          <w:b/>
+          <w:bCs/>
+          <w:color w:val="1F497D" w:themeColor="text2"/>
+          <w:sz w:val="24"/>
+        </w:rPr>
+      </w:pPr>
+      <w:r>
+        <w:rPr>
+          <w:b/>
+          <w:bCs/>
+          <w:color w:val="1F497D" w:themeColor="text2"/>
+          <w:sz w:val="24"/>
+        </w:rPr>
+        <w:t xml:space="preserve">Para ver el </w:t>
+      </w:r>
+      <w:r>
+        <w:rPr>
+          <w:b/>
+          <w:bCs/>
+          <w:color w:val="1F497D" w:themeColor="text2"/>
+          <w:sz w:val="24"/>
+        </w:rPr>
+        <w:t>usuario del SO y el ordenador:</w:t>
+      </w:r>
+    </w:p>
+    <w:p>
+      <w:pPr>
+        <w:pStyle w:val="Prrafodelista"/>
+        <w:tabs>
+          <w:tab w:val="left" w:pos="519"/>
+        </w:tabs>
+        <w:spacing w:before="62"/>
+        <w:ind w:left="518" w:right="164" w:firstLine="0"/>
+        <w:jc w:val="both"/>
+        <w:rPr>
+          <w:b/>
+          <w:bCs/>
+          <w:color w:val="1F497D" w:themeColor="text2"/>
+          <w:sz w:val="24"/>
+        </w:rPr>
+      </w:pPr>
+    </w:p>
+    <w:p>
+      <w:pPr>
+        <w:pStyle w:val="Prrafodelista"/>
+        <w:tabs>
+          <w:tab w:val="left" w:pos="519"/>
+        </w:tabs>
+        <w:spacing w:before="62"/>
+        <w:ind w:left="518" w:right="164" w:firstLine="0"/>
+        <w:jc w:val="both"/>
+        <w:rPr>
+          <w:b/>
+          <w:bCs/>
+          <w:color w:val="1F497D" w:themeColor="text2"/>
+          <w:sz w:val="24"/>
+          <w:lang w:val="en-GB"/>
+        </w:rPr>
+      </w:pPr>
+      <w:r>
+        <w:rPr>
+          <w:b/>
+          <w:bCs/>
+          <w:color w:val="1F497D" w:themeColor="text2"/>
+          <w:sz w:val="24"/>
+          <w:lang w:val="en-GB"/>
+        </w:rPr>
+        <w:t xml:space="preserve">select OSUSER, MACHINE from </w:t>
+      </w:r>
+      <w:proofErr w:type="spellStart"/>
+      <w:r>
+        <w:rPr>
+          <w:b/>
+          <w:bCs/>
+          <w:color w:val="1F497D" w:themeColor="text2"/>
+          <w:sz w:val="24"/>
+          <w:lang w:val="en-GB"/>
+        </w:rPr>
+        <w:t>v$session</w:t>
+      </w:r>
+      <w:proofErr w:type="spellEnd"/>
+      <w:r>
+        <w:rPr>
+          <w:b/>
+          <w:bCs/>
+          <w:color w:val="1F497D" w:themeColor="text2"/>
+          <w:sz w:val="24"/>
+          <w:lang w:val="en-GB"/>
+        </w:rPr>
+        <w:t xml:space="preserve"> where SCHEMANAME = 'SYSTEM'</w:t>
+      </w:r>
+    </w:p>
+    <w:p>
+      <w:pPr>
+        <w:pStyle w:val="Prrafodelista"/>
+        <w:tabs>
+          <w:tab w:val="left" w:pos="519"/>
+        </w:tabs>
+        <w:spacing w:before="62"/>
+        <w:ind w:left="518" w:right="164" w:firstLine="0"/>
+        <w:jc w:val="both"/>
+        <w:rPr>
+          <w:b/>
+          <w:bCs/>
+          <w:color w:val="1F497D" w:themeColor="text2"/>
+          <w:sz w:val="24"/>
+          <w:lang w:val="en-GB"/>
+        </w:rPr>
+      </w:pPr>
+    </w:p>
+    <w:p>
+      <w:pPr>
+        <w:pStyle w:val="Prrafodelista"/>
+        <w:tabs>
+          <w:tab w:val="left" w:pos="519"/>
+        </w:tabs>
+        <w:spacing w:before="62"/>
+        <w:ind w:left="518" w:right="164" w:firstLine="0"/>
+        <w:jc w:val="both"/>
+        <w:rPr>
+          <w:b/>
+          <w:bCs/>
+          <w:color w:val="1F497D" w:themeColor="text2"/>
+          <w:sz w:val="24"/>
+          <w:lang w:val="en-GB"/>
+        </w:rPr>
+      </w:pPr>
+    </w:p>
+    <w:p>
+      <w:pPr>
         <w:pStyle w:val="Textoindependiente"/>
-      </w:pPr>
-    </w:p>
-    <w:p>
-      <w:pPr>
-        <w:pStyle w:val="Textoindependiente"/>
+        <w:rPr>
+          <w:lang w:val="en-GB"/>
+        </w:rPr>
       </w:pPr>
     </w:p>
     <w:p>
@@ -6007,6 +9160,7 @@
         <w:spacing w:before="9"/>
         <w:rPr>
           <w:sz w:val="23"/>
+          <w:lang w:val="en-GB"/>
         </w:rPr>
       </w:pPr>
     </w:p>
@@ -6029,6 +9183,7 @@
         <w:rPr>
           <w:sz w:val="24"/>
         </w:rPr>
+        <w:lastRenderedPageBreak/>
         <w:t>Ver</w:t>
       </w:r>
       <w:r>
@@ -6198,21 +9353,7 @@
         <w:rPr>
           <w:sz w:val="20"/>
         </w:rPr>
-        <w:t xml:space="preserve">. </w:t>
-      </w:r>
-      <w:proofErr w:type="gramStart"/>
-      <w:r>
-        <w:rPr>
-          <w:sz w:val="20"/>
-        </w:rPr>
-        <w:t>Además</w:t>
-      </w:r>
-      <w:proofErr w:type="gramEnd"/>
-      <w:r>
-        <w:rPr>
-          <w:sz w:val="20"/>
-        </w:rPr>
-        <w:t xml:space="preserve"> podemos</w:t>
+        <w:t>. Además podemos</w:t>
       </w:r>
       <w:r>
         <w:rPr>
@@ -7460,7 +10601,6 @@
         </w:rPr>
         <w:t xml:space="preserve"> </w:t>
       </w:r>
-      <w:proofErr w:type="gramStart"/>
       <w:r>
         <w:rPr>
           <w:sz w:val="20"/>
@@ -7468,7 +10608,6 @@
         </w:rPr>
         <w:t>unlock;</w:t>
       </w:r>
-      <w:proofErr w:type="gramEnd"/>
     </w:p>
     <w:p>
       <w:pPr>
@@ -7555,7 +10694,6 @@
         </w:rPr>
         <w:t xml:space="preserve"> </w:t>
       </w:r>
-      <w:proofErr w:type="gramStart"/>
       <w:r>
         <w:rPr>
           <w:sz w:val="20"/>
@@ -7563,7 +10701,6 @@
         </w:rPr>
         <w:t>unlimited;</w:t>
       </w:r>
-      <w:proofErr w:type="gramEnd"/>
     </w:p>
     <w:p>
       <w:pPr>
@@ -7642,7 +10779,6 @@
         </w:rPr>
         <w:t xml:space="preserve"> </w:t>
       </w:r>
-      <w:proofErr w:type="gramStart"/>
       <w:r>
         <w:rPr>
           <w:sz w:val="20"/>
@@ -7650,7 +10786,6 @@
         </w:rPr>
         <w:t>tiger;</w:t>
       </w:r>
-      <w:proofErr w:type="gramEnd"/>
     </w:p>
     <w:p>
       <w:pPr>
@@ -8533,7 +11668,1054 @@
     </w:p>
     <w:p>
       <w:pPr>
-        <w:pStyle w:val="Textoindependiente"/>
+        <w:tabs>
+          <w:tab w:val="left" w:pos="867"/>
+        </w:tabs>
+        <w:spacing w:before="2"/>
+        <w:jc w:val="both"/>
+        <w:rPr>
+          <w:sz w:val="20"/>
+        </w:rPr>
+      </w:pPr>
+    </w:p>
+    <w:p>
+      <w:pPr>
+        <w:tabs>
+          <w:tab w:val="left" w:pos="867"/>
+        </w:tabs>
+        <w:spacing w:before="2"/>
+        <w:jc w:val="both"/>
+        <w:rPr>
+          <w:b/>
+          <w:bCs/>
+          <w:color w:val="1F497D" w:themeColor="text2"/>
+          <w:sz w:val="24"/>
+          <w:szCs w:val="26"/>
+        </w:rPr>
+      </w:pPr>
+      <w:r>
+        <w:rPr>
+          <w:b/>
+          <w:bCs/>
+          <w:color w:val="1F497D" w:themeColor="text2"/>
+          <w:sz w:val="24"/>
+          <w:szCs w:val="26"/>
+        </w:rPr>
+        <w:t>Con el usuario SCOTT creamos la siguiente tabla:</w:t>
+      </w:r>
+    </w:p>
+    <w:p>
+      <w:pPr>
+        <w:tabs>
+          <w:tab w:val="left" w:pos="867"/>
+        </w:tabs>
+        <w:spacing w:before="2"/>
+        <w:jc w:val="both"/>
+        <w:rPr>
+          <w:b/>
+          <w:bCs/>
+          <w:color w:val="1F497D" w:themeColor="text2"/>
+          <w:sz w:val="24"/>
+          <w:szCs w:val="26"/>
+        </w:rPr>
+      </w:pPr>
+    </w:p>
+    <w:p>
+      <w:pPr>
+        <w:tabs>
+          <w:tab w:val="left" w:pos="867"/>
+        </w:tabs>
+        <w:spacing w:before="2"/>
+        <w:jc w:val="both"/>
+        <w:rPr>
+          <w:b/>
+          <w:bCs/>
+          <w:color w:val="1F497D" w:themeColor="text2"/>
+          <w:sz w:val="24"/>
+          <w:szCs w:val="26"/>
+          <w:lang w:val="en-GB"/>
+        </w:rPr>
+      </w:pPr>
+      <w:r>
+        <w:rPr>
+          <w:b/>
+          <w:bCs/>
+          <w:color w:val="1F497D" w:themeColor="text2"/>
+          <w:sz w:val="24"/>
+          <w:szCs w:val="26"/>
+          <w:lang w:val="en-GB"/>
+        </w:rPr>
+        <w:t>CREATE TABLE DRAGON_BALL_CHARACTER(</w:t>
+      </w:r>
+    </w:p>
+    <w:p>
+      <w:pPr>
+        <w:tabs>
+          <w:tab w:val="left" w:pos="867"/>
+        </w:tabs>
+        <w:spacing w:before="2"/>
+        <w:jc w:val="both"/>
+        <w:rPr>
+          <w:b/>
+          <w:bCs/>
+          <w:color w:val="1F497D" w:themeColor="text2"/>
+          <w:sz w:val="24"/>
+          <w:szCs w:val="26"/>
+          <w:lang w:val="en-GB"/>
+        </w:rPr>
+      </w:pPr>
+      <w:r>
+        <w:rPr>
+          <w:b/>
+          <w:bCs/>
+          <w:color w:val="1F497D" w:themeColor="text2"/>
+          <w:sz w:val="24"/>
+          <w:szCs w:val="26"/>
+          <w:lang w:val="en-GB"/>
+        </w:rPr>
+        <w:t xml:space="preserve">    NAME VARCHAR(255),</w:t>
+      </w:r>
+    </w:p>
+    <w:p>
+      <w:pPr>
+        <w:tabs>
+          <w:tab w:val="left" w:pos="867"/>
+        </w:tabs>
+        <w:spacing w:before="2"/>
+        <w:jc w:val="both"/>
+        <w:rPr>
+          <w:b/>
+          <w:bCs/>
+          <w:color w:val="1F497D" w:themeColor="text2"/>
+          <w:sz w:val="24"/>
+          <w:szCs w:val="26"/>
+          <w:lang w:val="en-GB"/>
+        </w:rPr>
+      </w:pPr>
+      <w:r>
+        <w:rPr>
+          <w:b/>
+          <w:bCs/>
+          <w:color w:val="1F497D" w:themeColor="text2"/>
+          <w:sz w:val="24"/>
+          <w:szCs w:val="26"/>
+          <w:lang w:val="en-GB"/>
+        </w:rPr>
+        <w:t xml:space="preserve">    HEIGHT_IN_CM int,</w:t>
+      </w:r>
+    </w:p>
+    <w:p>
+      <w:pPr>
+        <w:tabs>
+          <w:tab w:val="left" w:pos="867"/>
+        </w:tabs>
+        <w:spacing w:before="2"/>
+        <w:jc w:val="both"/>
+        <w:rPr>
+          <w:b/>
+          <w:bCs/>
+          <w:color w:val="1F497D" w:themeColor="text2"/>
+          <w:sz w:val="24"/>
+          <w:szCs w:val="26"/>
+        </w:rPr>
+      </w:pPr>
+      <w:r>
+        <w:rPr>
+          <w:b/>
+          <w:bCs/>
+          <w:color w:val="1F497D" w:themeColor="text2"/>
+          <w:sz w:val="24"/>
+          <w:szCs w:val="26"/>
+          <w:lang w:val="en-GB"/>
+        </w:rPr>
+        <w:t xml:space="preserve">    </w:t>
+      </w:r>
+      <w:r>
+        <w:rPr>
+          <w:b/>
+          <w:bCs/>
+          <w:color w:val="1F497D" w:themeColor="text2"/>
+          <w:sz w:val="24"/>
+          <w:szCs w:val="26"/>
+        </w:rPr>
+        <w:t>RACE VARCHAR(255)</w:t>
+      </w:r>
+    </w:p>
+    <w:p>
+      <w:pPr>
+        <w:tabs>
+          <w:tab w:val="left" w:pos="867"/>
+        </w:tabs>
+        <w:spacing w:before="2"/>
+        <w:jc w:val="both"/>
+        <w:rPr>
+          <w:b/>
+          <w:bCs/>
+          <w:color w:val="1F497D" w:themeColor="text2"/>
+          <w:sz w:val="24"/>
+          <w:szCs w:val="26"/>
+        </w:rPr>
+      </w:pPr>
+      <w:r>
+        <w:rPr>
+          <w:b/>
+          <w:bCs/>
+          <w:color w:val="1F497D" w:themeColor="text2"/>
+          <w:sz w:val="24"/>
+          <w:szCs w:val="26"/>
+        </w:rPr>
+        <w:t>);</w:t>
+      </w:r>
+    </w:p>
+    <w:p>
+      <w:pPr>
+        <w:tabs>
+          <w:tab w:val="left" w:pos="867"/>
+        </w:tabs>
+        <w:spacing w:before="2"/>
+        <w:jc w:val="both"/>
+        <w:rPr>
+          <w:b/>
+          <w:bCs/>
+          <w:color w:val="1F497D" w:themeColor="text2"/>
+          <w:sz w:val="24"/>
+          <w:szCs w:val="26"/>
+        </w:rPr>
+      </w:pPr>
+    </w:p>
+    <w:p>
+      <w:pPr>
+        <w:tabs>
+          <w:tab w:val="left" w:pos="867"/>
+        </w:tabs>
+        <w:spacing w:before="2"/>
+        <w:jc w:val="both"/>
+        <w:rPr>
+          <w:b/>
+          <w:bCs/>
+          <w:color w:val="1F497D" w:themeColor="text2"/>
+          <w:sz w:val="24"/>
+          <w:szCs w:val="26"/>
+        </w:rPr>
+      </w:pPr>
+      <w:r>
+        <w:rPr>
+          <w:b/>
+          <w:bCs/>
+          <w:color w:val="1F497D" w:themeColor="text2"/>
+          <w:sz w:val="24"/>
+          <w:szCs w:val="26"/>
+        </w:rPr>
+        <w:t>Insertamos las siguientes filas:</w:t>
+      </w:r>
+    </w:p>
+    <w:p>
+      <w:pPr>
+        <w:tabs>
+          <w:tab w:val="left" w:pos="867"/>
+        </w:tabs>
+        <w:spacing w:before="2"/>
+        <w:jc w:val="both"/>
+        <w:rPr>
+          <w:b/>
+          <w:bCs/>
+          <w:color w:val="1F497D" w:themeColor="text2"/>
+          <w:sz w:val="24"/>
+          <w:szCs w:val="26"/>
+        </w:rPr>
+      </w:pPr>
+    </w:p>
+    <w:p>
+      <w:pPr>
+        <w:tabs>
+          <w:tab w:val="left" w:pos="867"/>
+        </w:tabs>
+        <w:spacing w:before="2"/>
+        <w:jc w:val="both"/>
+        <w:rPr>
+          <w:b/>
+          <w:bCs/>
+          <w:color w:val="1F497D" w:themeColor="text2"/>
+          <w:sz w:val="24"/>
+          <w:szCs w:val="26"/>
+          <w:lang w:val="en-GB"/>
+        </w:rPr>
+      </w:pPr>
+      <w:r>
+        <w:rPr>
+          <w:b/>
+          <w:bCs/>
+          <w:color w:val="1F497D" w:themeColor="text2"/>
+          <w:sz w:val="24"/>
+          <w:szCs w:val="26"/>
+          <w:lang w:val="en-GB"/>
+        </w:rPr>
+        <w:t xml:space="preserve">insert into </w:t>
+      </w:r>
+      <w:proofErr w:type="spellStart"/>
+      <w:r>
+        <w:rPr>
+          <w:b/>
+          <w:bCs/>
+          <w:color w:val="1F497D" w:themeColor="text2"/>
+          <w:sz w:val="24"/>
+          <w:szCs w:val="26"/>
+          <w:lang w:val="en-GB"/>
+        </w:rPr>
+        <w:t>dragon_ball_character</w:t>
+      </w:r>
+      <w:proofErr w:type="spellEnd"/>
+      <w:r>
+        <w:rPr>
+          <w:b/>
+          <w:bCs/>
+          <w:color w:val="1F497D" w:themeColor="text2"/>
+          <w:sz w:val="24"/>
+          <w:szCs w:val="26"/>
+          <w:lang w:val="en-GB"/>
+        </w:rPr>
+        <w:t xml:space="preserve"> values ('</w:t>
+      </w:r>
+      <w:proofErr w:type="spellStart"/>
+      <w:r>
+        <w:rPr>
+          <w:b/>
+          <w:bCs/>
+          <w:color w:val="1F497D" w:themeColor="text2"/>
+          <w:sz w:val="24"/>
+          <w:szCs w:val="26"/>
+          <w:lang w:val="en-GB"/>
+        </w:rPr>
+        <w:t>Broly</w:t>
+      </w:r>
+      <w:proofErr w:type="spellEnd"/>
+      <w:r>
+        <w:rPr>
+          <w:b/>
+          <w:bCs/>
+          <w:color w:val="1F497D" w:themeColor="text2"/>
+          <w:sz w:val="24"/>
+          <w:szCs w:val="26"/>
+          <w:lang w:val="en-GB"/>
+        </w:rPr>
+        <w:t>', 230, 'Saiyan')</w:t>
+      </w:r>
+      <w:r>
+        <w:rPr>
+          <w:b/>
+          <w:bCs/>
+          <w:color w:val="1F497D" w:themeColor="text2"/>
+          <w:sz w:val="24"/>
+          <w:szCs w:val="26"/>
+          <w:lang w:val="en-GB"/>
+        </w:rPr>
+        <w:t>;</w:t>
+      </w:r>
+    </w:p>
+    <w:p>
+      <w:pPr>
+        <w:tabs>
+          <w:tab w:val="left" w:pos="867"/>
+        </w:tabs>
+        <w:spacing w:before="2"/>
+        <w:jc w:val="both"/>
+        <w:rPr>
+          <w:b/>
+          <w:bCs/>
+          <w:color w:val="1F497D" w:themeColor="text2"/>
+          <w:sz w:val="24"/>
+          <w:szCs w:val="26"/>
+          <w:lang w:val="en-GB"/>
+        </w:rPr>
+      </w:pPr>
+      <w:r>
+        <w:rPr>
+          <w:b/>
+          <w:bCs/>
+          <w:color w:val="1F497D" w:themeColor="text2"/>
+          <w:sz w:val="24"/>
+          <w:szCs w:val="26"/>
+          <w:lang w:val="en-GB"/>
+        </w:rPr>
+        <w:t xml:space="preserve">insert into </w:t>
+      </w:r>
+      <w:proofErr w:type="spellStart"/>
+      <w:r>
+        <w:rPr>
+          <w:b/>
+          <w:bCs/>
+          <w:color w:val="1F497D" w:themeColor="text2"/>
+          <w:sz w:val="24"/>
+          <w:szCs w:val="26"/>
+          <w:lang w:val="en-GB"/>
+        </w:rPr>
+        <w:t>dragon_ball_character</w:t>
+      </w:r>
+      <w:proofErr w:type="spellEnd"/>
+      <w:r>
+        <w:rPr>
+          <w:b/>
+          <w:bCs/>
+          <w:color w:val="1F497D" w:themeColor="text2"/>
+          <w:sz w:val="24"/>
+          <w:szCs w:val="26"/>
+          <w:lang w:val="en-GB"/>
+        </w:rPr>
+        <w:t xml:space="preserve"> values ('</w:t>
+      </w:r>
+      <w:proofErr w:type="spellStart"/>
+      <w:r>
+        <w:rPr>
+          <w:b/>
+          <w:bCs/>
+          <w:color w:val="1F497D" w:themeColor="text2"/>
+          <w:sz w:val="24"/>
+          <w:szCs w:val="26"/>
+          <w:lang w:val="en-GB"/>
+        </w:rPr>
+        <w:t>Gotenks</w:t>
+      </w:r>
+      <w:proofErr w:type="spellEnd"/>
+      <w:r>
+        <w:rPr>
+          <w:b/>
+          <w:bCs/>
+          <w:color w:val="1F497D" w:themeColor="text2"/>
+          <w:sz w:val="24"/>
+          <w:szCs w:val="26"/>
+          <w:lang w:val="en-GB"/>
+        </w:rPr>
+        <w:t>', 150, 'Saiyan')</w:t>
+      </w:r>
+      <w:r>
+        <w:rPr>
+          <w:b/>
+          <w:bCs/>
+          <w:color w:val="1F497D" w:themeColor="text2"/>
+          <w:sz w:val="24"/>
+          <w:szCs w:val="26"/>
+          <w:lang w:val="en-GB"/>
+        </w:rPr>
+        <w:t>;</w:t>
+      </w:r>
+    </w:p>
+    <w:p>
+      <w:pPr>
+        <w:tabs>
+          <w:tab w:val="left" w:pos="867"/>
+        </w:tabs>
+        <w:spacing w:before="2"/>
+        <w:jc w:val="both"/>
+        <w:rPr>
+          <w:b/>
+          <w:bCs/>
+          <w:color w:val="1F497D" w:themeColor="text2"/>
+          <w:sz w:val="24"/>
+          <w:szCs w:val="26"/>
+          <w:lang w:val="en-GB"/>
+        </w:rPr>
+      </w:pPr>
+      <w:r>
+        <w:rPr>
+          <w:b/>
+          <w:bCs/>
+          <w:color w:val="1F497D" w:themeColor="text2"/>
+          <w:sz w:val="24"/>
+          <w:szCs w:val="26"/>
+          <w:lang w:val="en-GB"/>
+        </w:rPr>
+        <w:t xml:space="preserve">insert into </w:t>
+      </w:r>
+      <w:proofErr w:type="spellStart"/>
+      <w:r>
+        <w:rPr>
+          <w:b/>
+          <w:bCs/>
+          <w:color w:val="1F497D" w:themeColor="text2"/>
+          <w:sz w:val="24"/>
+          <w:szCs w:val="26"/>
+          <w:lang w:val="en-GB"/>
+        </w:rPr>
+        <w:t>dragon_ball_character</w:t>
+      </w:r>
+      <w:proofErr w:type="spellEnd"/>
+      <w:r>
+        <w:rPr>
+          <w:b/>
+          <w:bCs/>
+          <w:color w:val="1F497D" w:themeColor="text2"/>
+          <w:sz w:val="24"/>
+          <w:szCs w:val="26"/>
+          <w:lang w:val="en-GB"/>
+        </w:rPr>
+        <w:t xml:space="preserve"> values ('</w:t>
+      </w:r>
+      <w:proofErr w:type="spellStart"/>
+      <w:r>
+        <w:rPr>
+          <w:b/>
+          <w:bCs/>
+          <w:color w:val="1F497D" w:themeColor="text2"/>
+          <w:sz w:val="24"/>
+          <w:szCs w:val="26"/>
+          <w:lang w:val="en-GB"/>
+        </w:rPr>
+        <w:t>Krillin</w:t>
+      </w:r>
+      <w:proofErr w:type="spellEnd"/>
+      <w:r>
+        <w:rPr>
+          <w:b/>
+          <w:bCs/>
+          <w:color w:val="1F497D" w:themeColor="text2"/>
+          <w:sz w:val="24"/>
+          <w:szCs w:val="26"/>
+          <w:lang w:val="en-GB"/>
+        </w:rPr>
+        <w:t>', 160, 'Human')</w:t>
+      </w:r>
+      <w:r>
+        <w:rPr>
+          <w:b/>
+          <w:bCs/>
+          <w:color w:val="1F497D" w:themeColor="text2"/>
+          <w:sz w:val="24"/>
+          <w:szCs w:val="26"/>
+          <w:lang w:val="en-GB"/>
+        </w:rPr>
+        <w:t>;</w:t>
+      </w:r>
+    </w:p>
+    <w:p>
+      <w:pPr>
+        <w:tabs>
+          <w:tab w:val="left" w:pos="867"/>
+        </w:tabs>
+        <w:spacing w:before="2"/>
+        <w:jc w:val="both"/>
+        <w:rPr>
+          <w:b/>
+          <w:bCs/>
+          <w:color w:val="1F497D" w:themeColor="text2"/>
+          <w:sz w:val="24"/>
+          <w:szCs w:val="26"/>
+          <w:lang w:val="en-GB"/>
+        </w:rPr>
+      </w:pPr>
+    </w:p>
+    <w:p>
+      <w:pPr>
+        <w:tabs>
+          <w:tab w:val="left" w:pos="867"/>
+        </w:tabs>
+        <w:spacing w:before="2"/>
+        <w:jc w:val="both"/>
+        <w:rPr>
+          <w:b/>
+          <w:bCs/>
+          <w:color w:val="1F497D" w:themeColor="text2"/>
+          <w:sz w:val="24"/>
+          <w:szCs w:val="26"/>
+        </w:rPr>
+      </w:pPr>
+      <w:r>
+        <w:rPr>
+          <w:b/>
+          <w:bCs/>
+          <w:color w:val="1F497D" w:themeColor="text2"/>
+          <w:sz w:val="24"/>
+          <w:szCs w:val="26"/>
+        </w:rPr>
+        <w:t>Hacemos las siguientes consultas S</w:t>
+      </w:r>
+      <w:r>
+        <w:rPr>
+          <w:b/>
+          <w:bCs/>
+          <w:color w:val="1F497D" w:themeColor="text2"/>
+          <w:sz w:val="24"/>
+          <w:szCs w:val="26"/>
+        </w:rPr>
+        <w:t>ELECT:</w:t>
+      </w:r>
+    </w:p>
+    <w:p>
+      <w:pPr>
+        <w:tabs>
+          <w:tab w:val="left" w:pos="867"/>
+        </w:tabs>
+        <w:spacing w:before="2"/>
+        <w:jc w:val="both"/>
+        <w:rPr>
+          <w:b/>
+          <w:bCs/>
+          <w:color w:val="1F497D" w:themeColor="text2"/>
+          <w:sz w:val="24"/>
+          <w:szCs w:val="26"/>
+        </w:rPr>
+      </w:pPr>
+    </w:p>
+    <w:p>
+      <w:pPr>
+        <w:tabs>
+          <w:tab w:val="left" w:pos="867"/>
+        </w:tabs>
+        <w:spacing w:before="2"/>
+        <w:jc w:val="both"/>
+        <w:rPr>
+          <w:b/>
+          <w:bCs/>
+          <w:color w:val="1F497D" w:themeColor="text2"/>
+          <w:sz w:val="24"/>
+          <w:szCs w:val="26"/>
+        </w:rPr>
+      </w:pPr>
+      <w:proofErr w:type="spellStart"/>
+      <w:r>
+        <w:rPr>
+          <w:b/>
+          <w:bCs/>
+          <w:color w:val="1F497D" w:themeColor="text2"/>
+          <w:sz w:val="24"/>
+          <w:szCs w:val="26"/>
+        </w:rPr>
+        <w:t>select</w:t>
+      </w:r>
+      <w:proofErr w:type="spellEnd"/>
+      <w:r>
+        <w:rPr>
+          <w:b/>
+          <w:bCs/>
+          <w:color w:val="1F497D" w:themeColor="text2"/>
+          <w:sz w:val="24"/>
+          <w:szCs w:val="26"/>
+        </w:rPr>
+        <w:t xml:space="preserve"> * </w:t>
+      </w:r>
+      <w:proofErr w:type="spellStart"/>
+      <w:r>
+        <w:rPr>
+          <w:b/>
+          <w:bCs/>
+          <w:color w:val="1F497D" w:themeColor="text2"/>
+          <w:sz w:val="24"/>
+          <w:szCs w:val="26"/>
+        </w:rPr>
+        <w:t>from</w:t>
+      </w:r>
+      <w:proofErr w:type="spellEnd"/>
+      <w:r>
+        <w:rPr>
+          <w:b/>
+          <w:bCs/>
+          <w:color w:val="1F497D" w:themeColor="text2"/>
+          <w:sz w:val="24"/>
+          <w:szCs w:val="26"/>
+        </w:rPr>
+        <w:t xml:space="preserve"> </w:t>
+      </w:r>
+      <w:proofErr w:type="spellStart"/>
+      <w:r>
+        <w:rPr>
+          <w:b/>
+          <w:bCs/>
+          <w:color w:val="1F497D" w:themeColor="text2"/>
+          <w:sz w:val="24"/>
+          <w:szCs w:val="26"/>
+        </w:rPr>
+        <w:t>dragon_ball_character</w:t>
+      </w:r>
+      <w:proofErr w:type="spellEnd"/>
+    </w:p>
+    <w:p>
+      <w:pPr>
+        <w:tabs>
+          <w:tab w:val="left" w:pos="867"/>
+        </w:tabs>
+        <w:spacing w:before="2"/>
+        <w:jc w:val="both"/>
+        <w:rPr>
+          <w:b/>
+          <w:bCs/>
+          <w:color w:val="1F497D" w:themeColor="text2"/>
+          <w:sz w:val="24"/>
+          <w:szCs w:val="26"/>
+          <w:lang w:val="en-GB"/>
+        </w:rPr>
+      </w:pPr>
+      <w:r>
+        <w:rPr>
+          <w:b/>
+          <w:bCs/>
+          <w:color w:val="1F497D" w:themeColor="text2"/>
+          <w:sz w:val="24"/>
+          <w:szCs w:val="26"/>
+          <w:lang w:val="en-GB"/>
+        </w:rPr>
+        <w:t xml:space="preserve">select * from </w:t>
+      </w:r>
+      <w:proofErr w:type="spellStart"/>
+      <w:r>
+        <w:rPr>
+          <w:b/>
+          <w:bCs/>
+          <w:color w:val="1F497D" w:themeColor="text2"/>
+          <w:sz w:val="24"/>
+          <w:szCs w:val="26"/>
+          <w:lang w:val="en-GB"/>
+        </w:rPr>
+        <w:t>dragon_ball_character</w:t>
+      </w:r>
+      <w:proofErr w:type="spellEnd"/>
+      <w:r>
+        <w:rPr>
+          <w:b/>
+          <w:bCs/>
+          <w:color w:val="1F497D" w:themeColor="text2"/>
+          <w:sz w:val="24"/>
+          <w:szCs w:val="26"/>
+          <w:lang w:val="en-GB"/>
+        </w:rPr>
+        <w:t xml:space="preserve"> where RACE = 'Saiyan'</w:t>
+      </w:r>
+    </w:p>
+    <w:p>
+      <w:pPr>
+        <w:tabs>
+          <w:tab w:val="left" w:pos="867"/>
+        </w:tabs>
+        <w:spacing w:before="2"/>
+        <w:jc w:val="both"/>
+        <w:rPr>
+          <w:b/>
+          <w:bCs/>
+          <w:color w:val="1F497D" w:themeColor="text2"/>
+          <w:sz w:val="24"/>
+          <w:szCs w:val="26"/>
+          <w:lang w:val="en-GB"/>
+        </w:rPr>
+      </w:pPr>
+    </w:p>
+    <w:p>
+      <w:pPr>
+        <w:tabs>
+          <w:tab w:val="left" w:pos="867"/>
+        </w:tabs>
+        <w:spacing w:before="2"/>
+        <w:jc w:val="both"/>
+        <w:rPr>
+          <w:b/>
+          <w:bCs/>
+          <w:color w:val="1F497D" w:themeColor="text2"/>
+          <w:sz w:val="24"/>
+          <w:szCs w:val="26"/>
+        </w:rPr>
+      </w:pPr>
+      <w:r>
+        <w:rPr>
+          <w:b/>
+          <w:bCs/>
+          <w:color w:val="1F497D" w:themeColor="text2"/>
+          <w:sz w:val="24"/>
+          <w:szCs w:val="26"/>
+        </w:rPr>
+        <w:t>Para</w:t>
+      </w:r>
+      <w:r>
+        <w:rPr>
+          <w:b/>
+          <w:bCs/>
+          <w:color w:val="1F497D" w:themeColor="text2"/>
+          <w:sz w:val="24"/>
+          <w:szCs w:val="26"/>
+        </w:rPr>
+        <w:t xml:space="preserve"> consultar el área S</w:t>
+      </w:r>
+      <w:r>
+        <w:rPr>
+          <w:b/>
+          <w:bCs/>
+          <w:color w:val="1F497D" w:themeColor="text2"/>
+          <w:sz w:val="24"/>
+          <w:szCs w:val="26"/>
+        </w:rPr>
+        <w:t>QL de SCOTT:</w:t>
+      </w:r>
+    </w:p>
+    <w:p>
+      <w:pPr>
+        <w:tabs>
+          <w:tab w:val="left" w:pos="867"/>
+        </w:tabs>
+        <w:spacing w:before="2"/>
+        <w:jc w:val="both"/>
+        <w:rPr>
+          <w:b/>
+          <w:bCs/>
+          <w:color w:val="1F497D" w:themeColor="text2"/>
+          <w:sz w:val="24"/>
+          <w:szCs w:val="26"/>
+        </w:rPr>
+      </w:pPr>
+    </w:p>
+    <w:p>
+      <w:pPr>
+        <w:tabs>
+          <w:tab w:val="left" w:pos="867"/>
+        </w:tabs>
+        <w:spacing w:before="2"/>
+        <w:jc w:val="both"/>
+        <w:rPr>
+          <w:b/>
+          <w:bCs/>
+          <w:color w:val="1F497D" w:themeColor="text2"/>
+          <w:sz w:val="24"/>
+          <w:szCs w:val="26"/>
+          <w:lang w:val="en-GB"/>
+        </w:rPr>
+      </w:pPr>
+      <w:r>
+        <w:rPr>
+          <w:b/>
+          <w:bCs/>
+          <w:color w:val="1F497D" w:themeColor="text2"/>
+          <w:sz w:val="24"/>
+          <w:szCs w:val="26"/>
+          <w:lang w:val="en-GB"/>
+        </w:rPr>
+        <w:t xml:space="preserve">select * from </w:t>
+      </w:r>
+      <w:proofErr w:type="spellStart"/>
+      <w:r>
+        <w:rPr>
+          <w:b/>
+          <w:bCs/>
+          <w:color w:val="1F497D" w:themeColor="text2"/>
+          <w:sz w:val="24"/>
+          <w:szCs w:val="26"/>
+          <w:lang w:val="en-GB"/>
+        </w:rPr>
+        <w:t>v$sqlarea</w:t>
+      </w:r>
+      <w:proofErr w:type="spellEnd"/>
+      <w:r>
+        <w:rPr>
+          <w:b/>
+          <w:bCs/>
+          <w:color w:val="1F497D" w:themeColor="text2"/>
+          <w:sz w:val="24"/>
+          <w:szCs w:val="26"/>
+          <w:lang w:val="en-GB"/>
+        </w:rPr>
+        <w:t xml:space="preserve"> where </w:t>
+      </w:r>
+      <w:proofErr w:type="spellStart"/>
+      <w:r>
+        <w:rPr>
+          <w:b/>
+          <w:bCs/>
+          <w:color w:val="1F497D" w:themeColor="text2"/>
+          <w:sz w:val="24"/>
+          <w:szCs w:val="26"/>
+          <w:lang w:val="en-GB"/>
+        </w:rPr>
+        <w:t>parsing_schema_name</w:t>
+      </w:r>
+      <w:proofErr w:type="spellEnd"/>
+      <w:r>
+        <w:rPr>
+          <w:b/>
+          <w:bCs/>
+          <w:color w:val="1F497D" w:themeColor="text2"/>
+          <w:sz w:val="24"/>
+          <w:szCs w:val="26"/>
+          <w:lang w:val="en-GB"/>
+        </w:rPr>
+        <w:t xml:space="preserve"> = 'SCOTT'</w:t>
+      </w:r>
+    </w:p>
+    <w:p>
+      <w:pPr>
+        <w:tabs>
+          <w:tab w:val="left" w:pos="867"/>
+        </w:tabs>
+        <w:spacing w:before="2"/>
+        <w:jc w:val="both"/>
+        <w:rPr>
+          <w:b/>
+          <w:bCs/>
+          <w:color w:val="1F497D" w:themeColor="text2"/>
+          <w:sz w:val="24"/>
+          <w:szCs w:val="26"/>
+          <w:lang w:val="en-GB"/>
+        </w:rPr>
+      </w:pPr>
+    </w:p>
+    <w:p>
+      <w:pPr>
+        <w:tabs>
+          <w:tab w:val="left" w:pos="867"/>
+        </w:tabs>
+        <w:spacing w:before="2"/>
+        <w:jc w:val="both"/>
+        <w:rPr>
+          <w:b/>
+          <w:bCs/>
+          <w:color w:val="1F497D" w:themeColor="text2"/>
+          <w:sz w:val="24"/>
+          <w:szCs w:val="26"/>
+        </w:rPr>
+      </w:pPr>
+      <w:r>
+        <w:rPr>
+          <w:b/>
+          <w:bCs/>
+          <w:color w:val="1F497D" w:themeColor="text2"/>
+          <w:sz w:val="24"/>
+          <w:szCs w:val="26"/>
+        </w:rPr>
+        <w:t>Para visualizar las consultas S</w:t>
+      </w:r>
+      <w:r>
+        <w:rPr>
+          <w:b/>
+          <w:bCs/>
+          <w:color w:val="1F497D" w:themeColor="text2"/>
+          <w:sz w:val="24"/>
+          <w:szCs w:val="26"/>
+        </w:rPr>
+        <w:t xml:space="preserve">QL almacenadas en la </w:t>
+      </w:r>
+      <w:proofErr w:type="spellStart"/>
+      <w:r>
+        <w:rPr>
+          <w:b/>
+          <w:bCs/>
+          <w:color w:val="1F497D" w:themeColor="text2"/>
+          <w:sz w:val="24"/>
+          <w:szCs w:val="26"/>
+        </w:rPr>
+        <w:t>SharedPool</w:t>
+      </w:r>
+      <w:proofErr w:type="spellEnd"/>
+      <w:r>
+        <w:rPr>
+          <w:b/>
+          <w:bCs/>
+          <w:color w:val="1F497D" w:themeColor="text2"/>
+          <w:sz w:val="24"/>
+          <w:szCs w:val="26"/>
+        </w:rPr>
+        <w:t xml:space="preserve"> que ha hecho SCOTT:</w:t>
+      </w:r>
+    </w:p>
+    <w:p>
+      <w:pPr>
+        <w:tabs>
+          <w:tab w:val="left" w:pos="867"/>
+        </w:tabs>
+        <w:spacing w:before="2"/>
+        <w:jc w:val="both"/>
+        <w:rPr>
+          <w:b/>
+          <w:bCs/>
+          <w:color w:val="1F497D" w:themeColor="text2"/>
+          <w:sz w:val="24"/>
+          <w:szCs w:val="26"/>
+        </w:rPr>
+      </w:pPr>
+    </w:p>
+    <w:p>
+      <w:pPr>
+        <w:tabs>
+          <w:tab w:val="left" w:pos="867"/>
+        </w:tabs>
+        <w:spacing w:before="2"/>
+        <w:jc w:val="both"/>
+        <w:rPr>
+          <w:b/>
+          <w:bCs/>
+          <w:color w:val="1F497D" w:themeColor="text2"/>
+          <w:sz w:val="24"/>
+          <w:szCs w:val="26"/>
+          <w:lang w:val="en-GB"/>
+        </w:rPr>
+      </w:pPr>
+      <w:r>
+        <w:rPr>
+          <w:b/>
+          <w:bCs/>
+          <w:color w:val="1F497D" w:themeColor="text2"/>
+          <w:sz w:val="24"/>
+          <w:szCs w:val="26"/>
+          <w:lang w:val="en-GB"/>
+        </w:rPr>
+        <w:t xml:space="preserve">select SQL_TEXT from </w:t>
+      </w:r>
+      <w:proofErr w:type="spellStart"/>
+      <w:r>
+        <w:rPr>
+          <w:b/>
+          <w:bCs/>
+          <w:color w:val="1F497D" w:themeColor="text2"/>
+          <w:sz w:val="24"/>
+          <w:szCs w:val="26"/>
+          <w:lang w:val="en-GB"/>
+        </w:rPr>
+        <w:t>v$sqlarea</w:t>
+      </w:r>
+      <w:proofErr w:type="spellEnd"/>
+      <w:r>
+        <w:rPr>
+          <w:b/>
+          <w:bCs/>
+          <w:color w:val="1F497D" w:themeColor="text2"/>
+          <w:sz w:val="24"/>
+          <w:szCs w:val="26"/>
+          <w:lang w:val="en-GB"/>
+        </w:rPr>
+        <w:t xml:space="preserve"> where </w:t>
+      </w:r>
+      <w:proofErr w:type="spellStart"/>
+      <w:r>
+        <w:rPr>
+          <w:b/>
+          <w:bCs/>
+          <w:color w:val="1F497D" w:themeColor="text2"/>
+          <w:sz w:val="24"/>
+          <w:szCs w:val="26"/>
+          <w:lang w:val="en-GB"/>
+        </w:rPr>
+        <w:t>parsing_schema_name</w:t>
+      </w:r>
+      <w:proofErr w:type="spellEnd"/>
+      <w:r>
+        <w:rPr>
+          <w:b/>
+          <w:bCs/>
+          <w:color w:val="1F497D" w:themeColor="text2"/>
+          <w:sz w:val="24"/>
+          <w:szCs w:val="26"/>
+          <w:lang w:val="en-GB"/>
+        </w:rPr>
+        <w:t xml:space="preserve"> = 'SCOTT'</w:t>
+      </w:r>
+    </w:p>
+    <w:p>
+      <w:pPr>
+        <w:tabs>
+          <w:tab w:val="left" w:pos="867"/>
+        </w:tabs>
+        <w:spacing w:before="2"/>
+        <w:jc w:val="both"/>
+        <w:rPr>
+          <w:b/>
+          <w:bCs/>
+          <w:color w:val="1F497D" w:themeColor="text2"/>
+          <w:sz w:val="24"/>
+          <w:szCs w:val="26"/>
+          <w:lang w:val="en-GB"/>
+        </w:rPr>
       </w:pPr>
     </w:p>
     <w:p>
@@ -8542,6 +12724,7 @@
         <w:spacing w:before="9"/>
         <w:rPr>
           <w:sz w:val="23"/>
+          <w:lang w:val="en-GB"/>
         </w:rPr>
       </w:pPr>
     </w:p>
@@ -8565,6 +12748,7 @@
         <w:rPr>
           <w:sz w:val="24"/>
         </w:rPr>
+        <w:lastRenderedPageBreak/>
         <w:t>Comprobar</w:t>
       </w:r>
       <w:r>
@@ -8920,7 +13104,6 @@
         </w:rPr>
         <w:t xml:space="preserve"> </w:t>
       </w:r>
-      <w:proofErr w:type="gramStart"/>
       <w:r>
         <w:rPr>
           <w:sz w:val="24"/>
@@ -8938,14 +13121,7 @@
         <w:rPr>
           <w:sz w:val="24"/>
         </w:rPr>
-        <w:t>misma</w:t>
-      </w:r>
-      <w:proofErr w:type="gramEnd"/>
-      <w:r>
-        <w:rPr>
-          <w:sz w:val="24"/>
-        </w:rPr>
-        <w:t>.</w:t>
+        <w:t>misma.</w:t>
       </w:r>
     </w:p>
     <w:p>
@@ -10001,21 +14177,12 @@
         </w:rPr>
         <w:t xml:space="preserve"> </w:t>
       </w:r>
-      <w:proofErr w:type="gramStart"/>
-      <w:r>
-        <w:rPr>
-          <w:sz w:val="24"/>
-          <w:lang w:val="en-GB"/>
-        </w:rPr>
-        <w:t>COUNT(</w:t>
-      </w:r>
-      <w:proofErr w:type="gramEnd"/>
-      <w:r>
-        <w:rPr>
-          <w:sz w:val="24"/>
-          <w:lang w:val="en-GB"/>
-        </w:rPr>
-        <w:t>*)</w:t>
+      <w:r>
+        <w:rPr>
+          <w:sz w:val="24"/>
+          <w:lang w:val="en-GB"/>
+        </w:rPr>
+        <w:t>COUNT(*)</w:t>
       </w:r>
       <w:r>
         <w:rPr>
@@ -10420,6 +14587,8 @@
       </w:r>
     </w:p>
     <w:sectPr>
+      <w:headerReference w:type="default" r:id="rId8"/>
+      <w:footerReference w:type="default" r:id="rId9"/>
       <w:pgSz w:w="11900" w:h="16840"/>
       <w:pgMar w:top="1400" w:right="960" w:bottom="1420" w:left="1260" w:header="997" w:footer="1222" w:gutter="0"/>
       <w:cols w:space="720"/>
@@ -10429,7 +14598,7 @@
 </file>
 
 <file path=word/endnotes.xml><?xml version="1.0" encoding="utf-8"?>
-<w:endnotes xmlns:wpc="http://schemas.microsoft.com/office/word/2010/wordprocessingCanvas" xmlns:cx="http://schemas.microsoft.com/office/drawing/2014/chartex" xmlns:cx1="http://schemas.microsoft.com/office/drawing/2015/9/8/chartex" xmlns:cx2="http://schemas.microsoft.com/office/drawing/2015/10/21/chartex" xmlns:cx3="http://schemas.microsoft.com/office/drawing/2016/5/9/chartex" xmlns:cx4="http://schemas.microsoft.com/office/drawing/2016/5/10/chartex" xmlns:cx5="http://schemas.microsoft.com/office/drawing/2016/5/11/chartex" xmlns:cx6="http://schemas.microsoft.com/office/drawing/2016/5/12/chartex" xmlns:cx7="http://schemas.microsoft.com/office/drawing/2016/5/13/chartex" xmlns:cx8="http://schemas.microsoft.com/office/drawing/2016/5/14/chartex" xmlns:mc="http://schemas.openxmlformats.org/markup-compatibility/2006" xmlns:aink="http://schemas.microsoft.com/office/drawing/2016/ink" xmlns:am3d="http://schemas.microsoft.com/office/drawing/2017/model3d" xmlns:o="urn:schemas-microsoft-com:office:office" xmlns:oel="http://schemas.microsoft.com/office/2019/extlst" xmlns:r="http://schemas.openxmlformats.org/officeDocument/2006/relationships" xmlns:m="http://schemas.openxmlformats.org/officeDocument/2006/math" xmlns:v="urn:schemas-microsoft-com:vml" xmlns:wp14="http://schemas.microsoft.com/office/word/2010/wordprocessingDrawing" xmlns:wp="http://schemas.openxmlformats.org/drawingml/2006/wordprocessingDrawing" xmlns:w10="urn:schemas-microsoft-com:office:word" xmlns:w="http://schemas.openxmlformats.org/wordprocessingml/2006/main" xmlns:w14="http://schemas.microsoft.com/office/word/2010/wordml" xmlns:w15="http://schemas.microsoft.com/office/word/2012/wordml" xmlns:w16cex="http://schemas.microsoft.com/office/word/2018/wordml/cex" xmlns:w16cid="http://schemas.microsoft.com/office/word/2016/wordml/cid" xmlns:w16="http://schemas.microsoft.com/office/word/2018/wordml" xmlns:w16sdtdh="http://schemas.microsoft.com/office/word/2020/wordml/sdtdatahash" xmlns:w16se="http://schemas.microsoft.com/office/word/2015/wordml/symex" xmlns:wpg="http://schemas.microsoft.com/office/word/2010/wordprocessingGroup" xmlns:wpi="http://schemas.microsoft.com/office/word/2010/wordprocessingInk" xmlns:wne="http://schemas.microsoft.com/office/word/2006/wordml" xmlns:wps="http://schemas.microsoft.com/office/word/2010/wordprocessingShape" mc:Ignorable="w14 w15 w16se w16cid w16 w16cex w16sdtdh wp14">
+<w:endnotes xmlns:wpc="http://schemas.microsoft.com/office/word/2010/wordprocessingCanvas" xmlns:cx="http://schemas.microsoft.com/office/drawing/2014/chartex" xmlns:cx1="http://schemas.microsoft.com/office/drawing/2015/9/8/chartex" xmlns:cx2="http://schemas.microsoft.com/office/drawing/2015/10/21/chartex" xmlns:cx3="http://schemas.microsoft.com/office/drawing/2016/5/9/chartex" xmlns:cx4="http://schemas.microsoft.com/office/drawing/2016/5/10/chartex" xmlns:cx5="http://schemas.microsoft.com/office/drawing/2016/5/11/chartex" xmlns:cx6="http://schemas.microsoft.com/office/drawing/2016/5/12/chartex" xmlns:cx7="http://schemas.microsoft.com/office/drawing/2016/5/13/chartex" xmlns:cx8="http://schemas.microsoft.com/office/drawing/2016/5/14/chartex" xmlns:mc="http://schemas.openxmlformats.org/markup-compatibility/2006" xmlns:aink="http://schemas.microsoft.com/office/drawing/2016/ink" xmlns:am3d="http://schemas.microsoft.com/office/drawing/2017/model3d" xmlns:o="urn:schemas-microsoft-com:office:office" xmlns:oel="http://schemas.microsoft.com/office/2019/extlst" xmlns:r="http://schemas.openxmlformats.org/officeDocument/2006/relationships" xmlns:m="http://schemas.openxmlformats.org/officeDocument/2006/math" xmlns:v="urn:schemas-microsoft-com:vml" xmlns:wp14="http://schemas.microsoft.com/office/word/2010/wordprocessingDrawing" xmlns:wp="http://schemas.openxmlformats.org/drawingml/2006/wordprocessingDrawing" xmlns:w10="urn:schemas-microsoft-com:office:word" xmlns:w="http://schemas.openxmlformats.org/wordprocessingml/2006/main" xmlns:w14="http://schemas.microsoft.com/office/word/2010/wordml" xmlns:w15="http://schemas.microsoft.com/office/word/2012/wordml" xmlns:w16cex="http://schemas.microsoft.com/office/word/2018/wordml/cex" xmlns:w16cid="http://schemas.microsoft.com/office/word/2016/wordml/cid" xmlns:w16="http://schemas.microsoft.com/office/word/2018/wordml" xmlns:w16du="http://schemas.microsoft.com/office/word/2023/wordml/word16du" xmlns:w16sdtdh="http://schemas.microsoft.com/office/word/2020/wordml/sdtdatahash" xmlns:w16se="http://schemas.microsoft.com/office/word/2015/wordml/symex" xmlns:wpg="http://schemas.microsoft.com/office/word/2010/wordprocessingGroup" xmlns:wpi="http://schemas.microsoft.com/office/word/2010/wordprocessingInk" xmlns:wne="http://schemas.microsoft.com/office/word/2006/wordml" xmlns:wps="http://schemas.microsoft.com/office/word/2010/wordprocessingShape" mc:Ignorable="w14 w15 w16se w16cid w16 w16cex w16sdtdh wp14">
   <w:endnote w:type="separator" w:id="-1">
     <w:p>
       <w:r>
@@ -10448,7 +14617,7 @@
 </file>
 
 <file path=word/footer1.xml><?xml version="1.0" encoding="utf-8"?>
-<w:ftr xmlns:wpc="http://schemas.microsoft.com/office/word/2010/wordprocessingCanvas" xmlns:cx="http://schemas.microsoft.com/office/drawing/2014/chartex" xmlns:cx1="http://schemas.microsoft.com/office/drawing/2015/9/8/chartex" xmlns:cx2="http://schemas.microsoft.com/office/drawing/2015/10/21/chartex" xmlns:cx3="http://schemas.microsoft.com/office/drawing/2016/5/9/chartex" xmlns:cx4="http://schemas.microsoft.com/office/drawing/2016/5/10/chartex" xmlns:cx5="http://schemas.microsoft.com/office/drawing/2016/5/11/chartex" xmlns:cx6="http://schemas.microsoft.com/office/drawing/2016/5/12/chartex" xmlns:cx7="http://schemas.microsoft.com/office/drawing/2016/5/13/chartex" xmlns:cx8="http://schemas.microsoft.com/office/drawing/2016/5/14/chartex" xmlns:mc="http://schemas.openxmlformats.org/markup-compatibility/2006" xmlns:aink="http://schemas.microsoft.com/office/drawing/2016/ink" xmlns:am3d="http://schemas.microsoft.com/office/drawing/2017/model3d" xmlns:o="urn:schemas-microsoft-com:office:office" xmlns:oel="http://schemas.microsoft.com/office/2019/extlst" xmlns:r="http://schemas.openxmlformats.org/officeDocument/2006/relationships" xmlns:m="http://schemas.openxmlformats.org/officeDocument/2006/math" xmlns:v="urn:schemas-microsoft-com:vml" xmlns:wp14="http://schemas.microsoft.com/office/word/2010/wordprocessingDrawing" xmlns:wp="http://schemas.openxmlformats.org/drawingml/2006/wordprocessingDrawing" xmlns:w10="urn:schemas-microsoft-com:office:word" xmlns:w="http://schemas.openxmlformats.org/wordprocessingml/2006/main" xmlns:w14="http://schemas.microsoft.com/office/word/2010/wordml" xmlns:w15="http://schemas.microsoft.com/office/word/2012/wordml" xmlns:w16cex="http://schemas.microsoft.com/office/word/2018/wordml/cex" xmlns:w16cid="http://schemas.microsoft.com/office/word/2016/wordml/cid" xmlns:w16="http://schemas.microsoft.com/office/word/2018/wordml" xmlns:w16sdtdh="http://schemas.microsoft.com/office/word/2020/wordml/sdtdatahash" xmlns:w16se="http://schemas.microsoft.com/office/word/2015/wordml/symex" xmlns:wpg="http://schemas.microsoft.com/office/word/2010/wordprocessingGroup" xmlns:wpi="http://schemas.microsoft.com/office/word/2010/wordprocessingInk" xmlns:wne="http://schemas.microsoft.com/office/word/2006/wordml" xmlns:wps="http://schemas.microsoft.com/office/word/2010/wordprocessingShape" mc:Ignorable="w14 w15 w16se w16cid w16 w16cex w16sdtdh wp14">
+<w:ftr xmlns:wpc="http://schemas.microsoft.com/office/word/2010/wordprocessingCanvas" xmlns:cx="http://schemas.microsoft.com/office/drawing/2014/chartex" xmlns:cx1="http://schemas.microsoft.com/office/drawing/2015/9/8/chartex" xmlns:cx2="http://schemas.microsoft.com/office/drawing/2015/10/21/chartex" xmlns:cx3="http://schemas.microsoft.com/office/drawing/2016/5/9/chartex" xmlns:cx4="http://schemas.microsoft.com/office/drawing/2016/5/10/chartex" xmlns:cx5="http://schemas.microsoft.com/office/drawing/2016/5/11/chartex" xmlns:cx6="http://schemas.microsoft.com/office/drawing/2016/5/12/chartex" xmlns:cx7="http://schemas.microsoft.com/office/drawing/2016/5/13/chartex" xmlns:cx8="http://schemas.microsoft.com/office/drawing/2016/5/14/chartex" xmlns:mc="http://schemas.openxmlformats.org/markup-compatibility/2006" xmlns:aink="http://schemas.microsoft.com/office/drawing/2016/ink" xmlns:am3d="http://schemas.microsoft.com/office/drawing/2017/model3d" xmlns:o="urn:schemas-microsoft-com:office:office" xmlns:oel="http://schemas.microsoft.com/office/2019/extlst" xmlns:r="http://schemas.openxmlformats.org/officeDocument/2006/relationships" xmlns:m="http://schemas.openxmlformats.org/officeDocument/2006/math" xmlns:v="urn:schemas-microsoft-com:vml" xmlns:wp14="http://schemas.microsoft.com/office/word/2010/wordprocessingDrawing" xmlns:wp="http://schemas.openxmlformats.org/drawingml/2006/wordprocessingDrawing" xmlns:w10="urn:schemas-microsoft-com:office:word" xmlns:w="http://schemas.openxmlformats.org/wordprocessingml/2006/main" xmlns:w14="http://schemas.microsoft.com/office/word/2010/wordml" xmlns:w15="http://schemas.microsoft.com/office/word/2012/wordml" xmlns:w16cex="http://schemas.microsoft.com/office/word/2018/wordml/cex" xmlns:w16cid="http://schemas.microsoft.com/office/word/2016/wordml/cid" xmlns:w16="http://schemas.microsoft.com/office/word/2018/wordml" xmlns:w16du="http://schemas.microsoft.com/office/word/2023/wordml/word16du" xmlns:w16sdtdh="http://schemas.microsoft.com/office/word/2020/wordml/sdtdatahash" xmlns:w16se="http://schemas.microsoft.com/office/word/2015/wordml/symex" xmlns:wpg="http://schemas.microsoft.com/office/word/2010/wordprocessingGroup" xmlns:wpi="http://schemas.microsoft.com/office/word/2010/wordprocessingInk" xmlns:wne="http://schemas.microsoft.com/office/word/2006/wordml" xmlns:wps="http://schemas.microsoft.com/office/word/2010/wordprocessingShape" mc:Ignorable="w14 w15 w16se w16cid w16 w16cex w16sdtdh wp14">
   <w:p>
     <w:pPr>
       <w:pStyle w:val="Textoindependiente"/>
@@ -10561,7 +14730,7 @@
 </file>
 
 <file path=word/footnotes.xml><?xml version="1.0" encoding="utf-8"?>
-<w:footnotes xmlns:wpc="http://schemas.microsoft.com/office/word/2010/wordprocessingCanvas" xmlns:cx="http://schemas.microsoft.com/office/drawing/2014/chartex" xmlns:cx1="http://schemas.microsoft.com/office/drawing/2015/9/8/chartex" xmlns:cx2="http://schemas.microsoft.com/office/drawing/2015/10/21/chartex" xmlns:cx3="http://schemas.microsoft.com/office/drawing/2016/5/9/chartex" xmlns:cx4="http://schemas.microsoft.com/office/drawing/2016/5/10/chartex" xmlns:cx5="http://schemas.microsoft.com/office/drawing/2016/5/11/chartex" xmlns:cx6="http://schemas.microsoft.com/office/drawing/2016/5/12/chartex" xmlns:cx7="http://schemas.microsoft.com/office/drawing/2016/5/13/chartex" xmlns:cx8="http://schemas.microsoft.com/office/drawing/2016/5/14/chartex" xmlns:mc="http://schemas.openxmlformats.org/markup-compatibility/2006" xmlns:aink="http://schemas.microsoft.com/office/drawing/2016/ink" xmlns:am3d="http://schemas.microsoft.com/office/drawing/2017/model3d" xmlns:o="urn:schemas-microsoft-com:office:office" xmlns:oel="http://schemas.microsoft.com/office/2019/extlst" xmlns:r="http://schemas.openxmlformats.org/officeDocument/2006/relationships" xmlns:m="http://schemas.openxmlformats.org/officeDocument/2006/math" xmlns:v="urn:schemas-microsoft-com:vml" xmlns:wp14="http://schemas.microsoft.com/office/word/2010/wordprocessingDrawing" xmlns:wp="http://schemas.openxmlformats.org/drawingml/2006/wordprocessingDrawing" xmlns:w10="urn:schemas-microsoft-com:office:word" xmlns:w="http://schemas.openxmlformats.org/wordprocessingml/2006/main" xmlns:w14="http://schemas.microsoft.com/office/word/2010/wordml" xmlns:w15="http://schemas.microsoft.com/office/word/2012/wordml" xmlns:w16cex="http://schemas.microsoft.com/office/word/2018/wordml/cex" xmlns:w16cid="http://schemas.microsoft.com/office/word/2016/wordml/cid" xmlns:w16="http://schemas.microsoft.com/office/word/2018/wordml" xmlns:w16sdtdh="http://schemas.microsoft.com/office/word/2020/wordml/sdtdatahash" xmlns:w16se="http://schemas.microsoft.com/office/word/2015/wordml/symex" xmlns:wpg="http://schemas.microsoft.com/office/word/2010/wordprocessingGroup" xmlns:wpi="http://schemas.microsoft.com/office/word/2010/wordprocessingInk" xmlns:wne="http://schemas.microsoft.com/office/word/2006/wordml" xmlns:wps="http://schemas.microsoft.com/office/word/2010/wordprocessingShape" mc:Ignorable="w14 w15 w16se w16cid w16 w16cex w16sdtdh wp14">
+<w:footnotes xmlns:wpc="http://schemas.microsoft.com/office/word/2010/wordprocessingCanvas" xmlns:cx="http://schemas.microsoft.com/office/drawing/2014/chartex" xmlns:cx1="http://schemas.microsoft.com/office/drawing/2015/9/8/chartex" xmlns:cx2="http://schemas.microsoft.com/office/drawing/2015/10/21/chartex" xmlns:cx3="http://schemas.microsoft.com/office/drawing/2016/5/9/chartex" xmlns:cx4="http://schemas.microsoft.com/office/drawing/2016/5/10/chartex" xmlns:cx5="http://schemas.microsoft.com/office/drawing/2016/5/11/chartex" xmlns:cx6="http://schemas.microsoft.com/office/drawing/2016/5/12/chartex" xmlns:cx7="http://schemas.microsoft.com/office/drawing/2016/5/13/chartex" xmlns:cx8="http://schemas.microsoft.com/office/drawing/2016/5/14/chartex" xmlns:mc="http://schemas.openxmlformats.org/markup-compatibility/2006" xmlns:aink="http://schemas.microsoft.com/office/drawing/2016/ink" xmlns:am3d="http://schemas.microsoft.com/office/drawing/2017/model3d" xmlns:o="urn:schemas-microsoft-com:office:office" xmlns:oel="http://schemas.microsoft.com/office/2019/extlst" xmlns:r="http://schemas.openxmlformats.org/officeDocument/2006/relationships" xmlns:m="http://schemas.openxmlformats.org/officeDocument/2006/math" xmlns:v="urn:schemas-microsoft-com:vml" xmlns:wp14="http://schemas.microsoft.com/office/word/2010/wordprocessingDrawing" xmlns:wp="http://schemas.openxmlformats.org/drawingml/2006/wordprocessingDrawing" xmlns:w10="urn:schemas-microsoft-com:office:word" xmlns:w="http://schemas.openxmlformats.org/wordprocessingml/2006/main" xmlns:w14="http://schemas.microsoft.com/office/word/2010/wordml" xmlns:w15="http://schemas.microsoft.com/office/word/2012/wordml" xmlns:w16cex="http://schemas.microsoft.com/office/word/2018/wordml/cex" xmlns:w16cid="http://schemas.microsoft.com/office/word/2016/wordml/cid" xmlns:w16="http://schemas.microsoft.com/office/word/2018/wordml" xmlns:w16du="http://schemas.microsoft.com/office/word/2023/wordml/word16du" xmlns:w16sdtdh="http://schemas.microsoft.com/office/word/2020/wordml/sdtdatahash" xmlns:w16se="http://schemas.microsoft.com/office/word/2015/wordml/symex" xmlns:wpg="http://schemas.microsoft.com/office/word/2010/wordprocessingGroup" xmlns:wpi="http://schemas.microsoft.com/office/word/2010/wordprocessingInk" xmlns:wne="http://schemas.microsoft.com/office/word/2006/wordml" xmlns:wps="http://schemas.microsoft.com/office/word/2010/wordprocessingShape" mc:Ignorable="w14 w15 w16se w16cid w16 w16cex w16sdtdh wp14">
   <w:footnote w:type="separator" w:id="-1">
     <w:p>
       <w:r>
@@ -10580,7 +14749,7 @@
 </file>
 
 <file path=word/header1.xml><?xml version="1.0" encoding="utf-8"?>
-<w:hdr xmlns:wpc="http://schemas.microsoft.com/office/word/2010/wordprocessingCanvas" xmlns:cx="http://schemas.microsoft.com/office/drawing/2014/chartex" xmlns:cx1="http://schemas.microsoft.com/office/drawing/2015/9/8/chartex" xmlns:cx2="http://schemas.microsoft.com/office/drawing/2015/10/21/chartex" xmlns:cx3="http://schemas.microsoft.com/office/drawing/2016/5/9/chartex" xmlns:cx4="http://schemas.microsoft.com/office/drawing/2016/5/10/chartex" xmlns:cx5="http://schemas.microsoft.com/office/drawing/2016/5/11/chartex" xmlns:cx6="http://schemas.microsoft.com/office/drawing/2016/5/12/chartex" xmlns:cx7="http://schemas.microsoft.com/office/drawing/2016/5/13/chartex" xmlns:cx8="http://schemas.microsoft.com/office/drawing/2016/5/14/chartex" xmlns:mc="http://schemas.openxmlformats.org/markup-compatibility/2006" xmlns:aink="http://schemas.microsoft.com/office/drawing/2016/ink" xmlns:am3d="http://schemas.microsoft.com/office/drawing/2017/model3d" xmlns:o="urn:schemas-microsoft-com:office:office" xmlns:oel="http://schemas.microsoft.com/office/2019/extlst" xmlns:r="http://schemas.openxmlformats.org/officeDocument/2006/relationships" xmlns:m="http://schemas.openxmlformats.org/officeDocument/2006/math" xmlns:v="urn:schemas-microsoft-com:vml" xmlns:wp14="http://schemas.microsoft.com/office/word/2010/wordprocessingDrawing" xmlns:wp="http://schemas.openxmlformats.org/drawingml/2006/wordprocessingDrawing" xmlns:w10="urn:schemas-microsoft-com:office:word" xmlns:w="http://schemas.openxmlformats.org/wordprocessingml/2006/main" xmlns:w14="http://schemas.microsoft.com/office/word/2010/wordml" xmlns:w15="http://schemas.microsoft.com/office/word/2012/wordml" xmlns:w16cex="http://schemas.microsoft.com/office/word/2018/wordml/cex" xmlns:w16cid="http://schemas.microsoft.com/office/word/2016/wordml/cid" xmlns:w16="http://schemas.microsoft.com/office/word/2018/wordml" xmlns:w16sdtdh="http://schemas.microsoft.com/office/word/2020/wordml/sdtdatahash" xmlns:w16se="http://schemas.microsoft.com/office/word/2015/wordml/symex" xmlns:wpg="http://schemas.microsoft.com/office/word/2010/wordprocessingGroup" xmlns:wpi="http://schemas.microsoft.com/office/word/2010/wordprocessingInk" xmlns:wne="http://schemas.microsoft.com/office/word/2006/wordml" xmlns:wps="http://schemas.microsoft.com/office/word/2010/wordprocessingShape" mc:Ignorable="w14 w15 w16se w16cid w16 w16cex w16sdtdh wp14">
+<w:hdr xmlns:wpc="http://schemas.microsoft.com/office/word/2010/wordprocessingCanvas" xmlns:cx="http://schemas.microsoft.com/office/drawing/2014/chartex" xmlns:cx1="http://schemas.microsoft.com/office/drawing/2015/9/8/chartex" xmlns:cx2="http://schemas.microsoft.com/office/drawing/2015/10/21/chartex" xmlns:cx3="http://schemas.microsoft.com/office/drawing/2016/5/9/chartex" xmlns:cx4="http://schemas.microsoft.com/office/drawing/2016/5/10/chartex" xmlns:cx5="http://schemas.microsoft.com/office/drawing/2016/5/11/chartex" xmlns:cx6="http://schemas.microsoft.com/office/drawing/2016/5/12/chartex" xmlns:cx7="http://schemas.microsoft.com/office/drawing/2016/5/13/chartex" xmlns:cx8="http://schemas.microsoft.com/office/drawing/2016/5/14/chartex" xmlns:mc="http://schemas.openxmlformats.org/markup-compatibility/2006" xmlns:aink="http://schemas.microsoft.com/office/drawing/2016/ink" xmlns:am3d="http://schemas.microsoft.com/office/drawing/2017/model3d" xmlns:o="urn:schemas-microsoft-com:office:office" xmlns:oel="http://schemas.microsoft.com/office/2019/extlst" xmlns:r="http://schemas.openxmlformats.org/officeDocument/2006/relationships" xmlns:m="http://schemas.openxmlformats.org/officeDocument/2006/math" xmlns:v="urn:schemas-microsoft-com:vml" xmlns:wp14="http://schemas.microsoft.com/office/word/2010/wordprocessingDrawing" xmlns:wp="http://schemas.openxmlformats.org/drawingml/2006/wordprocessingDrawing" xmlns:w10="urn:schemas-microsoft-com:office:word" xmlns:w="http://schemas.openxmlformats.org/wordprocessingml/2006/main" xmlns:w14="http://schemas.microsoft.com/office/word/2010/wordml" xmlns:w15="http://schemas.microsoft.com/office/word/2012/wordml" xmlns:w16cex="http://schemas.microsoft.com/office/word/2018/wordml/cex" xmlns:w16cid="http://schemas.microsoft.com/office/word/2016/wordml/cid" xmlns:w16="http://schemas.microsoft.com/office/word/2018/wordml" xmlns:w16du="http://schemas.microsoft.com/office/word/2023/wordml/word16du" xmlns:w16sdtdh="http://schemas.microsoft.com/office/word/2020/wordml/sdtdatahash" xmlns:w16se="http://schemas.microsoft.com/office/word/2015/wordml/symex" xmlns:wpg="http://schemas.microsoft.com/office/word/2010/wordprocessingGroup" xmlns:wpi="http://schemas.microsoft.com/office/word/2010/wordprocessingInk" xmlns:wne="http://schemas.microsoft.com/office/word/2006/wordml" xmlns:wps="http://schemas.microsoft.com/office/word/2010/wordprocessingShape" mc:Ignorable="w14 w15 w16se w16cid w16 w16cex w16sdtdh wp14">
   <w:p>
     <w:pPr>
       <w:pStyle w:val="Textoindependiente"/>
@@ -10683,7 +14852,7 @@
 </file>
 
 <file path=word/numbering.xml><?xml version="1.0" encoding="utf-8"?>
-<w:numbering xmlns:wpc="http://schemas.microsoft.com/office/word/2010/wordprocessingCanvas" xmlns:cx="http://schemas.microsoft.com/office/drawing/2014/chartex" xmlns:cx1="http://schemas.microsoft.com/office/drawing/2015/9/8/chartex" xmlns:cx2="http://schemas.microsoft.com/office/drawing/2015/10/21/chartex" xmlns:cx3="http://schemas.microsoft.com/office/drawing/2016/5/9/chartex" xmlns:cx4="http://schemas.microsoft.com/office/drawing/2016/5/10/chartex" xmlns:cx5="http://schemas.microsoft.com/office/drawing/2016/5/11/chartex" xmlns:cx6="http://schemas.microsoft.com/office/drawing/2016/5/12/chartex" xmlns:cx7="http://schemas.microsoft.com/office/drawing/2016/5/13/chartex" xmlns:cx8="http://schemas.microsoft.com/office/drawing/2016/5/14/chartex" xmlns:mc="http://schemas.openxmlformats.org/markup-compatibility/2006" xmlns:aink="http://schemas.microsoft.com/office/drawing/2016/ink" xmlns:am3d="http://schemas.microsoft.com/office/drawing/2017/model3d" xmlns:o="urn:schemas-microsoft-com:office:office" xmlns:oel="http://schemas.microsoft.com/office/2019/extlst" xmlns:r="http://schemas.openxmlformats.org/officeDocument/2006/relationships" xmlns:m="http://schemas.openxmlformats.org/officeDocument/2006/math" xmlns:v="urn:schemas-microsoft-com:vml" xmlns:wp14="http://schemas.microsoft.com/office/word/2010/wordprocessingDrawing" xmlns:wp="http://schemas.openxmlformats.org/drawingml/2006/wordprocessingDrawing" xmlns:w10="urn:schemas-microsoft-com:office:word" xmlns:w="http://schemas.openxmlformats.org/wordprocessingml/2006/main" xmlns:w14="http://schemas.microsoft.com/office/word/2010/wordml" xmlns:w15="http://schemas.microsoft.com/office/word/2012/wordml" xmlns:w16cex="http://schemas.microsoft.com/office/word/2018/wordml/cex" xmlns:w16cid="http://schemas.microsoft.com/office/word/2016/wordml/cid" xmlns:w16="http://schemas.microsoft.com/office/word/2018/wordml" xmlns:w16sdtdh="http://schemas.microsoft.com/office/word/2020/wordml/sdtdatahash" xmlns:w16se="http://schemas.microsoft.com/office/word/2015/wordml/symex" xmlns:wpg="http://schemas.microsoft.com/office/word/2010/wordprocessingGroup" xmlns:wpi="http://schemas.microsoft.com/office/word/2010/wordprocessingInk" xmlns:wne="http://schemas.microsoft.com/office/word/2006/wordml" xmlns:wps="http://schemas.microsoft.com/office/word/2010/wordprocessingShape" mc:Ignorable="w14 w15 w16se w16cid w16 w16cex w16sdtdh wp14">
+<w:numbering xmlns:wpc="http://schemas.microsoft.com/office/word/2010/wordprocessingCanvas" xmlns:cx="http://schemas.microsoft.com/office/drawing/2014/chartex" xmlns:cx1="http://schemas.microsoft.com/office/drawing/2015/9/8/chartex" xmlns:cx2="http://schemas.microsoft.com/office/drawing/2015/10/21/chartex" xmlns:cx3="http://schemas.microsoft.com/office/drawing/2016/5/9/chartex" xmlns:cx4="http://schemas.microsoft.com/office/drawing/2016/5/10/chartex" xmlns:cx5="http://schemas.microsoft.com/office/drawing/2016/5/11/chartex" xmlns:cx6="http://schemas.microsoft.com/office/drawing/2016/5/12/chartex" xmlns:cx7="http://schemas.microsoft.com/office/drawing/2016/5/13/chartex" xmlns:cx8="http://schemas.microsoft.com/office/drawing/2016/5/14/chartex" xmlns:mc="http://schemas.openxmlformats.org/markup-compatibility/2006" xmlns:aink="http://schemas.microsoft.com/office/drawing/2016/ink" xmlns:am3d="http://schemas.microsoft.com/office/drawing/2017/model3d" xmlns:o="urn:schemas-microsoft-com:office:office" xmlns:oel="http://schemas.microsoft.com/office/2019/extlst" xmlns:r="http://schemas.openxmlformats.org/officeDocument/2006/relationships" xmlns:m="http://schemas.openxmlformats.org/officeDocument/2006/math" xmlns:v="urn:schemas-microsoft-com:vml" xmlns:wp14="http://schemas.microsoft.com/office/word/2010/wordprocessingDrawing" xmlns:wp="http://schemas.openxmlformats.org/drawingml/2006/wordprocessingDrawing" xmlns:w10="urn:schemas-microsoft-com:office:word" xmlns:w="http://schemas.openxmlformats.org/wordprocessingml/2006/main" xmlns:w14="http://schemas.microsoft.com/office/word/2010/wordml" xmlns:w15="http://schemas.microsoft.com/office/word/2012/wordml" xmlns:w16cex="http://schemas.microsoft.com/office/word/2018/wordml/cex" xmlns:w16cid="http://schemas.microsoft.com/office/word/2016/wordml/cid" xmlns:w16="http://schemas.microsoft.com/office/word/2018/wordml" xmlns:w16du="http://schemas.microsoft.com/office/word/2023/wordml/word16du" xmlns:w16sdtdh="http://schemas.microsoft.com/office/word/2020/wordml/sdtdatahash" xmlns:w16se="http://schemas.microsoft.com/office/word/2015/wordml/symex" xmlns:wpg="http://schemas.microsoft.com/office/word/2010/wordprocessingGroup" xmlns:wpi="http://schemas.microsoft.com/office/word/2010/wordprocessingInk" xmlns:wne="http://schemas.microsoft.com/office/word/2006/wordml" xmlns:wps="http://schemas.microsoft.com/office/word/2010/wordprocessingShape" mc:Ignorable="w14 w15 w16se w16cid w16 w16cex w16sdtdh wp14">
   <w:abstractNum w:abstractNumId="0" w15:restartNumberingAfterBreak="0">
     <w:nsid w:val="10607530"/>
     <w:multiLevelType w:val="hybridMultilevel"/>

</xml_diff>